<commit_message>
Update Task 3 Doku
</commit_message>
<xml_diff>
--- a/doc/Task03/CS1_Team_Blue_Bericht.docx
+++ b/doc/Task03/CS1_Team_Blue_Bericht.docx
@@ -567,13 +567,7 @@
         <w:rPr>
           <w:rStyle w:val="fn"/>
         </w:rPr>
-        <w:t>Psychiatrische Klinik Königsfelden</w:t>
-      </w:r>
-      <w:r>
-        <w:rPr>
-          <w:rStyle w:val="fn"/>
-        </w:rPr>
-        <w:t xml:space="preserve"> Windisch</w:t>
+        <w:t>Psychiatrische Klinik Königsfelden Windisch</w:t>
       </w:r>
     </w:p>
     <w:p>
@@ -597,7 +591,15 @@
         </w:numPr>
       </w:pPr>
       <w:r>
-        <w:t>Dr. XXX, Kinder- und Jugendpsychologe</w:t>
+        <w:t xml:space="preserve">Dr. </w:t>
+      </w:r>
+      <w:proofErr w:type="spellStart"/>
+      <w:r>
+        <w:t>Haemmerle</w:t>
+      </w:r>
+      <w:proofErr w:type="spellEnd"/>
+      <w:r>
+        <w:t>, Kinder- und Jugendpsychologe</w:t>
       </w:r>
     </w:p>
     <w:p>
@@ -650,11 +652,420 @@
       <w:r>
         <w:t>Interview Kinder- und Jugendpsychologe</w:t>
       </w:r>
-    </w:p>
-    <w:p>
-      <w:r>
-        <w:t>XXX</w:t>
-      </w:r>
+      <w:r>
+        <w:t xml:space="preserve"> </w:t>
+      </w:r>
+      <w:r>
+        <w:t xml:space="preserve">Dr. </w:t>
+      </w:r>
+      <w:proofErr w:type="spellStart"/>
+      <w:r>
+        <w:t>Haemmerle</w:t>
+      </w:r>
+      <w:proofErr w:type="spellEnd"/>
+    </w:p>
+    <w:p/>
+    <w:p>
+      <w:pPr>
+        <w:rPr>
+          <w:b/>
+        </w:rPr>
+      </w:pPr>
+      <w:r>
+        <w:rPr>
+          <w:b/>
+        </w:rPr>
+        <w:t>Allgemeine Infos zur Praxis/zum Arzt (Was macht er? Ablauf?)</w:t>
+      </w:r>
+    </w:p>
+    <w:p>
+      <w:pPr>
+        <w:numPr>
+          <w:ilvl w:val="0"/>
+          <w:numId w:val="44"/>
+        </w:numPr>
+      </w:pPr>
+      <w:r>
+        <w:t xml:space="preserve">Dr. Patrick </w:t>
+      </w:r>
+      <w:proofErr w:type="spellStart"/>
+      <w:r>
+        <w:t>Haemmerle</w:t>
+      </w:r>
+      <w:proofErr w:type="spellEnd"/>
+      <w:r>
+        <w:t>, spezialisiert auf Kinder- und Jugendpsychiatrie</w:t>
+      </w:r>
+    </w:p>
+    <w:p>
+      <w:pPr>
+        <w:numPr>
+          <w:ilvl w:val="0"/>
+          <w:numId w:val="44"/>
+        </w:numPr>
+      </w:pPr>
+      <w:r>
+        <w:t>20 jähriger Dienst im kinder- und jugendpsychiatrischen Dienst des Kantons Freiburg und später im Freiburger Netzwerk für psychische Gesundheit</w:t>
+      </w:r>
+    </w:p>
+    <w:p>
+      <w:pPr>
+        <w:numPr>
+          <w:ilvl w:val="0"/>
+          <w:numId w:val="44"/>
+        </w:numPr>
+      </w:pPr>
+      <w:r>
+        <w:t>bis zu seiner Pensionierung 2012 ärztlicher Direktor des Bereichs Kinder- und Jugendpsychiatrie und -psychotherapie des FNPG</w:t>
+      </w:r>
+    </w:p>
+    <w:p>
+      <w:pPr>
+        <w:numPr>
+          <w:ilvl w:val="0"/>
+          <w:numId w:val="44"/>
+        </w:numPr>
+      </w:pPr>
+      <w:r>
+        <w:t>Fachexperte für Suizidprävention beim BAG</w:t>
+      </w:r>
+    </w:p>
+    <w:p>
+      <w:pPr>
+        <w:numPr>
+          <w:ilvl w:val="0"/>
+          <w:numId w:val="44"/>
+        </w:numPr>
+      </w:pPr>
+      <w:r>
+        <w:t>Seit 2012 private Praxis in Fribourg</w:t>
+      </w:r>
+    </w:p>
+    <w:p>
+      <w:pPr>
+        <w:rPr>
+          <w:b/>
+        </w:rPr>
+      </w:pPr>
+      <w:r>
+        <w:br/>
+      </w:r>
+      <w:r>
+        <w:rPr>
+          <w:b/>
+        </w:rPr>
+        <w:t>Wie sieht die Terminvereinbarung zwischen Patient und Arzt aus?</w:t>
+      </w:r>
+    </w:p>
+    <w:p>
+      <w:pPr>
+        <w:numPr>
+          <w:ilvl w:val="0"/>
+          <w:numId w:val="45"/>
+        </w:numPr>
+      </w:pPr>
+      <w:r>
+        <w:t>Telefonische Terminvereinbarung (MPA), elektronisch (inkl. Abrechnung und Medikamentenverordnung)</w:t>
+      </w:r>
+    </w:p>
+    <w:p>
+      <w:pPr>
+        <w:numPr>
+          <w:ilvl w:val="0"/>
+          <w:numId w:val="45"/>
+        </w:numPr>
+      </w:pPr>
+      <w:r>
+        <w:t>Einschätzung der Dringlichkeit sehr wichtig (daher teilweise Fachleute im Bereich Psychiatrie statt „normaler“ MPAs);  in grossen Institutionen (</w:t>
+      </w:r>
+      <w:r>
+        <w:t>z.B.</w:t>
+      </w:r>
+      <w:bookmarkStart w:id="2" w:name="_GoBack"/>
+      <w:bookmarkEnd w:id="2"/>
+      <w:r>
+        <w:t xml:space="preserve"> FNPG) oft Einsatz von Tagesverantwortlichen, welche bei kritischen Patienten zu Rate gezogen werden können</w:t>
+      </w:r>
+    </w:p>
+    <w:p>
+      <w:pPr>
+        <w:numPr>
+          <w:ilvl w:val="0"/>
+          <w:numId w:val="45"/>
+        </w:numPr>
+      </w:pPr>
+      <w:r>
+        <w:lastRenderedPageBreak/>
+        <w:t>Problem Jugendpsychiatrie: rechtliche Fragen bei der Terminvergabe (erst ab 16 ohne Einwilligung der Eltern möglich), Einschätzung der Notwendigkeit wichtig</w:t>
+      </w:r>
+    </w:p>
+    <w:p/>
+    <w:p>
+      <w:pPr>
+        <w:rPr>
+          <w:b/>
+        </w:rPr>
+      </w:pPr>
+      <w:r>
+        <w:rPr>
+          <w:b/>
+        </w:rPr>
+        <w:t>Gibt es für den Arzt eine Möglichkeit zum Eingriff (bei Gefahr)?</w:t>
+      </w:r>
+    </w:p>
+    <w:p>
+      <w:pPr>
+        <w:numPr>
+          <w:ilvl w:val="0"/>
+          <w:numId w:val="46"/>
+        </w:numPr>
+      </w:pPr>
+      <w:r>
+        <w:t>Oft kontaktiert der Patient den Arzt in diesen Fällen telefonisch, Möglichkeiten zum Eingriff:</w:t>
+      </w:r>
+    </w:p>
+    <w:p>
+      <w:pPr>
+        <w:numPr>
+          <w:ilvl w:val="0"/>
+          <w:numId w:val="46"/>
+        </w:numPr>
+      </w:pPr>
+      <w:r>
+        <w:t>Konsultation vorschlagen, Ausarbeitung des Problems (Resultat = Behandlung)</w:t>
+      </w:r>
+    </w:p>
+    <w:p>
+      <w:pPr>
+        <w:numPr>
+          <w:ilvl w:val="0"/>
+          <w:numId w:val="46"/>
+        </w:numPr>
+      </w:pPr>
+      <w:r>
+        <w:t>Weiterverweisen</w:t>
+      </w:r>
+    </w:p>
+    <w:p>
+      <w:pPr>
+        <w:numPr>
+          <w:ilvl w:val="0"/>
+          <w:numId w:val="46"/>
+        </w:numPr>
+      </w:pPr>
+      <w:r>
+        <w:t>Antidepressive Behandlung vorschlagen</w:t>
+      </w:r>
+    </w:p>
+    <w:p>
+      <w:pPr>
+        <w:numPr>
+          <w:ilvl w:val="0"/>
+          <w:numId w:val="46"/>
+        </w:numPr>
+      </w:pPr>
+      <w:r>
+        <w:t>oftmals klare Alarmsignale wenn selbst- oder fremdgefährdend; Hospitalisierung vorschlagen (wenn nötig Hospitalisierung gegen Willen (Fürsorgliche Freiheitsentziehung) durch Ambulanz bzw. Sanitätspolizei)</w:t>
+      </w:r>
+    </w:p>
+    <w:p>
+      <w:pPr>
+        <w:rPr>
+          <w:b/>
+        </w:rPr>
+      </w:pPr>
+      <w:r>
+        <w:br/>
+      </w:r>
+      <w:r>
+        <w:rPr>
+          <w:b/>
+        </w:rPr>
+        <w:t>Ist ein Arzt in der Lage die Wechselwirkung/ Interaktion zwischen zwei Medikamenten vorauszusehen (oder wird vor jeder Verschreibung die Liste von Medikamenten eines Patienten in Visier genommen?)</w:t>
+      </w:r>
+    </w:p>
+    <w:p>
+      <w:pPr>
+        <w:numPr>
+          <w:ilvl w:val="0"/>
+          <w:numId w:val="47"/>
+        </w:numPr>
+      </w:pPr>
+      <w:r>
+        <w:t>Wichtiges und heikles Thema</w:t>
+      </w:r>
+    </w:p>
+    <w:p>
+      <w:pPr>
+        <w:numPr>
+          <w:ilvl w:val="0"/>
+          <w:numId w:val="47"/>
+        </w:numPr>
+      </w:pPr>
+      <w:r>
+        <w:t xml:space="preserve">Grundsätzlicher Ablauf: </w:t>
+      </w:r>
+    </w:p>
+    <w:p>
+      <w:pPr>
+        <w:numPr>
+          <w:ilvl w:val="0"/>
+          <w:numId w:val="47"/>
+        </w:numPr>
+      </w:pPr>
+      <w:r>
+        <w:t>Nachfrage beim Patienten vor Verschreibung von neuen Medikamenten</w:t>
+      </w:r>
+    </w:p>
+    <w:p>
+      <w:pPr>
+        <w:numPr>
+          <w:ilvl w:val="0"/>
+          <w:numId w:val="47"/>
+        </w:numPr>
+      </w:pPr>
+      <w:r>
+        <w:t xml:space="preserve">sich informieren über Verträglichkeit und Interaktionen (Internet: </w:t>
+      </w:r>
+      <w:proofErr w:type="spellStart"/>
+      <w:r>
+        <w:t>Compendium</w:t>
+      </w:r>
+      <w:proofErr w:type="spellEnd"/>
+      <w:r>
+        <w:t xml:space="preserve">, allg. Infos für Patienten sowie </w:t>
+      </w:r>
+      <w:proofErr w:type="spellStart"/>
+      <w:r>
+        <w:t>Fachinfo</w:t>
+      </w:r>
+      <w:proofErr w:type="spellEnd"/>
+      <w:r>
+        <w:t xml:space="preserve"> für Behandelnde)</w:t>
+      </w:r>
+    </w:p>
+    <w:p>
+      <w:pPr>
+        <w:numPr>
+          <w:ilvl w:val="0"/>
+          <w:numId w:val="47"/>
+        </w:numPr>
+      </w:pPr>
+      <w:r>
+        <w:t xml:space="preserve">je nachdem Verweis auf anderen Arzt </w:t>
+      </w:r>
+    </w:p>
+    <w:p>
+      <w:pPr>
+        <w:numPr>
+          <w:ilvl w:val="0"/>
+          <w:numId w:val="47"/>
+        </w:numPr>
+      </w:pPr>
+      <w:r>
+        <w:t>Vor allem Problem wenn der Patient viele Medikamente einnimmt, Abklärung immer wichtig</w:t>
+      </w:r>
+    </w:p>
+    <w:p>
+      <w:pPr>
+        <w:ind w:left="720"/>
+      </w:pPr>
+    </w:p>
+    <w:p>
+      <w:pPr>
+        <w:rPr>
+          <w:b/>
+        </w:rPr>
+      </w:pPr>
+      <w:r>
+        <w:rPr>
+          <w:b/>
+        </w:rPr>
+        <w:t>Ist für den Arzt eine Kontrolle der Medikamenteneinnahme möglich?</w:t>
+      </w:r>
+    </w:p>
+    <w:p>
+      <w:pPr>
+        <w:numPr>
+          <w:ilvl w:val="0"/>
+          <w:numId w:val="48"/>
+        </w:numPr>
+      </w:pPr>
+      <w:r>
+        <w:t>Kinder- und Jugendpsychiatrie: Kontrolle durch Eltern</w:t>
+      </w:r>
+    </w:p>
+    <w:p>
+      <w:pPr>
+        <w:numPr>
+          <w:ilvl w:val="0"/>
+          <w:numId w:val="48"/>
+        </w:numPr>
+      </w:pPr>
+      <w:r>
+        <w:t>Bei Erwachsenen schwierig, oft nur vom Effekt her sichtbar (Wirkungen sichtbar)</w:t>
+      </w:r>
+    </w:p>
+    <w:p>
+      <w:pPr>
+        <w:numPr>
+          <w:ilvl w:val="0"/>
+          <w:numId w:val="48"/>
+        </w:numPr>
+      </w:pPr>
+      <w:r>
+        <w:t>Spezialfall Neuroleptika: Messung des Blutspiegels, Laborkontrolle (Dosierung im angestrebten Bereich?)</w:t>
+      </w:r>
+    </w:p>
+    <w:p>
+      <w:pPr>
+        <w:numPr>
+          <w:ilvl w:val="0"/>
+          <w:numId w:val="48"/>
+        </w:numPr>
+      </w:pPr>
+      <w:r>
+        <w:t>nicht eingenommene Medikamente allgemein ein grosses Problem, ca. 2/3 der Medikamente werden nicht genommen</w:t>
+      </w:r>
+    </w:p>
+    <w:p>
+      <w:pPr>
+        <w:numPr>
+          <w:ilvl w:val="0"/>
+          <w:numId w:val="48"/>
+        </w:numPr>
+      </w:pPr>
+      <w:r>
+        <w:t xml:space="preserve">Lösung Patrick </w:t>
+      </w:r>
+      <w:proofErr w:type="spellStart"/>
+      <w:r>
+        <w:t>Haemmerle</w:t>
+      </w:r>
+      <w:proofErr w:type="spellEnd"/>
+      <w:r>
+        <w:t>: oft bei 1. Konsultation kein Rezept, erst darüber reden; sich sicher sein, dass der Patient das Medikament auch nehmen wird</w:t>
+      </w:r>
+    </w:p>
+    <w:p>
+      <w:pPr>
+        <w:numPr>
+          <w:ilvl w:val="0"/>
+          <w:numId w:val="48"/>
+        </w:numPr>
+      </w:pPr>
+      <w:r>
+        <w:t>Immer Abklärung und Aufklärung des Patienten</w:t>
+      </w:r>
+    </w:p>
+    <w:p>
+      <w:pPr>
+        <w:pStyle w:val="berschrift3"/>
+        <w:numPr>
+          <w:ilvl w:val="0"/>
+          <w:numId w:val="0"/>
+        </w:numPr>
+      </w:pPr>
     </w:p>
     <w:p>
       <w:pPr>
@@ -756,8 +1167,10 @@
     </w:p>
     <w:p>
       <w:r>
-        <w:lastRenderedPageBreak/>
-        <w:t>Allergien (KM), Schwangerschaft (Rx), Voruntersuchungen, Nebenwirkungen, aktuelle Medikamente und Labordaten</w:t>
+        <w:t>Allergien</w:t>
+      </w:r>
+      <w:r>
+        <w:t>, Schwangerschaft, Voruntersuchungen, Nebenwirkungen, aktuelle Medikamente und Labordaten</w:t>
       </w:r>
     </w:p>
     <w:p/>
@@ -807,6 +1220,7 @@
     </w:p>
     <w:p>
       <w:r>
+        <w:lastRenderedPageBreak/>
         <w:t>Oft werden die Ergebnisse per Fax, oder Brief versandt. Die Personen welche mit</w:t>
       </w:r>
       <w:r>
@@ -848,8 +1262,13 @@
         <w:pStyle w:val="berschrift2"/>
       </w:pPr>
       <w:r>
-        <w:t>Fazit Interview Dr. XXX</w:t>
-      </w:r>
+        <w:t xml:space="preserve">Fazit Interview Dr. </w:t>
+      </w:r>
+      <w:proofErr w:type="spellStart"/>
+      <w:r>
+        <w:t>Haemmerle</w:t>
+      </w:r>
+      <w:proofErr w:type="spellEnd"/>
     </w:p>
     <w:p/>
     <w:p>
@@ -887,19 +1306,8 @@
       <w:r>
         <w:t xml:space="preserve"> Bei der Planung von Terminen organisieren sich die Patienten in der Regel selbständig, jedoch könnte eine App über den Inhalt der nächsten Sprechstunde informieren.</w:t>
       </w:r>
-    </w:p>
-    <w:p/>
-    <w:p>
-      <w:pPr>
-        <w:pStyle w:val="berschrift2"/>
-      </w:pPr>
-      <w:r>
-        <w:t>Ziele</w:t>
-      </w:r>
-    </w:p>
-    <w:p>
-      <w:r>
-        <w:t xml:space="preserve">Durch die Interviews gewonnenen Kenntnisse, können wir den Scope des Projekts anpassen und erweitern: </w:t>
+      <w:r>
+        <w:t xml:space="preserve"> Bei notfallmässigen radiologischen Untersuchungen könnten folgende Informationen relevant sein: </w:t>
       </w:r>
     </w:p>
     <w:p>
@@ -911,7 +1319,7 @@
         </w:numPr>
       </w:pPr>
       <w:r>
-        <w:t>Der Benutzer soll die Möglichkeit haben, sich mit der mobilen App umfassend über seine Krankheit und die Behandlung informieren können</w:t>
+        <w:t>Allergien</w:t>
       </w:r>
     </w:p>
     <w:p>
@@ -923,13 +1331,7 @@
         </w:numPr>
       </w:pPr>
       <w:r>
-        <w:t xml:space="preserve">Neben eines Medikationsplans, hat der Benutzer eine </w:t>
-      </w:r>
-      <w:r>
-        <w:t>Reporting-Möglichkeit</w:t>
-      </w:r>
-      <w:r>
-        <w:t>, um seine Einnahme oder eben Nichteinnahme zu dokumentieren</w:t>
+        <w:t>Nebendiagnosen</w:t>
       </w:r>
     </w:p>
     <w:p>
@@ -941,13 +1343,7 @@
         </w:numPr>
       </w:pPr>
       <w:r>
-        <w:t>Ein Hauptaugenmerk der Terminplanung wird auf das Setzen von Behandlungszielen gesetzt. Neben Informationen über die nächste Sprechstunde einzufügen, haben die behandelnde Person und der Patient die Möglichkeit, Beha</w:t>
-      </w:r>
-      <w:r>
-        <w:t xml:space="preserve">ndlungsziele festzulegen, über deren Einhaltung der Benutzer schlussendlich wieder </w:t>
-      </w:r>
-      <w:r>
-        <w:t>rapportieren kann</w:t>
+        <w:t>Schwangerschaft</w:t>
       </w:r>
     </w:p>
     <w:p>
@@ -959,6 +1355,79 @@
         </w:numPr>
       </w:pPr>
       <w:r>
+        <w:t>Voruntersuchungen</w:t>
+      </w:r>
+    </w:p>
+    <w:p>
+      <w:pPr>
+        <w:pStyle w:val="berschrift2"/>
+      </w:pPr>
+      <w:r>
+        <w:t>Ziele</w:t>
+      </w:r>
+    </w:p>
+    <w:p>
+      <w:r>
+        <w:t xml:space="preserve">Durch die Interviews gewonnenen Kenntnisse, können wir den Scope des Projekts anpassen und erweitern: </w:t>
+      </w:r>
+    </w:p>
+    <w:p>
+      <w:pPr>
+        <w:pStyle w:val="Listenabsatz"/>
+        <w:numPr>
+          <w:ilvl w:val="0"/>
+          <w:numId w:val="39"/>
+        </w:numPr>
+      </w:pPr>
+      <w:r>
+        <w:t>Der Benutzer soll die Möglichkeit haben, sich mit der mobilen App umfassend über seine Krankheit und die Behandlung informieren können</w:t>
+      </w:r>
+    </w:p>
+    <w:p>
+      <w:pPr>
+        <w:pStyle w:val="Listenabsatz"/>
+        <w:numPr>
+          <w:ilvl w:val="0"/>
+          <w:numId w:val="39"/>
+        </w:numPr>
+      </w:pPr>
+      <w:r>
+        <w:t xml:space="preserve">Neben eines Medikationsplans, hat der Benutzer eine </w:t>
+      </w:r>
+      <w:r>
+        <w:t>Reporting-Möglichkeit</w:t>
+      </w:r>
+      <w:r>
+        <w:t>, um seine Einnahme oder eben Nichteinnahme zu dokumentieren</w:t>
+      </w:r>
+    </w:p>
+    <w:p>
+      <w:pPr>
+        <w:pStyle w:val="Listenabsatz"/>
+        <w:numPr>
+          <w:ilvl w:val="0"/>
+          <w:numId w:val="39"/>
+        </w:numPr>
+      </w:pPr>
+      <w:r>
+        <w:t>Ein Hauptaugenmerk der Terminplanung wird auf das Setzen von Behandlungszielen gesetzt. Neben Informationen über die nächste Sprechstunde einzufügen, haben die behandelnde Person und der Patient die Möglichkeit, Beha</w:t>
+      </w:r>
+      <w:r>
+        <w:t xml:space="preserve">ndlungsziele festzulegen, über deren Einhaltung der Benutzer schlussendlich wieder </w:t>
+      </w:r>
+      <w:r>
+        <w:t>rapportieren kann</w:t>
+      </w:r>
+    </w:p>
+    <w:p>
+      <w:pPr>
+        <w:pStyle w:val="Listenabsatz"/>
+        <w:numPr>
+          <w:ilvl w:val="0"/>
+          <w:numId w:val="39"/>
+        </w:numPr>
+      </w:pPr>
+      <w:r>
         <w:t xml:space="preserve">Um einen Notfall, im Rahmen einer Suchtbehandlung, zu melden, hat der Patient die Möglichkeit der behandelnden Person einen Notruf abzusetzen. Dies soll nicht die direkte Meldung eines medizinischen Notfalls ersetzen. </w:t>
       </w:r>
     </w:p>
@@ -1026,10 +1495,7 @@
         <w:t>nehmen</w:t>
       </w:r>
       <w:r>
-        <w:t xml:space="preserve"> </w:t>
-      </w:r>
-      <w:r>
-        <w:t>muss</w:t>
+        <w:t xml:space="preserve"> muss</w:t>
       </w:r>
       <w:r>
         <w:t>.</w:t>
@@ -1514,13 +1980,7 @@
     <w:p>
       <w:r>
         <w:lastRenderedPageBreak/>
-        <w:t>N</w:t>
-      </w:r>
-      <w:r>
-        <w:t>ach unserer Besprechung</w:t>
-      </w:r>
-      <w:r>
-        <w:t xml:space="preserve"> wurden die Storyboards nach</w:t>
+        <w:t>Nach unserer Besprechung wurden die Storyboards nach</w:t>
       </w:r>
       <w:r>
         <w:t xml:space="preserve"> UseCases sortiert.</w:t>
@@ -1533,700 +1993,552 @@
           <w:lang w:eastAsia="de-CH"/>
         </w:rPr>
         <mc:AlternateContent>
-          <mc:Choice Requires="wps">
+          <mc:Choice Requires="wpg">
             <w:drawing>
-              <wp:anchor distT="0" distB="0" distL="114300" distR="114300" simplePos="0" relativeHeight="251667456" behindDoc="0" locked="0" layoutInCell="1" allowOverlap="1" wp14:anchorId="2E10D84C" wp14:editId="57469EF8">
+              <wp:anchor distT="0" distB="0" distL="114300" distR="114300" simplePos="0" relativeHeight="251667456" behindDoc="0" locked="0" layoutInCell="1" allowOverlap="1">
                 <wp:simplePos x="0" y="0"/>
                 <wp:positionH relativeFrom="column">
-                  <wp:posOffset>-247837</wp:posOffset>
+                  <wp:posOffset>-242485</wp:posOffset>
                 </wp:positionH>
                 <wp:positionV relativeFrom="paragraph">
-                  <wp:posOffset>4077671</wp:posOffset>
+                  <wp:posOffset>1731237</wp:posOffset>
                 </wp:positionV>
-                <wp:extent cx="1570355" cy="527050"/>
-                <wp:effectExtent l="0" t="552450" r="10795" b="25400"/>
+                <wp:extent cx="4995943" cy="2860818"/>
+                <wp:effectExtent l="0" t="495300" r="14605" b="15875"/>
                 <wp:wrapNone/>
-                <wp:docPr id="25" name="Legende mit Linie 1 25"/>
+                <wp:docPr id="14" name="Gruppieren 14"/>
                 <wp:cNvGraphicFramePr/>
                 <a:graphic xmlns:a="http://schemas.openxmlformats.org/drawingml/2006/main">
-                  <a:graphicData uri="http://schemas.microsoft.com/office/word/2010/wordprocessingShape">
-                    <wps:wsp>
-                      <wps:cNvSpPr/>
-                      <wps:spPr>
+                  <a:graphicData uri="http://schemas.microsoft.com/office/word/2010/wordprocessingGroup">
+                    <wpg:wgp>
+                      <wpg:cNvGrpSpPr/>
+                      <wpg:grpSpPr>
                         <a:xfrm>
                           <a:off x="0" y="0"/>
-                          <a:ext cx="1570355" cy="527050"/>
+                          <a:ext cx="4995943" cy="2860818"/>
+                          <a:chOff x="0" y="0"/>
+                          <a:chExt cx="4995943" cy="2860818"/>
                         </a:xfrm>
-                        <a:prstGeom prst="borderCallout1">
-                          <a:avLst>
-                            <a:gd name="adj1" fmla="val -7331"/>
-                            <a:gd name="adj2" fmla="val 3465"/>
-                            <a:gd name="adj3" fmla="val -102724"/>
-                            <a:gd name="adj4" fmla="val 51028"/>
-                          </a:avLst>
-                        </a:prstGeom>
-                      </wps:spPr>
-                      <wps:style>
-                        <a:lnRef idx="2">
-                          <a:schemeClr val="accent6"/>
-                        </a:lnRef>
-                        <a:fillRef idx="1">
-                          <a:schemeClr val="lt1"/>
-                        </a:fillRef>
-                        <a:effectRef idx="0">
-                          <a:schemeClr val="accent6"/>
-                        </a:effectRef>
-                        <a:fontRef idx="minor">
-                          <a:schemeClr val="dk1"/>
-                        </a:fontRef>
-                      </wps:style>
-                      <wps:txbx>
-                        <w:txbxContent>
-                          <w:p>
-                            <w:pPr>
-                              <w:rPr>
-                                <w:sz w:val="16"/>
-                              </w:rPr>
-                            </w:pPr>
-                            <w:r>
-                              <w:rPr>
-                                <w:sz w:val="16"/>
-                              </w:rPr>
-                              <w:t>UseCase „</w:t>
-                            </w:r>
-                            <w:r>
-                              <w:rPr>
-                                <w:sz w:val="16"/>
-                              </w:rPr>
-                              <w:t>Behandlung</w:t>
-                            </w:r>
-                            <w:r>
-                              <w:rPr>
-                                <w:sz w:val="16"/>
-                              </w:rPr>
-                              <w:t>“</w:t>
-                            </w:r>
-                          </w:p>
-                        </w:txbxContent>
-                      </wps:txbx>
-                      <wps:bodyPr rot="0" spcFirstLastPara="0" vertOverflow="overflow" horzOverflow="overflow" vert="horz" wrap="square" lIns="91440" tIns="45720" rIns="91440" bIns="45720" numCol="1" spcCol="0" rtlCol="0" fromWordArt="0" anchor="ctr" anchorCtr="0" forceAA="0" compatLnSpc="1">
-                        <a:prstTxWarp prst="textNoShape">
-                          <a:avLst/>
-                        </a:prstTxWarp>
-                        <a:noAutofit/>
-                      </wps:bodyPr>
-                    </wps:wsp>
+                      </wpg:grpSpPr>
+                      <wps:wsp>
+                        <wps:cNvPr id="20" name="Legende mit Linie 1 20"/>
+                        <wps:cNvSpPr/>
+                        <wps:spPr>
+                          <a:xfrm>
+                            <a:off x="504967" y="0"/>
+                            <a:ext cx="1570355" cy="527050"/>
+                          </a:xfrm>
+                          <a:prstGeom prst="borderCallout1">
+                            <a:avLst>
+                              <a:gd name="adj1" fmla="val -7331"/>
+                              <a:gd name="adj2" fmla="val 3465"/>
+                              <a:gd name="adj3" fmla="val -93652"/>
+                              <a:gd name="adj4" fmla="val 17156"/>
+                            </a:avLst>
+                          </a:prstGeom>
+                        </wps:spPr>
+                        <wps:style>
+                          <a:lnRef idx="2">
+                            <a:schemeClr val="accent6"/>
+                          </a:lnRef>
+                          <a:fillRef idx="1">
+                            <a:schemeClr val="lt1"/>
+                          </a:fillRef>
+                          <a:effectRef idx="0">
+                            <a:schemeClr val="accent6"/>
+                          </a:effectRef>
+                          <a:fontRef idx="minor">
+                            <a:schemeClr val="dk1"/>
+                          </a:fontRef>
+                        </wps:style>
+                        <wps:txbx>
+                          <w:txbxContent>
+                            <w:p>
+                              <w:pPr>
+                                <w:rPr>
+                                  <w:sz w:val="16"/>
+                                </w:rPr>
+                              </w:pPr>
+                              <w:r>
+                                <w:rPr>
+                                  <w:sz w:val="16"/>
+                                </w:rPr>
+                                <w:t>UseCase „</w:t>
+                              </w:r>
+                              <w:r>
+                                <w:rPr>
+                                  <w:sz w:val="16"/>
+                                </w:rPr>
+                                <w:t>Medikation</w:t>
+                              </w:r>
+                              <w:r>
+                                <w:rPr>
+                                  <w:sz w:val="16"/>
+                                </w:rPr>
+                                <w:t>“</w:t>
+                              </w:r>
+                            </w:p>
+                          </w:txbxContent>
+                        </wps:txbx>
+                        <wps:bodyPr rot="0" spcFirstLastPara="0" vertOverflow="overflow" horzOverflow="overflow" vert="horz" wrap="square" lIns="91440" tIns="45720" rIns="91440" bIns="45720" numCol="1" spcCol="0" rtlCol="0" fromWordArt="0" anchor="ctr" anchorCtr="0" forceAA="0" compatLnSpc="1">
+                          <a:prstTxWarp prst="textNoShape">
+                            <a:avLst/>
+                          </a:prstTxWarp>
+                          <a:noAutofit/>
+                        </wps:bodyPr>
+                      </wps:wsp>
+                      <wps:wsp>
+                        <wps:cNvPr id="21" name="Legende mit Linie 1 21"/>
+                        <wps:cNvSpPr/>
+                        <wps:spPr>
+                          <a:xfrm>
+                            <a:off x="3425588" y="1937983"/>
+                            <a:ext cx="1570355" cy="527050"/>
+                          </a:xfrm>
+                          <a:prstGeom prst="borderCallout1">
+                            <a:avLst>
+                              <a:gd name="adj1" fmla="val -7331"/>
+                              <a:gd name="adj2" fmla="val 3465"/>
+                              <a:gd name="adj3" fmla="val -108394"/>
+                              <a:gd name="adj4" fmla="val 99742"/>
+                            </a:avLst>
+                          </a:prstGeom>
+                        </wps:spPr>
+                        <wps:style>
+                          <a:lnRef idx="2">
+                            <a:schemeClr val="accent6"/>
+                          </a:lnRef>
+                          <a:fillRef idx="1">
+                            <a:schemeClr val="lt1"/>
+                          </a:fillRef>
+                          <a:effectRef idx="0">
+                            <a:schemeClr val="accent6"/>
+                          </a:effectRef>
+                          <a:fontRef idx="minor">
+                            <a:schemeClr val="dk1"/>
+                          </a:fontRef>
+                        </wps:style>
+                        <wps:txbx>
+                          <w:txbxContent>
+                            <w:p>
+                              <w:pPr>
+                                <w:rPr>
+                                  <w:sz w:val="16"/>
+                                </w:rPr>
+                              </w:pPr>
+                              <w:r>
+                                <w:rPr>
+                                  <w:sz w:val="16"/>
+                                </w:rPr>
+                                <w:t>UseCase „</w:t>
+                              </w:r>
+                              <w:r>
+                                <w:rPr>
+                                  <w:sz w:val="16"/>
+                                </w:rPr>
+                                <w:t>Medikation</w:t>
+                              </w:r>
+                              <w:r>
+                                <w:rPr>
+                                  <w:sz w:val="16"/>
+                                </w:rPr>
+                                <w:t>“</w:t>
+                              </w:r>
+                            </w:p>
+                          </w:txbxContent>
+                        </wps:txbx>
+                        <wps:bodyPr rot="0" spcFirstLastPara="0" vertOverflow="overflow" horzOverflow="overflow" vert="horz" wrap="square" lIns="91440" tIns="45720" rIns="91440" bIns="45720" numCol="1" spcCol="0" rtlCol="0" fromWordArt="0" anchor="ctr" anchorCtr="0" forceAA="0" compatLnSpc="1">
+                          <a:prstTxWarp prst="textNoShape">
+                            <a:avLst/>
+                          </a:prstTxWarp>
+                          <a:noAutofit/>
+                        </wps:bodyPr>
+                      </wps:wsp>
+                      <wps:wsp>
+                        <wps:cNvPr id="22" name="Legende mit Linie 1 22"/>
+                        <wps:cNvSpPr/>
+                        <wps:spPr>
+                          <a:xfrm>
+                            <a:off x="2797791" y="136478"/>
+                            <a:ext cx="1570355" cy="527050"/>
+                          </a:xfrm>
+                          <a:prstGeom prst="borderCallout1">
+                            <a:avLst>
+                              <a:gd name="adj1" fmla="val -7331"/>
+                              <a:gd name="adj2" fmla="val 3465"/>
+                              <a:gd name="adj3" fmla="val -36955"/>
+                              <a:gd name="adj4" fmla="val -12149"/>
+                            </a:avLst>
+                          </a:prstGeom>
+                        </wps:spPr>
+                        <wps:style>
+                          <a:lnRef idx="2">
+                            <a:schemeClr val="accent6"/>
+                          </a:lnRef>
+                          <a:fillRef idx="1">
+                            <a:schemeClr val="lt1"/>
+                          </a:fillRef>
+                          <a:effectRef idx="0">
+                            <a:schemeClr val="accent6"/>
+                          </a:effectRef>
+                          <a:fontRef idx="minor">
+                            <a:schemeClr val="dk1"/>
+                          </a:fontRef>
+                        </wps:style>
+                        <wps:txbx>
+                          <w:txbxContent>
+                            <w:p>
+                              <w:pPr>
+                                <w:rPr>
+                                  <w:sz w:val="16"/>
+                                </w:rPr>
+                              </w:pPr>
+                              <w:r>
+                                <w:rPr>
+                                  <w:sz w:val="16"/>
+                                </w:rPr>
+                                <w:t>UseCase „</w:t>
+                              </w:r>
+                              <w:r>
+                                <w:rPr>
+                                  <w:sz w:val="16"/>
+                                </w:rPr>
+                                <w:t>Persönliche Daten</w:t>
+                              </w:r>
+                              <w:r>
+                                <w:rPr>
+                                  <w:sz w:val="16"/>
+                                </w:rPr>
+                                <w:t>“</w:t>
+                              </w:r>
+                            </w:p>
+                          </w:txbxContent>
+                        </wps:txbx>
+                        <wps:bodyPr rot="0" spcFirstLastPara="0" vertOverflow="overflow" horzOverflow="overflow" vert="horz" wrap="square" lIns="91440" tIns="45720" rIns="91440" bIns="45720" numCol="1" spcCol="0" rtlCol="0" fromWordArt="0" anchor="ctr" anchorCtr="0" forceAA="0" compatLnSpc="1">
+                          <a:prstTxWarp prst="textNoShape">
+                            <a:avLst/>
+                          </a:prstTxWarp>
+                          <a:noAutofit/>
+                        </wps:bodyPr>
+                      </wps:wsp>
+                      <wps:wsp>
+                        <wps:cNvPr id="24" name="Legende mit Linie 1 24"/>
+                        <wps:cNvSpPr/>
+                        <wps:spPr>
+                          <a:xfrm>
+                            <a:off x="1760561" y="1937983"/>
+                            <a:ext cx="1570355" cy="527050"/>
+                          </a:xfrm>
+                          <a:prstGeom prst="borderCallout1">
+                            <a:avLst>
+                              <a:gd name="adj1" fmla="val -7331"/>
+                              <a:gd name="adj2" fmla="val 3465"/>
+                              <a:gd name="adj3" fmla="val -86848"/>
+                              <a:gd name="adj4" fmla="val 71960"/>
+                            </a:avLst>
+                          </a:prstGeom>
+                        </wps:spPr>
+                        <wps:style>
+                          <a:lnRef idx="2">
+                            <a:schemeClr val="accent6"/>
+                          </a:lnRef>
+                          <a:fillRef idx="1">
+                            <a:schemeClr val="lt1"/>
+                          </a:fillRef>
+                          <a:effectRef idx="0">
+                            <a:schemeClr val="accent6"/>
+                          </a:effectRef>
+                          <a:fontRef idx="minor">
+                            <a:schemeClr val="dk1"/>
+                          </a:fontRef>
+                        </wps:style>
+                        <wps:txbx>
+                          <w:txbxContent>
+                            <w:p>
+                              <w:pPr>
+                                <w:rPr>
+                                  <w:sz w:val="16"/>
+                                </w:rPr>
+                              </w:pPr>
+                              <w:r>
+                                <w:rPr>
+                                  <w:sz w:val="16"/>
+                                </w:rPr>
+                                <w:t>UseCase „</w:t>
+                              </w:r>
+                              <w:r>
+                                <w:rPr>
+                                  <w:sz w:val="16"/>
+                                </w:rPr>
+                                <w:t>SOS</w:t>
+                              </w:r>
+                              <w:r>
+                                <w:rPr>
+                                  <w:sz w:val="16"/>
+                                </w:rPr>
+                                <w:t>“</w:t>
+                              </w:r>
+                            </w:p>
+                          </w:txbxContent>
+                        </wps:txbx>
+                        <wps:bodyPr rot="0" spcFirstLastPara="0" vertOverflow="overflow" horzOverflow="overflow" vert="horz" wrap="square" lIns="91440" tIns="45720" rIns="91440" bIns="45720" numCol="1" spcCol="0" rtlCol="0" fromWordArt="0" anchor="ctr" anchorCtr="0" forceAA="0" compatLnSpc="1">
+                          <a:prstTxWarp prst="textNoShape">
+                            <a:avLst/>
+                          </a:prstTxWarp>
+                          <a:noAutofit/>
+                        </wps:bodyPr>
+                      </wps:wsp>
+                      <wps:wsp>
+                        <wps:cNvPr id="25" name="Legende mit Linie 1 25"/>
+                        <wps:cNvSpPr/>
+                        <wps:spPr>
+                          <a:xfrm>
+                            <a:off x="0" y="2333768"/>
+                            <a:ext cx="1570355" cy="527050"/>
+                          </a:xfrm>
+                          <a:prstGeom prst="borderCallout1">
+                            <a:avLst>
+                              <a:gd name="adj1" fmla="val -7331"/>
+                              <a:gd name="adj2" fmla="val 3465"/>
+                              <a:gd name="adj3" fmla="val -102724"/>
+                              <a:gd name="adj4" fmla="val 51028"/>
+                            </a:avLst>
+                          </a:prstGeom>
+                        </wps:spPr>
+                        <wps:style>
+                          <a:lnRef idx="2">
+                            <a:schemeClr val="accent6"/>
+                          </a:lnRef>
+                          <a:fillRef idx="1">
+                            <a:schemeClr val="lt1"/>
+                          </a:fillRef>
+                          <a:effectRef idx="0">
+                            <a:schemeClr val="accent6"/>
+                          </a:effectRef>
+                          <a:fontRef idx="minor">
+                            <a:schemeClr val="dk1"/>
+                          </a:fontRef>
+                        </wps:style>
+                        <wps:txbx>
+                          <w:txbxContent>
+                            <w:p>
+                              <w:pPr>
+                                <w:rPr>
+                                  <w:sz w:val="16"/>
+                                </w:rPr>
+                              </w:pPr>
+                              <w:r>
+                                <w:rPr>
+                                  <w:sz w:val="16"/>
+                                </w:rPr>
+                                <w:t>UseCase „</w:t>
+                              </w:r>
+                              <w:r>
+                                <w:rPr>
+                                  <w:sz w:val="16"/>
+                                </w:rPr>
+                                <w:t>Behandlung</w:t>
+                              </w:r>
+                              <w:r>
+                                <w:rPr>
+                                  <w:sz w:val="16"/>
+                                </w:rPr>
+                                <w:t>“</w:t>
+                              </w:r>
+                            </w:p>
+                          </w:txbxContent>
+                        </wps:txbx>
+                        <wps:bodyPr rot="0" spcFirstLastPara="0" vertOverflow="overflow" horzOverflow="overflow" vert="horz" wrap="square" lIns="91440" tIns="45720" rIns="91440" bIns="45720" numCol="1" spcCol="0" rtlCol="0" fromWordArt="0" anchor="ctr" anchorCtr="0" forceAA="0" compatLnSpc="1">
+                          <a:prstTxWarp prst="textNoShape">
+                            <a:avLst/>
+                          </a:prstTxWarp>
+                          <a:noAutofit/>
+                        </wps:bodyPr>
+                      </wps:wsp>
+                    </wpg:wgp>
                   </a:graphicData>
                 </a:graphic>
-                <wp14:sizeRelH relativeFrom="margin">
-                  <wp14:pctWidth>0</wp14:pctWidth>
-                </wp14:sizeRelH>
-                <wp14:sizeRelV relativeFrom="margin">
-                  <wp14:pctHeight>0</wp14:pctHeight>
-                </wp14:sizeRelV>
               </wp:anchor>
             </w:drawing>
           </mc:Choice>
           <mc:Fallback>
             <w:pict>
-              <v:shapetype id="_x0000_t47" coordsize="21600,21600" o:spt="47" adj="-8280,24300,-1800,4050" path="m@0@1l@2@3nfem,l21600,r,21600l,21600xe">
-                <v:stroke joinstyle="miter"/>
-                <v:formulas>
-                  <v:f eqn="val #0"/>
-                  <v:f eqn="val #1"/>
-                  <v:f eqn="val #2"/>
-                  <v:f eqn="val #3"/>
-                </v:formulas>
-                <v:path arrowok="t" o:extrusionok="f" gradientshapeok="t" o:connecttype="custom" o:connectlocs="@0,@1;10800,0;10800,21600;0,10800;21600,10800"/>
-                <v:handles>
-                  <v:h position="#0,#1"/>
-                  <v:h position="#2,#3"/>
-                </v:handles>
-                <o:callout v:ext="edit" type="oneSegment" on="t"/>
-              </v:shapetype>
-              <v:shape id="Legende mit Linie 1 25" o:spid="_x0000_s1026" type="#_x0000_t47" style="position:absolute;margin-left:-19.5pt;margin-top:321.1pt;width:123.65pt;height:41.5pt;z-index:251667456;visibility:visible;mso-wrap-style:square;mso-width-percent:0;mso-height-percent:0;mso-wrap-distance-left:9pt;mso-wrap-distance-top:0;mso-wrap-distance-right:9pt;mso-wrap-distance-bottom:0;mso-position-horizontal:absolute;mso-position-horizontal-relative:text;mso-position-vertical:absolute;mso-position-vertical-relative:text;mso-width-percent:0;mso-height-percent:0;mso-width-relative:margin;mso-height-relative:margin;v-text-anchor:middle" o:gfxdata="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" adj="11022,-22188,748,-1583" fillcolor="white [3201]" strokecolor="#f79646 [3209]" strokeweight="2pt">
-                <v:textbox>
-                  <w:txbxContent>
-                    <w:p>
-                      <w:pPr>
-                        <w:rPr>
-                          <w:sz w:val="16"/>
-                        </w:rPr>
-                      </w:pPr>
-                      <w:r>
-                        <w:rPr>
-                          <w:sz w:val="16"/>
-                        </w:rPr>
-                        <w:t>UseCase „</w:t>
-                      </w:r>
-                      <w:r>
-                        <w:rPr>
-                          <w:sz w:val="16"/>
-                        </w:rPr>
-                        <w:t>Behandlung</w:t>
-                      </w:r>
-                      <w:r>
-                        <w:rPr>
-                          <w:sz w:val="16"/>
-                        </w:rPr>
-                        <w:t>“</w:t>
-                      </w:r>
-                    </w:p>
-                  </w:txbxContent>
-                </v:textbox>
-                <o:callout v:ext="edit" minusx="t"/>
-              </v:shape>
-            </w:pict>
-          </mc:Fallback>
-        </mc:AlternateContent>
-      </w:r>
-      <w:r>
-        <w:rPr>
-          <w:noProof/>
-          <w:lang w:eastAsia="de-CH"/>
-        </w:rPr>
-        <mc:AlternateContent>
-          <mc:Choice Requires="wps">
-            <w:drawing>
-              <wp:anchor distT="0" distB="0" distL="114300" distR="114300" simplePos="0" relativeHeight="251665408" behindDoc="0" locked="0" layoutInCell="1" allowOverlap="1" wp14:anchorId="02DCE7EA" wp14:editId="6FB99E66">
-                <wp:simplePos x="0" y="0"/>
-                <wp:positionH relativeFrom="column">
-                  <wp:posOffset>1515222</wp:posOffset>
-                </wp:positionH>
-                <wp:positionV relativeFrom="paragraph">
-                  <wp:posOffset>3671271</wp:posOffset>
-                </wp:positionV>
-                <wp:extent cx="1570355" cy="527050"/>
-                <wp:effectExtent l="0" t="476250" r="10795" b="25400"/>
-                <wp:wrapNone/>
-                <wp:docPr id="24" name="Legende mit Linie 1 24"/>
-                <wp:cNvGraphicFramePr/>
-                <a:graphic xmlns:a="http://schemas.openxmlformats.org/drawingml/2006/main">
-                  <a:graphicData uri="http://schemas.microsoft.com/office/word/2010/wordprocessingShape">
-                    <wps:wsp>
-                      <wps:cNvSpPr/>
-                      <wps:spPr>
-                        <a:xfrm>
-                          <a:off x="0" y="0"/>
-                          <a:ext cx="1570355" cy="527050"/>
-                        </a:xfrm>
-                        <a:prstGeom prst="borderCallout1">
-                          <a:avLst>
-                            <a:gd name="adj1" fmla="val -7331"/>
-                            <a:gd name="adj2" fmla="val 3465"/>
-                            <a:gd name="adj3" fmla="val -86848"/>
-                            <a:gd name="adj4" fmla="val 71960"/>
-                          </a:avLst>
-                        </a:prstGeom>
-                      </wps:spPr>
-                      <wps:style>
-                        <a:lnRef idx="2">
-                          <a:schemeClr val="accent6"/>
-                        </a:lnRef>
-                        <a:fillRef idx="1">
-                          <a:schemeClr val="lt1"/>
-                        </a:fillRef>
-                        <a:effectRef idx="0">
-                          <a:schemeClr val="accent6"/>
-                        </a:effectRef>
-                        <a:fontRef idx="minor">
-                          <a:schemeClr val="dk1"/>
-                        </a:fontRef>
-                      </wps:style>
-                      <wps:txbx>
-                        <w:txbxContent>
-                          <w:p>
-                            <w:pPr>
-                              <w:rPr>
-                                <w:sz w:val="16"/>
-                              </w:rPr>
-                            </w:pPr>
-                            <w:r>
-                              <w:rPr>
-                                <w:sz w:val="16"/>
-                              </w:rPr>
-                              <w:t>UseCase „</w:t>
-                            </w:r>
-                            <w:r>
-                              <w:rPr>
-                                <w:sz w:val="16"/>
-                              </w:rPr>
-                              <w:t>SOS</w:t>
-                            </w:r>
-                            <w:r>
-                              <w:rPr>
-                                <w:sz w:val="16"/>
-                              </w:rPr>
-                              <w:t>“</w:t>
-                            </w:r>
-                          </w:p>
-                        </w:txbxContent>
-                      </wps:txbx>
-                      <wps:bodyPr rot="0" spcFirstLastPara="0" vertOverflow="overflow" horzOverflow="overflow" vert="horz" wrap="square" lIns="91440" tIns="45720" rIns="91440" bIns="45720" numCol="1" spcCol="0" rtlCol="0" fromWordArt="0" anchor="ctr" anchorCtr="0" forceAA="0" compatLnSpc="1">
-                        <a:prstTxWarp prst="textNoShape">
-                          <a:avLst/>
-                        </a:prstTxWarp>
-                        <a:noAutofit/>
-                      </wps:bodyPr>
-                    </wps:wsp>
-                  </a:graphicData>
-                </a:graphic>
-                <wp14:sizeRelH relativeFrom="margin">
-                  <wp14:pctWidth>0</wp14:pctWidth>
-                </wp14:sizeRelH>
-                <wp14:sizeRelV relativeFrom="margin">
-                  <wp14:pctHeight>0</wp14:pctHeight>
-                </wp14:sizeRelV>
-              </wp:anchor>
-            </w:drawing>
-          </mc:Choice>
-          <mc:Fallback>
-            <w:pict>
-              <v:shape id="Legende mit Linie 1 24" o:spid="_x0000_s1027" type="#_x0000_t47" style="position:absolute;margin-left:119.3pt;margin-top:289.1pt;width:123.65pt;height:41.5pt;z-index:251665408;visibility:visible;mso-wrap-style:square;mso-width-percent:0;mso-height-percent:0;mso-wrap-distance-left:9pt;mso-wrap-distance-top:0;mso-wrap-distance-right:9pt;mso-wrap-distance-bottom:0;mso-position-horizontal:absolute;mso-position-horizontal-relative:text;mso-position-vertical:absolute;mso-position-vertical-relative:text;mso-width-percent:0;mso-height-percent:0;mso-width-relative:margin;mso-height-relative:margin;v-text-anchor:middle" o:gfxdata="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" adj="15543,-18759,748,-1583" fillcolor="white [3201]" strokecolor="#f79646 [3209]" strokeweight="2pt">
-                <v:textbox>
-                  <w:txbxContent>
-                    <w:p>
-                      <w:pPr>
-                        <w:rPr>
-                          <w:sz w:val="16"/>
-                        </w:rPr>
-                      </w:pPr>
-                      <w:r>
-                        <w:rPr>
-                          <w:sz w:val="16"/>
-                        </w:rPr>
-                        <w:t>UseCase „</w:t>
-                      </w:r>
-                      <w:r>
-                        <w:rPr>
-                          <w:sz w:val="16"/>
-                        </w:rPr>
-                        <w:t>SOS</w:t>
-                      </w:r>
-                      <w:r>
-                        <w:rPr>
-                          <w:sz w:val="16"/>
-                        </w:rPr>
-                        <w:t>“</w:t>
-                      </w:r>
-                    </w:p>
-                  </w:txbxContent>
-                </v:textbox>
-                <o:callout v:ext="edit" minusx="t"/>
-              </v:shape>
-            </w:pict>
-          </mc:Fallback>
-        </mc:AlternateContent>
-      </w:r>
-      <w:r>
-        <w:rPr>
-          <w:noProof/>
-          <w:lang w:eastAsia="de-CH"/>
-        </w:rPr>
-        <mc:AlternateContent>
-          <mc:Choice Requires="wps">
-            <w:drawing>
-              <wp:anchor distT="0" distB="0" distL="114300" distR="114300" simplePos="0" relativeHeight="251663360" behindDoc="0" locked="0" layoutInCell="1" allowOverlap="1" wp14:anchorId="6B5A9DA5" wp14:editId="0E5EC073">
-                <wp:simplePos x="0" y="0"/>
-                <wp:positionH relativeFrom="column">
-                  <wp:posOffset>2555128</wp:posOffset>
-                </wp:positionH>
-                <wp:positionV relativeFrom="paragraph">
-                  <wp:posOffset>1872354</wp:posOffset>
-                </wp:positionV>
-                <wp:extent cx="1570355" cy="527050"/>
-                <wp:effectExtent l="190500" t="209550" r="10795" b="25400"/>
-                <wp:wrapNone/>
-                <wp:docPr id="22" name="Legende mit Linie 1 22"/>
-                <wp:cNvGraphicFramePr/>
-                <a:graphic xmlns:a="http://schemas.openxmlformats.org/drawingml/2006/main">
-                  <a:graphicData uri="http://schemas.microsoft.com/office/word/2010/wordprocessingShape">
-                    <wps:wsp>
-                      <wps:cNvSpPr/>
-                      <wps:spPr>
-                        <a:xfrm>
-                          <a:off x="0" y="0"/>
-                          <a:ext cx="1570355" cy="527050"/>
-                        </a:xfrm>
-                        <a:prstGeom prst="borderCallout1">
-                          <a:avLst>
-                            <a:gd name="adj1" fmla="val -7331"/>
-                            <a:gd name="adj2" fmla="val 3465"/>
-                            <a:gd name="adj3" fmla="val -36955"/>
-                            <a:gd name="adj4" fmla="val -12149"/>
-                          </a:avLst>
-                        </a:prstGeom>
-                      </wps:spPr>
-                      <wps:style>
-                        <a:lnRef idx="2">
-                          <a:schemeClr val="accent6"/>
-                        </a:lnRef>
-                        <a:fillRef idx="1">
-                          <a:schemeClr val="lt1"/>
-                        </a:fillRef>
-                        <a:effectRef idx="0">
-                          <a:schemeClr val="accent6"/>
-                        </a:effectRef>
-                        <a:fontRef idx="minor">
-                          <a:schemeClr val="dk1"/>
-                        </a:fontRef>
-                      </wps:style>
-                      <wps:txbx>
-                        <w:txbxContent>
-                          <w:p>
-                            <w:pPr>
-                              <w:rPr>
-                                <w:sz w:val="16"/>
-                              </w:rPr>
-                            </w:pPr>
-                            <w:r>
-                              <w:rPr>
-                                <w:sz w:val="16"/>
-                              </w:rPr>
-                              <w:t>UseCase „</w:t>
-                            </w:r>
-                            <w:r>
-                              <w:rPr>
-                                <w:sz w:val="16"/>
-                              </w:rPr>
-                              <w:t>Persönliche Daten</w:t>
-                            </w:r>
-                            <w:r>
-                              <w:rPr>
-                                <w:sz w:val="16"/>
-                              </w:rPr>
-                              <w:t>“</w:t>
-                            </w:r>
-                          </w:p>
-                        </w:txbxContent>
-                      </wps:txbx>
-                      <wps:bodyPr rot="0" spcFirstLastPara="0" vertOverflow="overflow" horzOverflow="overflow" vert="horz" wrap="square" lIns="91440" tIns="45720" rIns="91440" bIns="45720" numCol="1" spcCol="0" rtlCol="0" fromWordArt="0" anchor="ctr" anchorCtr="0" forceAA="0" compatLnSpc="1">
-                        <a:prstTxWarp prst="textNoShape">
-                          <a:avLst/>
-                        </a:prstTxWarp>
-                        <a:noAutofit/>
-                      </wps:bodyPr>
-                    </wps:wsp>
-                  </a:graphicData>
-                </a:graphic>
-                <wp14:sizeRelH relativeFrom="margin">
-                  <wp14:pctWidth>0</wp14:pctWidth>
-                </wp14:sizeRelH>
-                <wp14:sizeRelV relativeFrom="margin">
-                  <wp14:pctHeight>0</wp14:pctHeight>
-                </wp14:sizeRelV>
-              </wp:anchor>
-            </w:drawing>
-          </mc:Choice>
-          <mc:Fallback>
-            <w:pict>
-              <v:shape id="Legende mit Linie 1 22" o:spid="_x0000_s1028" type="#_x0000_t47" style="position:absolute;margin-left:201.2pt;margin-top:147.45pt;width:123.65pt;height:41.5pt;z-index:251663360;visibility:visible;mso-wrap-style:square;mso-width-percent:0;mso-height-percent:0;mso-wrap-distance-left:9pt;mso-wrap-distance-top:0;mso-wrap-distance-right:9pt;mso-wrap-distance-bottom:0;mso-position-horizontal:absolute;mso-position-horizontal-relative:text;mso-position-vertical:absolute;mso-position-vertical-relative:text;mso-width-percent:0;mso-height-percent:0;mso-width-relative:margin;mso-height-relative:margin;v-text-anchor:middle" o:gfxdata="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" adj="-2624,-7982,748,-1583" fillcolor="white [3201]" strokecolor="#f79646 [3209]" strokeweight="2pt">
-                <v:textbox>
-                  <w:txbxContent>
-                    <w:p>
-                      <w:pPr>
-                        <w:rPr>
-                          <w:sz w:val="16"/>
-                        </w:rPr>
-                      </w:pPr>
-                      <w:r>
-                        <w:rPr>
-                          <w:sz w:val="16"/>
-                        </w:rPr>
-                        <w:t>UseCase „</w:t>
-                      </w:r>
-                      <w:r>
-                        <w:rPr>
-                          <w:sz w:val="16"/>
-                        </w:rPr>
-                        <w:t>Persönliche Daten</w:t>
-                      </w:r>
-                      <w:r>
-                        <w:rPr>
-                          <w:sz w:val="16"/>
-                        </w:rPr>
-                        <w:t>“</w:t>
-                      </w:r>
-                    </w:p>
-                  </w:txbxContent>
-                </v:textbox>
-              </v:shape>
-            </w:pict>
-          </mc:Fallback>
-        </mc:AlternateContent>
-      </w:r>
-      <w:r>
-        <w:rPr>
-          <w:noProof/>
-          <w:lang w:eastAsia="de-CH"/>
-        </w:rPr>
-        <mc:AlternateContent>
-          <mc:Choice Requires="wps">
-            <w:drawing>
-              <wp:anchor distT="0" distB="0" distL="114300" distR="114300" simplePos="0" relativeHeight="251661312" behindDoc="0" locked="0" layoutInCell="1" allowOverlap="1" wp14:anchorId="6409B8D8" wp14:editId="640511BB">
-                <wp:simplePos x="0" y="0"/>
-                <wp:positionH relativeFrom="column">
-                  <wp:posOffset>3188634</wp:posOffset>
-                </wp:positionH>
-                <wp:positionV relativeFrom="paragraph">
-                  <wp:posOffset>3677248</wp:posOffset>
-                </wp:positionV>
-                <wp:extent cx="1570355" cy="527050"/>
-                <wp:effectExtent l="0" t="590550" r="10795" b="25400"/>
-                <wp:wrapNone/>
-                <wp:docPr id="21" name="Legende mit Linie 1 21"/>
-                <wp:cNvGraphicFramePr/>
-                <a:graphic xmlns:a="http://schemas.openxmlformats.org/drawingml/2006/main">
-                  <a:graphicData uri="http://schemas.microsoft.com/office/word/2010/wordprocessingShape">
-                    <wps:wsp>
-                      <wps:cNvSpPr/>
-                      <wps:spPr>
-                        <a:xfrm>
-                          <a:off x="0" y="0"/>
-                          <a:ext cx="1570355" cy="527050"/>
-                        </a:xfrm>
-                        <a:prstGeom prst="borderCallout1">
-                          <a:avLst>
-                            <a:gd name="adj1" fmla="val -7331"/>
-                            <a:gd name="adj2" fmla="val 3465"/>
-                            <a:gd name="adj3" fmla="val -108394"/>
-                            <a:gd name="adj4" fmla="val 99742"/>
-                          </a:avLst>
-                        </a:prstGeom>
-                      </wps:spPr>
-                      <wps:style>
-                        <a:lnRef idx="2">
-                          <a:schemeClr val="accent6"/>
-                        </a:lnRef>
-                        <a:fillRef idx="1">
-                          <a:schemeClr val="lt1"/>
-                        </a:fillRef>
-                        <a:effectRef idx="0">
-                          <a:schemeClr val="accent6"/>
-                        </a:effectRef>
-                        <a:fontRef idx="minor">
-                          <a:schemeClr val="dk1"/>
-                        </a:fontRef>
-                      </wps:style>
-                      <wps:txbx>
-                        <w:txbxContent>
-                          <w:p>
-                            <w:pPr>
-                              <w:rPr>
-                                <w:sz w:val="16"/>
-                              </w:rPr>
-                            </w:pPr>
-                            <w:r>
-                              <w:rPr>
-                                <w:sz w:val="16"/>
-                              </w:rPr>
-                              <w:t>UseCase „</w:t>
-                            </w:r>
-                            <w:r>
-                              <w:rPr>
-                                <w:sz w:val="16"/>
-                              </w:rPr>
-                              <w:t>Medikation</w:t>
-                            </w:r>
-                            <w:r>
-                              <w:rPr>
-                                <w:sz w:val="16"/>
-                              </w:rPr>
-                              <w:t>“</w:t>
-                            </w:r>
-                          </w:p>
-                        </w:txbxContent>
-                      </wps:txbx>
-                      <wps:bodyPr rot="0" spcFirstLastPara="0" vertOverflow="overflow" horzOverflow="overflow" vert="horz" wrap="square" lIns="91440" tIns="45720" rIns="91440" bIns="45720" numCol="1" spcCol="0" rtlCol="0" fromWordArt="0" anchor="ctr" anchorCtr="0" forceAA="0" compatLnSpc="1">
-                        <a:prstTxWarp prst="textNoShape">
-                          <a:avLst/>
-                        </a:prstTxWarp>
-                        <a:noAutofit/>
-                      </wps:bodyPr>
-                    </wps:wsp>
-                  </a:graphicData>
-                </a:graphic>
-                <wp14:sizeRelH relativeFrom="margin">
-                  <wp14:pctWidth>0</wp14:pctWidth>
-                </wp14:sizeRelH>
-                <wp14:sizeRelV relativeFrom="margin">
-                  <wp14:pctHeight>0</wp14:pctHeight>
-                </wp14:sizeRelV>
-              </wp:anchor>
-            </w:drawing>
-          </mc:Choice>
-          <mc:Fallback>
-            <w:pict>
-              <v:shape id="Legende mit Linie 1 21" o:spid="_x0000_s1029" type="#_x0000_t47" style="position:absolute;margin-left:251.05pt;margin-top:289.55pt;width:123.65pt;height:41.5pt;z-index:251661312;visibility:visible;mso-wrap-style:square;mso-width-percent:0;mso-height-percent:0;mso-wrap-distance-left:9pt;mso-wrap-distance-top:0;mso-wrap-distance-right:9pt;mso-wrap-distance-bottom:0;mso-position-horizontal:absolute;mso-position-horizontal-relative:text;mso-position-vertical:absolute;mso-position-vertical-relative:text;mso-width-percent:0;mso-height-percent:0;mso-width-relative:margin;mso-height-relative:margin;v-text-anchor:middle" o:gfxdata="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" adj="21544,-23413,748,-1583" fillcolor="white [3201]" strokecolor="#f79646 [3209]" strokeweight="2pt">
-                <v:textbox>
-                  <w:txbxContent>
-                    <w:p>
-                      <w:pPr>
-                        <w:rPr>
-                          <w:sz w:val="16"/>
-                        </w:rPr>
-                      </w:pPr>
-                      <w:r>
-                        <w:rPr>
-                          <w:sz w:val="16"/>
-                        </w:rPr>
-                        <w:t>UseCase „</w:t>
-                      </w:r>
-                      <w:r>
-                        <w:rPr>
-                          <w:sz w:val="16"/>
-                        </w:rPr>
-                        <w:t>Medikation</w:t>
-                      </w:r>
-                      <w:r>
-                        <w:rPr>
-                          <w:sz w:val="16"/>
-                        </w:rPr>
-                        <w:t>“</w:t>
-                      </w:r>
-                    </w:p>
-                  </w:txbxContent>
-                </v:textbox>
-                <o:callout v:ext="edit" minusx="t"/>
-              </v:shape>
-            </w:pict>
-          </mc:Fallback>
-        </mc:AlternateContent>
-      </w:r>
-      <w:r>
-        <w:rPr>
-          <w:noProof/>
-          <w:lang w:eastAsia="de-CH"/>
-        </w:rPr>
-        <mc:AlternateContent>
-          <mc:Choice Requires="wps">
-            <w:drawing>
-              <wp:anchor distT="0" distB="0" distL="114300" distR="114300" simplePos="0" relativeHeight="251659264" behindDoc="0" locked="0" layoutInCell="1" allowOverlap="1" wp14:anchorId="318615EA" wp14:editId="000389D4">
-                <wp:simplePos x="0" y="0"/>
-                <wp:positionH relativeFrom="column">
-                  <wp:posOffset>260163</wp:posOffset>
-                </wp:positionH>
-                <wp:positionV relativeFrom="paragraph">
-                  <wp:posOffset>1728918</wp:posOffset>
-                </wp:positionV>
-                <wp:extent cx="1570355" cy="527050"/>
-                <wp:effectExtent l="0" t="495300" r="10795" b="25400"/>
-                <wp:wrapNone/>
-                <wp:docPr id="20" name="Legende mit Linie 1 20"/>
-                <wp:cNvGraphicFramePr/>
-                <a:graphic xmlns:a="http://schemas.openxmlformats.org/drawingml/2006/main">
-                  <a:graphicData uri="http://schemas.microsoft.com/office/word/2010/wordprocessingShape">
-                    <wps:wsp>
-                      <wps:cNvSpPr/>
-                      <wps:spPr>
-                        <a:xfrm>
-                          <a:off x="0" y="0"/>
-                          <a:ext cx="1570355" cy="527050"/>
-                        </a:xfrm>
-                        <a:prstGeom prst="borderCallout1">
-                          <a:avLst>
-                            <a:gd name="adj1" fmla="val -7331"/>
-                            <a:gd name="adj2" fmla="val 3465"/>
-                            <a:gd name="adj3" fmla="val -93652"/>
-                            <a:gd name="adj4" fmla="val 17156"/>
-                          </a:avLst>
-                        </a:prstGeom>
-                      </wps:spPr>
-                      <wps:style>
-                        <a:lnRef idx="2">
-                          <a:schemeClr val="accent6"/>
-                        </a:lnRef>
-                        <a:fillRef idx="1">
-                          <a:schemeClr val="lt1"/>
-                        </a:fillRef>
-                        <a:effectRef idx="0">
-                          <a:schemeClr val="accent6"/>
-                        </a:effectRef>
-                        <a:fontRef idx="minor">
-                          <a:schemeClr val="dk1"/>
-                        </a:fontRef>
-                      </wps:style>
-                      <wps:txbx>
-                        <w:txbxContent>
-                          <w:p>
-                            <w:pPr>
-                              <w:rPr>
-                                <w:sz w:val="16"/>
-                              </w:rPr>
-                            </w:pPr>
-                            <w:r>
-                              <w:rPr>
-                                <w:sz w:val="16"/>
-                              </w:rPr>
-                              <w:t>UseCase „</w:t>
-                            </w:r>
-                            <w:r>
-                              <w:rPr>
-                                <w:sz w:val="16"/>
-                              </w:rPr>
-                              <w:t>Medikation</w:t>
-                            </w:r>
-                            <w:r>
-                              <w:rPr>
-                                <w:sz w:val="16"/>
-                              </w:rPr>
-                              <w:t>“</w:t>
-                            </w:r>
-                          </w:p>
-                        </w:txbxContent>
-                      </wps:txbx>
-                      <wps:bodyPr rot="0" spcFirstLastPara="0" vertOverflow="overflow" horzOverflow="overflow" vert="horz" wrap="square" lIns="91440" tIns="45720" rIns="91440" bIns="45720" numCol="1" spcCol="0" rtlCol="0" fromWordArt="0" anchor="ctr" anchorCtr="0" forceAA="0" compatLnSpc="1">
-                        <a:prstTxWarp prst="textNoShape">
-                          <a:avLst/>
-                        </a:prstTxWarp>
-                        <a:noAutofit/>
-                      </wps:bodyPr>
-                    </wps:wsp>
-                  </a:graphicData>
-                </a:graphic>
-                <wp14:sizeRelH relativeFrom="margin">
-                  <wp14:pctWidth>0</wp14:pctWidth>
-                </wp14:sizeRelH>
-                <wp14:sizeRelV relativeFrom="margin">
-                  <wp14:pctHeight>0</wp14:pctHeight>
-                </wp14:sizeRelV>
-              </wp:anchor>
-            </w:drawing>
-          </mc:Choice>
-          <mc:Fallback>
-            <w:pict>
-              <v:shape id="Legende mit Linie 1 20" o:spid="_x0000_s1030" type="#_x0000_t47" style="position:absolute;margin-left:20.5pt;margin-top:136.15pt;width:123.65pt;height:41.5pt;z-index:251659264;visibility:visible;mso-wrap-style:square;mso-width-percent:0;mso-height-percent:0;mso-wrap-distance-left:9pt;mso-wrap-distance-top:0;mso-wrap-distance-right:9pt;mso-wrap-distance-bottom:0;mso-position-horizontal:absolute;mso-position-horizontal-relative:text;mso-position-vertical:absolute;mso-position-vertical-relative:text;mso-width-percent:0;mso-height-percent:0;mso-width-relative:margin;mso-height-relative:margin;v-text-anchor:middle" o:gfxdata="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" adj="3706,-20229,748,-1583" fillcolor="white [3201]" strokecolor="#f79646 [3209]" strokeweight="2pt">
-                <v:textbox>
-                  <w:txbxContent>
-                    <w:p>
-                      <w:pPr>
-                        <w:rPr>
-                          <w:sz w:val="16"/>
-                        </w:rPr>
-                      </w:pPr>
-                      <w:r>
-                        <w:rPr>
-                          <w:sz w:val="16"/>
-                        </w:rPr>
-                        <w:t>UseCase „</w:t>
-                      </w:r>
-                      <w:r>
-                        <w:rPr>
-                          <w:sz w:val="16"/>
-                        </w:rPr>
-                        <w:t>Medikation</w:t>
-                      </w:r>
-                      <w:r>
-                        <w:rPr>
-                          <w:sz w:val="16"/>
-                        </w:rPr>
-                        <w:t>“</w:t>
-                      </w:r>
-                    </w:p>
-                  </w:txbxContent>
-                </v:textbox>
-                <o:callout v:ext="edit" minusx="t"/>
-              </v:shape>
+              <v:group id="Gruppieren 14" o:spid="_x0000_s1026" style="position:absolute;margin-left:-19.1pt;margin-top:136.3pt;width:393.4pt;height:225.25pt;z-index:251667456" coordsize="49959,28608" o:gfxdata="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">
+                <v:shapetype id="_x0000_t47" coordsize="21600,21600" o:spt="47" adj="-8280,24300,-1800,4050" path="m@0@1l@2@3nfem,l21600,r,21600l,21600xe">
+                  <v:stroke joinstyle="miter"/>
+                  <v:formulas>
+                    <v:f eqn="val #0"/>
+                    <v:f eqn="val #1"/>
+                    <v:f eqn="val #2"/>
+                    <v:f eqn="val #3"/>
+                  </v:formulas>
+                  <v:path arrowok="t" o:extrusionok="f" gradientshapeok="t" o:connecttype="custom" o:connectlocs="@0,@1;10800,0;10800,21600;0,10800;21600,10800"/>
+                  <v:handles>
+                    <v:h position="#0,#1"/>
+                    <v:h position="#2,#3"/>
+                  </v:handles>
+                  <o:callout v:ext="edit" type="oneSegment" on="t"/>
+                </v:shapetype>
+                <v:shape id="Legende mit Linie 1 20" o:spid="_x0000_s1027" type="#_x0000_t47" style="position:absolute;left:5049;width:15704;height:5270;visibility:visible;mso-wrap-style:square;v-text-anchor:middle" o:gfxdata="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" adj="3706,-20229,748,-1583" fillcolor="white [3201]" strokecolor="#f79646 [3209]" strokeweight="2pt">
+                  <v:textbox>
+                    <w:txbxContent>
+                      <w:p>
+                        <w:pPr>
+                          <w:rPr>
+                            <w:sz w:val="16"/>
+                          </w:rPr>
+                        </w:pPr>
+                        <w:r>
+                          <w:rPr>
+                            <w:sz w:val="16"/>
+                          </w:rPr>
+                          <w:t>UseCase „</w:t>
+                        </w:r>
+                        <w:r>
+                          <w:rPr>
+                            <w:sz w:val="16"/>
+                          </w:rPr>
+                          <w:t>Medikation</w:t>
+                        </w:r>
+                        <w:r>
+                          <w:rPr>
+                            <w:sz w:val="16"/>
+                          </w:rPr>
+                          <w:t>“</w:t>
+                        </w:r>
+                      </w:p>
+                    </w:txbxContent>
+                  </v:textbox>
+                  <o:callout v:ext="edit" minusx="t"/>
+                </v:shape>
+                <v:shape id="Legende mit Linie 1 21" o:spid="_x0000_s1028" type="#_x0000_t47" style="position:absolute;left:34255;top:19379;width:15704;height:5271;visibility:visible;mso-wrap-style:square;v-text-anchor:middle" o:gfxdata="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" adj="21544,-23413,748,-1583" fillcolor="white [3201]" strokecolor="#f79646 [3209]" strokeweight="2pt">
+                  <v:textbox>
+                    <w:txbxContent>
+                      <w:p>
+                        <w:pPr>
+                          <w:rPr>
+                            <w:sz w:val="16"/>
+                          </w:rPr>
+                        </w:pPr>
+                        <w:r>
+                          <w:rPr>
+                            <w:sz w:val="16"/>
+                          </w:rPr>
+                          <w:t>UseCase „</w:t>
+                        </w:r>
+                        <w:r>
+                          <w:rPr>
+                            <w:sz w:val="16"/>
+                          </w:rPr>
+                          <w:t>Medikation</w:t>
+                        </w:r>
+                        <w:r>
+                          <w:rPr>
+                            <w:sz w:val="16"/>
+                          </w:rPr>
+                          <w:t>“</w:t>
+                        </w:r>
+                      </w:p>
+                    </w:txbxContent>
+                  </v:textbox>
+                  <o:callout v:ext="edit" minusx="t"/>
+                </v:shape>
+                <v:shape id="Legende mit Linie 1 22" o:spid="_x0000_s1029" type="#_x0000_t47" style="position:absolute;left:27977;top:1364;width:15704;height:5271;visibility:visible;mso-wrap-style:square;v-text-anchor:middle" o:gfxdata="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" adj="-2624,-7982,748,-1583" fillcolor="white [3201]" strokecolor="#f79646 [3209]" strokeweight="2pt">
+                  <v:textbox>
+                    <w:txbxContent>
+                      <w:p>
+                        <w:pPr>
+                          <w:rPr>
+                            <w:sz w:val="16"/>
+                          </w:rPr>
+                        </w:pPr>
+                        <w:r>
+                          <w:rPr>
+                            <w:sz w:val="16"/>
+                          </w:rPr>
+                          <w:t>UseCase „</w:t>
+                        </w:r>
+                        <w:r>
+                          <w:rPr>
+                            <w:sz w:val="16"/>
+                          </w:rPr>
+                          <w:t>Persönliche Daten</w:t>
+                        </w:r>
+                        <w:r>
+                          <w:rPr>
+                            <w:sz w:val="16"/>
+                          </w:rPr>
+                          <w:t>“</w:t>
+                        </w:r>
+                      </w:p>
+                    </w:txbxContent>
+                  </v:textbox>
+                </v:shape>
+                <v:shape id="Legende mit Linie 1 24" o:spid="_x0000_s1030" type="#_x0000_t47" style="position:absolute;left:17605;top:19379;width:15704;height:5271;visibility:visible;mso-wrap-style:square;v-text-anchor:middle" o:gfxdata="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" adj="15543,-18759,748,-1583" fillcolor="white [3201]" strokecolor="#f79646 [3209]" strokeweight="2pt">
+                  <v:textbox>
+                    <w:txbxContent>
+                      <w:p>
+                        <w:pPr>
+                          <w:rPr>
+                            <w:sz w:val="16"/>
+                          </w:rPr>
+                        </w:pPr>
+                        <w:r>
+                          <w:rPr>
+                            <w:sz w:val="16"/>
+                          </w:rPr>
+                          <w:t>UseCase „</w:t>
+                        </w:r>
+                        <w:r>
+                          <w:rPr>
+                            <w:sz w:val="16"/>
+                          </w:rPr>
+                          <w:t>SOS</w:t>
+                        </w:r>
+                        <w:r>
+                          <w:rPr>
+                            <w:sz w:val="16"/>
+                          </w:rPr>
+                          <w:t>“</w:t>
+                        </w:r>
+                      </w:p>
+                    </w:txbxContent>
+                  </v:textbox>
+                  <o:callout v:ext="edit" minusx="t"/>
+                </v:shape>
+                <v:shape id="Legende mit Linie 1 25" o:spid="_x0000_s1031" type="#_x0000_t47" style="position:absolute;top:23337;width:15703;height:5271;visibility:visible;mso-wrap-style:square;v-text-anchor:middle" o:gfxdata="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" adj="11022,-22188,748,-1583" fillcolor="white [3201]" strokecolor="#f79646 [3209]" strokeweight="2pt">
+                  <v:textbox>
+                    <w:txbxContent>
+                      <w:p>
+                        <w:pPr>
+                          <w:rPr>
+                            <w:sz w:val="16"/>
+                          </w:rPr>
+                        </w:pPr>
+                        <w:r>
+                          <w:rPr>
+                            <w:sz w:val="16"/>
+                          </w:rPr>
+                          <w:t>UseCase „</w:t>
+                        </w:r>
+                        <w:r>
+                          <w:rPr>
+                            <w:sz w:val="16"/>
+                          </w:rPr>
+                          <w:t>Behandlung</w:t>
+                        </w:r>
+                        <w:r>
+                          <w:rPr>
+                            <w:sz w:val="16"/>
+                          </w:rPr>
+                          <w:t>“</w:t>
+                        </w:r>
+                      </w:p>
+                    </w:txbxContent>
+                  </v:textbox>
+                  <o:callout v:ext="edit" minusx="t"/>
+                </v:shape>
+              </v:group>
             </w:pict>
           </mc:Fallback>
         </mc:AlternateContent>
@@ -2747,6 +3059,103 @@
     <w:p>
       <w:pPr>
         <w:pStyle w:val="berschrift2"/>
+        <w:numPr>
+          <w:ilvl w:val="0"/>
+          <w:numId w:val="0"/>
+        </w:numPr>
+      </w:pPr>
+      <w:r>
+        <w:lastRenderedPageBreak/>
+        <w:t>Prototyp „Medikation 2“</w:t>
+      </w:r>
+      <w:r>
+        <w:t xml:space="preserve"> (</w:t>
+      </w:r>
+      <w:proofErr w:type="spellStart"/>
+      <w:r>
+        <w:t>forts</w:t>
+      </w:r>
+      <w:proofErr w:type="spellEnd"/>
+      <w:r>
+        <w:t>.)</w:t>
+      </w:r>
+    </w:p>
+    <w:p>
+      <w:pPr>
+        <w:spacing w:line="240" w:lineRule="auto"/>
+        <w:rPr>
+          <w:rFonts w:eastAsia="Times New Roman"/>
+          <w:b/>
+          <w:bCs/>
+          <w:noProof/>
+          <w:szCs w:val="26"/>
+          <w:lang w:eastAsia="de-CH"/>
+        </w:rPr>
+      </w:pPr>
+      <w:r>
+        <w:rPr>
+          <w:noProof/>
+          <w:lang w:eastAsia="de-CH"/>
+        </w:rPr>
+        <w:drawing>
+          <wp:inline distT="0" distB="0" distL="0" distR="0" wp14:anchorId="082C477A" wp14:editId="2483DEC6">
+            <wp:extent cx="6161632" cy="3070747"/>
+            <wp:effectExtent l="0" t="0" r="0" b="0"/>
+            <wp:docPr id="11" name="Grafik 11"/>
+            <wp:cNvGraphicFramePr>
+              <a:graphicFrameLocks xmlns:a="http://schemas.openxmlformats.org/drawingml/2006/main" noChangeAspect="1"/>
+            </wp:cNvGraphicFramePr>
+            <a:graphic xmlns:a="http://schemas.openxmlformats.org/drawingml/2006/main">
+              <a:graphicData uri="http://schemas.openxmlformats.org/drawingml/2006/picture">
+                <pic:pic xmlns:pic="http://schemas.openxmlformats.org/drawingml/2006/picture">
+                  <pic:nvPicPr>
+                    <pic:cNvPr id="0" name=""/>
+                    <pic:cNvPicPr/>
+                  </pic:nvPicPr>
+                  <pic:blipFill>
+                    <a:blip r:embed="rId23">
+                      <a:extLst>
+                        <a:ext uri="{BEBA8EAE-BF5A-486C-A8C5-ECC9F3942E4B}">
+                          <a14:imgProps xmlns:a14="http://schemas.microsoft.com/office/drawing/2010/main">
+                            <a14:imgLayer r:embed="rId24">
+                              <a14:imgEffect>
+                                <a14:brightnessContrast bright="17000" contrast="64000"/>
+                              </a14:imgEffect>
+                            </a14:imgLayer>
+                          </a14:imgProps>
+                        </a:ext>
+                      </a:extLst>
+                    </a:blip>
+                    <a:stretch>
+                      <a:fillRect/>
+                    </a:stretch>
+                  </pic:blipFill>
+                  <pic:spPr>
+                    <a:xfrm>
+                      <a:off x="0" y="0"/>
+                      <a:ext cx="6164296" cy="3072075"/>
+                    </a:xfrm>
+                    <a:prstGeom prst="rect">
+                      <a:avLst/>
+                    </a:prstGeom>
+                  </pic:spPr>
+                </pic:pic>
+              </a:graphicData>
+            </a:graphic>
+          </wp:inline>
+        </w:drawing>
+      </w:r>
+      <w:r>
+        <w:rPr>
+          <w:noProof/>
+          <w:lang w:eastAsia="de-CH"/>
+        </w:rPr>
+        <w:br w:type="page"/>
+      </w:r>
+    </w:p>
+    <w:p>
+      <w:pPr>
+        <w:pStyle w:val="berschrift2"/>
         <w:rPr>
           <w:noProof/>
           <w:lang w:eastAsia="de-CH"/>
@@ -2758,21 +3167,7 @@
           <w:lang w:eastAsia="de-CH"/>
         </w:rPr>
         <w:lastRenderedPageBreak/>
-        <w:t xml:space="preserve">Prototyp „Medikation </w:t>
-      </w:r>
-      <w:r>
-        <w:rPr>
-          <w:noProof/>
-          <w:lang w:eastAsia="de-CH"/>
-        </w:rPr>
-        <w:t>3</w:t>
-      </w:r>
-      <w:r>
-        <w:rPr>
-          <w:noProof/>
-          <w:lang w:eastAsia="de-CH"/>
-        </w:rPr>
-        <w:t>“</w:t>
+        <w:t>Prototyp „Medikation 3“</w:t>
       </w:r>
     </w:p>
     <w:p>
@@ -2812,7 +3207,7 @@
                     </pic:cNvPicPr>
                   </pic:nvPicPr>
                   <pic:blipFill rotWithShape="1">
-                    <a:blip r:embed="rId23">
+                    <a:blip r:embed="rId25">
                       <a:extLst>
                         <a:ext uri="{28A0092B-C50C-407E-A947-70E740481C1C}">
                           <a14:useLocalDpi xmlns:a14="http://schemas.microsoft.com/office/drawing/2010/main" val="0"/>
@@ -2881,21 +3276,7 @@
           <w:lang w:eastAsia="de-CH"/>
         </w:rPr>
         <w:lastRenderedPageBreak/>
-        <w:t>Prototyp „</w:t>
-      </w:r>
-      <w:r>
-        <w:rPr>
-          <w:noProof/>
-          <w:lang w:eastAsia="de-CH"/>
-        </w:rPr>
-        <w:t>Behandlung</w:t>
-      </w:r>
-      <w:r>
-        <w:rPr>
-          <w:noProof/>
-          <w:lang w:eastAsia="de-CH"/>
-        </w:rPr>
-        <w:t>“</w:t>
+        <w:t>Prototyp „Behandlung“</w:t>
       </w:r>
     </w:p>
     <w:p>
@@ -2941,7 +3322,7 @@
                     <pic:cNvPicPr/>
                   </pic:nvPicPr>
                   <pic:blipFill rotWithShape="1">
-                    <a:blip r:embed="rId24"/>
+                    <a:blip r:embed="rId26"/>
                     <a:srcRect r="17839"/>
                     <a:stretch/>
                   </pic:blipFill>
@@ -3025,8 +3406,17 @@
                     </pic:cNvPicPr>
                   </pic:nvPicPr>
                   <pic:blipFill>
-                    <a:blip r:embed="rId25">
+                    <a:blip r:embed="rId27">
                       <a:extLst>
+                        <a:ext uri="{BEBA8EAE-BF5A-486C-A8C5-ECC9F3942E4B}">
+                          <a14:imgProps xmlns:a14="http://schemas.microsoft.com/office/drawing/2010/main">
+                            <a14:imgLayer r:embed="rId28">
+                              <a14:imgEffect>
+                                <a14:brightnessContrast bright="-2000" contrast="-19000"/>
+                              </a14:imgEffect>
+                            </a14:imgLayer>
+                          </a14:imgProps>
+                        </a:ext>
                         <a:ext uri="{28A0092B-C50C-407E-A947-70E740481C1C}">
                           <a14:useLocalDpi xmlns:a14="http://schemas.microsoft.com/office/drawing/2010/main" val="0"/>
                         </a:ext>
@@ -3067,6 +3457,87 @@
     </w:p>
     <w:p>
       <w:r>
+        <w:rPr>
+          <w:noProof/>
+          <w:lang w:eastAsia="de-CH"/>
+        </w:rPr>
+        <mc:AlternateContent>
+          <mc:Choice Requires="wps">
+            <w:drawing>
+              <wp:anchor distT="0" distB="0" distL="114300" distR="114300" simplePos="0" relativeHeight="251669504" behindDoc="0" locked="0" layoutInCell="1" allowOverlap="1">
+                <wp:simplePos x="0" y="0"/>
+                <wp:positionH relativeFrom="column">
+                  <wp:posOffset>1995189</wp:posOffset>
+                </wp:positionH>
+                <wp:positionV relativeFrom="paragraph">
+                  <wp:posOffset>547020</wp:posOffset>
+                </wp:positionV>
+                <wp:extent cx="4027189" cy="3261815"/>
+                <wp:effectExtent l="0" t="0" r="11430" b="15240"/>
+                <wp:wrapNone/>
+                <wp:docPr id="17" name="Rechteck 17"/>
+                <wp:cNvGraphicFramePr/>
+                <a:graphic xmlns:a="http://schemas.openxmlformats.org/drawingml/2006/main">
+                  <a:graphicData uri="http://schemas.microsoft.com/office/word/2010/wordprocessingShape">
+                    <wps:wsp>
+                      <wps:cNvSpPr/>
+                      <wps:spPr>
+                        <a:xfrm>
+                          <a:off x="0" y="0"/>
+                          <a:ext cx="4027189" cy="3261815"/>
+                        </a:xfrm>
+                        <a:prstGeom prst="rect">
+                          <a:avLst/>
+                        </a:prstGeom>
+                        <a:solidFill>
+                          <a:schemeClr val="bg1">
+                            <a:lumMod val="85000"/>
+                            <a:alpha val="56000"/>
+                          </a:schemeClr>
+                        </a:solidFill>
+                        <a:ln>
+                          <a:prstDash val="dashDot"/>
+                        </a:ln>
+                      </wps:spPr>
+                      <wps:style>
+                        <a:lnRef idx="2">
+                          <a:schemeClr val="accent1">
+                            <a:shade val="50000"/>
+                          </a:schemeClr>
+                        </a:lnRef>
+                        <a:fillRef idx="1">
+                          <a:schemeClr val="accent1"/>
+                        </a:fillRef>
+                        <a:effectRef idx="0">
+                          <a:schemeClr val="accent1"/>
+                        </a:effectRef>
+                        <a:fontRef idx="minor">
+                          <a:schemeClr val="lt1"/>
+                        </a:fontRef>
+                      </wps:style>
+                      <wps:bodyPr rot="0" spcFirstLastPara="0" vertOverflow="overflow" horzOverflow="overflow" vert="horz" wrap="square" lIns="91440" tIns="45720" rIns="91440" bIns="45720" numCol="1" spcCol="0" rtlCol="0" fromWordArt="0" anchor="ctr" anchorCtr="0" forceAA="0" compatLnSpc="1">
+                        <a:prstTxWarp prst="textNoShape">
+                          <a:avLst/>
+                        </a:prstTxWarp>
+                        <a:noAutofit/>
+                      </wps:bodyPr>
+                    </wps:wsp>
+                  </a:graphicData>
+                </a:graphic>
+              </wp:anchor>
+            </w:drawing>
+          </mc:Choice>
+          <mc:Fallback>
+            <w:pict>
+              <v:rect id="Rechteck 17" o:spid="_x0000_s1026" style="position:absolute;margin-left:157.1pt;margin-top:43.05pt;width:317.1pt;height:256.85pt;z-index:251669504;visibility:visible;mso-wrap-style:square;mso-wrap-distance-left:9pt;mso-wrap-distance-top:0;mso-wrap-distance-right:9pt;mso-wrap-distance-bottom:0;mso-position-horizontal:absolute;mso-position-horizontal-relative:text;mso-position-vertical:absolute;mso-position-vertical-relative:text;v-text-anchor:middle" o:gfxdata="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" fillcolor="#d8d8d8 [2732]" strokecolor="#243f60 [1604]" strokeweight="2pt">
+                <v:fill opacity="36751f"/>
+                <v:stroke dashstyle="dashDot"/>
+              </v:rect>
+            </w:pict>
+          </mc:Fallback>
+        </mc:AlternateContent>
+      </w:r>
+      <w:r>
         <w:t xml:space="preserve">Der Benutzer hat die Möglichkeit, einen </w:t>
       </w:r>
       <w:r>
@@ -3099,8 +3570,8 @@
             <v:path o:extrusionok="f" gradientshapeok="t" o:connecttype="rect"/>
             <o:lock v:ext="edit" aspectratio="t"/>
           </v:shapetype>
-          <v:shape id="_x0000_i1025" type="#_x0000_t75" style="width:472.95pt;height:270.6pt">
-            <v:imagedata r:id="rId26" o:title="Patient in SOS fall"/>
+          <v:shape id="_x0000_i1025" type="#_x0000_t75" style="width:472.7pt;height:270.45pt">
+            <v:imagedata r:id="rId29" o:title="Patient in SOS fall"/>
           </v:shape>
         </w:pict>
       </w:r>
@@ -3123,15 +3594,212 @@
       <w:pPr>
         <w:pStyle w:val="berschrift1"/>
       </w:pPr>
-      <w:bookmarkStart w:id="2" w:name="_GoBack"/>
-      <w:bookmarkEnd w:id="2"/>
       <w:r>
         <w:lastRenderedPageBreak/>
         <w:t>Validate</w:t>
       </w:r>
     </w:p>
+    <w:p>
+      <w:pPr>
+        <w:pStyle w:val="berschrift2"/>
+      </w:pPr>
+      <w:r>
+        <w:t>Kritische Fragen</w:t>
+      </w:r>
+    </w:p>
+    <w:p>
+      <w:r>
+        <w:t xml:space="preserve">Um gegenüber unseren Prototypen kritisch gegenüberzustehen, können folgende Fragen formuliert werden: </w:t>
+      </w:r>
+    </w:p>
+    <w:p>
+      <w:pPr>
+        <w:pStyle w:val="Listenabsatz"/>
+        <w:numPr>
+          <w:ilvl w:val="0"/>
+          <w:numId w:val="39"/>
+        </w:numPr>
+      </w:pPr>
+      <w:r>
+        <w:t>Ist die App intuitiv zu bedienen?</w:t>
+      </w:r>
+    </w:p>
+    <w:p>
+      <w:pPr>
+        <w:pStyle w:val="Listenabsatz"/>
+        <w:numPr>
+          <w:ilvl w:val="0"/>
+          <w:numId w:val="39"/>
+        </w:numPr>
+      </w:pPr>
+      <w:r>
+        <w:t>Kann die App bei der Behandlung von suchtkranken Patienten hilfreich sein?</w:t>
+      </w:r>
+    </w:p>
+    <w:p>
+      <w:pPr>
+        <w:pStyle w:val="Listenabsatz"/>
+        <w:numPr>
+          <w:ilvl w:val="0"/>
+          <w:numId w:val="39"/>
+        </w:numPr>
+      </w:pPr>
+      <w:r>
+        <w:t>Können die Kontrollfragen bei den Behandlungszielen und der Medikation die Compliance verbessern oder sind diese kontraproduktiv?</w:t>
+      </w:r>
+    </w:p>
+    <w:p>
+      <w:pPr>
+        <w:pStyle w:val="Listenabsatz"/>
+        <w:numPr>
+          <w:ilvl w:val="0"/>
+          <w:numId w:val="39"/>
+        </w:numPr>
+      </w:pPr>
+      <w:r>
+        <w:t>Kann die Notfall-Funktion</w:t>
+      </w:r>
+      <w:r>
+        <w:t xml:space="preserve"> der App</w:t>
+      </w:r>
+      <w:r>
+        <w:t xml:space="preserve"> </w:t>
+      </w:r>
+      <w:r>
+        <w:t>schützend</w:t>
+      </w:r>
+      <w:r>
+        <w:t xml:space="preserve"> </w:t>
+      </w:r>
+      <w:r>
+        <w:t xml:space="preserve">für den Patienten </w:t>
+      </w:r>
+      <w:r>
+        <w:t>wirken, bevor eine „echte“ Notfallsituation entsteht?</w:t>
+      </w:r>
+    </w:p>
     <w:p/>
-    <w:p/>
+    <w:p>
+      <w:r>
+        <w:t xml:space="preserve">Diese Fragen könnten für eine Validierung </w:t>
+      </w:r>
+      <w:r>
+        <w:t xml:space="preserve">mit einem </w:t>
+      </w:r>
+      <w:r>
+        <w:t xml:space="preserve">Spezialisten dieses Fachgebiets für ein </w:t>
+      </w:r>
+      <w:r>
+        <w:t xml:space="preserve">erneutes </w:t>
+      </w:r>
+      <w:r>
+        <w:t xml:space="preserve">Feedback </w:t>
+      </w:r>
+      <w:r>
+        <w:t>verwendet werden.</w:t>
+      </w:r>
+    </w:p>
+    <w:p>
+      <w:pPr>
+        <w:pStyle w:val="berschrift2"/>
+      </w:pPr>
+      <w:r>
+        <w:t>Feedback des Prototypen</w:t>
+      </w:r>
+    </w:p>
+    <w:p>
+      <w:r>
+        <w:t>Um Verbesserungen für die Prototypen erarbeiten zu können, haben wir von einem Mitstudierenden Feedback eingeholt. Folgende Punkte wurden erfasst:</w:t>
+      </w:r>
+    </w:p>
+    <w:p>
+      <w:pPr>
+        <w:pStyle w:val="Listenabsatz"/>
+        <w:numPr>
+          <w:ilvl w:val="0"/>
+          <w:numId w:val="39"/>
+        </w:numPr>
+      </w:pPr>
+      <w:r>
+        <w:t>Die App deckt das geforderte Gesamtkonzept ab</w:t>
+      </w:r>
+    </w:p>
+    <w:p>
+      <w:pPr>
+        <w:pStyle w:val="Listenabsatz"/>
+        <w:numPr>
+          <w:ilvl w:val="0"/>
+          <w:numId w:val="39"/>
+        </w:numPr>
+      </w:pPr>
+      <w:r>
+        <w:t>Wirkt vielversprechend bzgl. der Nützlichkeit</w:t>
+      </w:r>
+    </w:p>
+    <w:p>
+      <w:pPr>
+        <w:pStyle w:val="Listenabsatz"/>
+        <w:numPr>
+          <w:ilvl w:val="0"/>
+          <w:numId w:val="39"/>
+        </w:numPr>
+      </w:pPr>
+      <w:r>
+        <w:t>Die Benutzerfreundlichkeit muss noch überarbeitet werden</w:t>
+      </w:r>
+    </w:p>
+    <w:p>
+      <w:pPr>
+        <w:pStyle w:val="berschrift2"/>
+      </w:pPr>
+      <w:r>
+        <w:t>Verbesserungsvorschläge Prototypen</w:t>
+      </w:r>
+    </w:p>
+    <w:p>
+      <w:r>
+        <w:t xml:space="preserve">Daraus können diese Punkte als Verbesserungsmöglichkeit abgeleitet werden: </w:t>
+      </w:r>
+    </w:p>
+    <w:p>
+      <w:pPr>
+        <w:pStyle w:val="Listenabsatz"/>
+        <w:numPr>
+          <w:ilvl w:val="0"/>
+          <w:numId w:val="39"/>
+        </w:numPr>
+      </w:pPr>
+      <w:r>
+        <w:t xml:space="preserve">Die Hierarchie der Menüpunkte </w:t>
+      </w:r>
+      <w:r>
+        <w:t>muss flacher werden</w:t>
+      </w:r>
+    </w:p>
+    <w:p>
+      <w:pPr>
+        <w:pStyle w:val="Listenabsatz"/>
+        <w:numPr>
+          <w:ilvl w:val="0"/>
+          <w:numId w:val="39"/>
+        </w:numPr>
+      </w:pPr>
+      <w:r>
+        <w:t>Die Medikationsoberfläche muss vereinfacht werden</w:t>
+      </w:r>
+    </w:p>
+    <w:p>
+      <w:pPr>
+        <w:pStyle w:val="Listenabsatz"/>
+        <w:numPr>
+          <w:ilvl w:val="0"/>
+          <w:numId w:val="39"/>
+        </w:numPr>
+      </w:pPr>
+      <w:r>
+        <w:t>Der Funktionsumfang muss nochmals bzgl. der Machbarkeit überdacht werden</w:t>
+      </w:r>
+    </w:p>
     <w:sectPr>
       <w:pgSz w:w="11906" w:h="16838" w:code="9"/>
       <w:pgMar w:top="1758" w:right="1004" w:bottom="680" w:left="1435" w:header="709" w:footer="510" w:gutter="0"/>
@@ -3272,7 +3940,7 @@
                               <w:sz w:val="16"/>
                               <w:szCs w:val="16"/>
                             </w:rPr>
-                            <w:t>14</w:t>
+                            <w:t>2</w:t>
                           </w:r>
                           <w:r>
                             <w:rPr>
@@ -3305,7 +3973,7 @@
               <v:stroke joinstyle="miter"/>
               <v:path gradientshapeok="t" o:connecttype="rect"/>
             </v:shapetype>
-            <v:shape id="Text Box 12" o:spid="_x0000_s1031" type="#_x0000_t202" style="position:absolute;margin-left:512.55pt;margin-top:805.1pt;width:33.4pt;height:11.8pt;z-index:251658240;visibility:visible;mso-wrap-style:square;mso-width-percent:0;mso-height-percent:0;mso-wrap-distance-left:9pt;mso-wrap-distance-top:0;mso-wrap-distance-right:9pt;mso-wrap-distance-bottom:0;mso-position-horizontal:absolute;mso-position-horizontal-relative:page;mso-position-vertical:absolute;mso-position-vertical-relative:page;mso-width-percent:0;mso-height-percent:0;mso-width-relative:page;mso-height-relative:page;v-text-anchor:top" o:gfxdata="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" o:allowoverlap="f" stroked="f">
+            <v:shape id="Text Box 12" o:spid="_x0000_s1032" type="#_x0000_t202" style="position:absolute;margin-left:512.55pt;margin-top:805.1pt;width:33.4pt;height:11.8pt;z-index:251658240;visibility:visible;mso-wrap-style:square;mso-width-percent:0;mso-height-percent:0;mso-wrap-distance-left:9pt;mso-wrap-distance-top:0;mso-wrap-distance-right:9pt;mso-wrap-distance-bottom:0;mso-position-horizontal:absolute;mso-position-horizontal-relative:page;mso-position-vertical:absolute;mso-position-vertical-relative:page;mso-width-percent:0;mso-height-percent:0;mso-width-relative:page;mso-height-relative:page;v-text-anchor:top" o:gfxdata="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" o:allowoverlap="f" stroked="f">
               <v:textbox inset="0,0,0,0">
                 <w:txbxContent>
                   <w:p>
@@ -3343,7 +4011,7 @@
                         <w:sz w:val="16"/>
                         <w:szCs w:val="16"/>
                       </w:rPr>
-                      <w:t>14</w:t>
+                      <w:t>2</w:t>
                     </w:r>
                     <w:r>
                       <w:rPr>
@@ -3815,6 +4483,119 @@
     </w:lvl>
   </w:abstractNum>
   <w:abstractNum w:abstractNumId="10">
+    <w:nsid w:val="01605EDD"/>
+    <w:multiLevelType w:val="hybridMultilevel"/>
+    <w:tmpl w:val="6E8A05AE"/>
+    <w:lvl w:ilvl="0" w:tplc="08070005">
+      <w:start w:val="1"/>
+      <w:numFmt w:val="bullet"/>
+      <w:lvlText w:val=""/>
+      <w:lvlJc w:val="left"/>
+      <w:pPr>
+        <w:ind w:left="720" w:hanging="360"/>
+      </w:pPr>
+      <w:rPr>
+        <w:rFonts w:ascii="Wingdings" w:hAnsi="Wingdings" w:hint="default"/>
+      </w:rPr>
+    </w:lvl>
+    <w:lvl w:ilvl="1" w:tplc="08070003" w:tentative="1">
+      <w:start w:val="1"/>
+      <w:numFmt w:val="bullet"/>
+      <w:lvlText w:val="o"/>
+      <w:lvlJc w:val="left"/>
+      <w:pPr>
+        <w:ind w:left="1440" w:hanging="360"/>
+      </w:pPr>
+      <w:rPr>
+        <w:rFonts w:ascii="Courier New" w:hAnsi="Courier New" w:cs="Courier New" w:hint="default"/>
+      </w:rPr>
+    </w:lvl>
+    <w:lvl w:ilvl="2" w:tplc="08070005" w:tentative="1">
+      <w:start w:val="1"/>
+      <w:numFmt w:val="bullet"/>
+      <w:lvlText w:val=""/>
+      <w:lvlJc w:val="left"/>
+      <w:pPr>
+        <w:ind w:left="2160" w:hanging="360"/>
+      </w:pPr>
+      <w:rPr>
+        <w:rFonts w:ascii="Wingdings" w:hAnsi="Wingdings" w:hint="default"/>
+      </w:rPr>
+    </w:lvl>
+    <w:lvl w:ilvl="3" w:tplc="08070001" w:tentative="1">
+      <w:start w:val="1"/>
+      <w:numFmt w:val="bullet"/>
+      <w:lvlText w:val=""/>
+      <w:lvlJc w:val="left"/>
+      <w:pPr>
+        <w:ind w:left="2880" w:hanging="360"/>
+      </w:pPr>
+      <w:rPr>
+        <w:rFonts w:ascii="Symbol" w:hAnsi="Symbol" w:hint="default"/>
+      </w:rPr>
+    </w:lvl>
+    <w:lvl w:ilvl="4" w:tplc="08070003" w:tentative="1">
+      <w:start w:val="1"/>
+      <w:numFmt w:val="bullet"/>
+      <w:lvlText w:val="o"/>
+      <w:lvlJc w:val="left"/>
+      <w:pPr>
+        <w:ind w:left="3600" w:hanging="360"/>
+      </w:pPr>
+      <w:rPr>
+        <w:rFonts w:ascii="Courier New" w:hAnsi="Courier New" w:cs="Courier New" w:hint="default"/>
+      </w:rPr>
+    </w:lvl>
+    <w:lvl w:ilvl="5" w:tplc="08070005" w:tentative="1">
+      <w:start w:val="1"/>
+      <w:numFmt w:val="bullet"/>
+      <w:lvlText w:val=""/>
+      <w:lvlJc w:val="left"/>
+      <w:pPr>
+        <w:ind w:left="4320" w:hanging="360"/>
+      </w:pPr>
+      <w:rPr>
+        <w:rFonts w:ascii="Wingdings" w:hAnsi="Wingdings" w:hint="default"/>
+      </w:rPr>
+    </w:lvl>
+    <w:lvl w:ilvl="6" w:tplc="08070001" w:tentative="1">
+      <w:start w:val="1"/>
+      <w:numFmt w:val="bullet"/>
+      <w:lvlText w:val=""/>
+      <w:lvlJc w:val="left"/>
+      <w:pPr>
+        <w:ind w:left="5040" w:hanging="360"/>
+      </w:pPr>
+      <w:rPr>
+        <w:rFonts w:ascii="Symbol" w:hAnsi="Symbol" w:hint="default"/>
+      </w:rPr>
+    </w:lvl>
+    <w:lvl w:ilvl="7" w:tplc="08070003" w:tentative="1">
+      <w:start w:val="1"/>
+      <w:numFmt w:val="bullet"/>
+      <w:lvlText w:val="o"/>
+      <w:lvlJc w:val="left"/>
+      <w:pPr>
+        <w:ind w:left="5760" w:hanging="360"/>
+      </w:pPr>
+      <w:rPr>
+        <w:rFonts w:ascii="Courier New" w:hAnsi="Courier New" w:cs="Courier New" w:hint="default"/>
+      </w:rPr>
+    </w:lvl>
+    <w:lvl w:ilvl="8" w:tplc="08070005" w:tentative="1">
+      <w:start w:val="1"/>
+      <w:numFmt w:val="bullet"/>
+      <w:lvlText w:val=""/>
+      <w:lvlJc w:val="left"/>
+      <w:pPr>
+        <w:ind w:left="6480" w:hanging="360"/>
+      </w:pPr>
+      <w:rPr>
+        <w:rFonts w:ascii="Wingdings" w:hAnsi="Wingdings" w:hint="default"/>
+      </w:rPr>
+    </w:lvl>
+  </w:abstractNum>
+  <w:abstractNum w:abstractNumId="11">
     <w:nsid w:val="01F65709"/>
     <w:multiLevelType w:val="hybridMultilevel"/>
     <w:tmpl w:val="9D62378E"/>
@@ -3927,7 +4708,7 @@
       </w:rPr>
     </w:lvl>
   </w:abstractNum>
-  <w:abstractNum w:abstractNumId="11">
+  <w:abstractNum w:abstractNumId="12">
     <w:nsid w:val="068D7830"/>
     <w:multiLevelType w:val="hybridMultilevel"/>
     <w:tmpl w:val="14FA0052"/>
@@ -4040,7 +4821,7 @@
       </w:rPr>
     </w:lvl>
   </w:abstractNum>
-  <w:abstractNum w:abstractNumId="12">
+  <w:abstractNum w:abstractNumId="13">
     <w:nsid w:val="0AEE7AC1"/>
     <w:multiLevelType w:val="multilevel"/>
     <w:tmpl w:val="EFDC717A"/>
@@ -4161,7 +4942,7 @@
       </w:pPr>
     </w:lvl>
   </w:abstractNum>
-  <w:abstractNum w:abstractNumId="13">
+  <w:abstractNum w:abstractNumId="14">
     <w:nsid w:val="0F4D23B0"/>
     <w:multiLevelType w:val="hybridMultilevel"/>
     <w:tmpl w:val="846C8DF4"/>
@@ -4274,7 +5055,7 @@
       </w:rPr>
     </w:lvl>
   </w:abstractNum>
-  <w:abstractNum w:abstractNumId="14">
+  <w:abstractNum w:abstractNumId="15">
     <w:nsid w:val="12D40AD2"/>
     <w:multiLevelType w:val="multilevel"/>
     <w:tmpl w:val="E73218A8"/>
@@ -4395,7 +5176,7 @@
       </w:pPr>
     </w:lvl>
   </w:abstractNum>
-  <w:abstractNum w:abstractNumId="15">
+  <w:abstractNum w:abstractNumId="16">
     <w:nsid w:val="152F513A"/>
     <w:multiLevelType w:val="multilevel"/>
     <w:tmpl w:val="E6FA8320"/>
@@ -4532,7 +5313,7 @@
       </w:rPr>
     </w:lvl>
   </w:abstractNum>
-  <w:abstractNum w:abstractNumId="16">
+  <w:abstractNum w:abstractNumId="17">
     <w:nsid w:val="15E40758"/>
     <w:multiLevelType w:val="hybridMultilevel"/>
     <w:tmpl w:val="2B1890D4"/>
@@ -4645,7 +5426,120 @@
       </w:rPr>
     </w:lvl>
   </w:abstractNum>
-  <w:abstractNum w:abstractNumId="17">
+  <w:abstractNum w:abstractNumId="18">
+    <w:nsid w:val="17D032E5"/>
+    <w:multiLevelType w:val="hybridMultilevel"/>
+    <w:tmpl w:val="6944ADBA"/>
+    <w:lvl w:ilvl="0" w:tplc="7ABC1BC2">
+      <w:start w:val="30"/>
+      <w:numFmt w:val="bullet"/>
+      <w:lvlText w:val="-"/>
+      <w:lvlJc w:val="left"/>
+      <w:pPr>
+        <w:ind w:left="720" w:hanging="360"/>
+      </w:pPr>
+      <w:rPr>
+        <w:rFonts w:ascii="Lucida Sans" w:eastAsia="Lucida Sans" w:hAnsi="Lucida Sans" w:cs="Times New Roman" w:hint="default"/>
+      </w:rPr>
+    </w:lvl>
+    <w:lvl w:ilvl="1" w:tplc="08070003" w:tentative="1">
+      <w:start w:val="1"/>
+      <w:numFmt w:val="bullet"/>
+      <w:lvlText w:val="o"/>
+      <w:lvlJc w:val="left"/>
+      <w:pPr>
+        <w:ind w:left="1440" w:hanging="360"/>
+      </w:pPr>
+      <w:rPr>
+        <w:rFonts w:ascii="Courier New" w:hAnsi="Courier New" w:cs="Courier New" w:hint="default"/>
+      </w:rPr>
+    </w:lvl>
+    <w:lvl w:ilvl="2" w:tplc="08070005" w:tentative="1">
+      <w:start w:val="1"/>
+      <w:numFmt w:val="bullet"/>
+      <w:lvlText w:val=""/>
+      <w:lvlJc w:val="left"/>
+      <w:pPr>
+        <w:ind w:left="2160" w:hanging="360"/>
+      </w:pPr>
+      <w:rPr>
+        <w:rFonts w:ascii="Wingdings" w:hAnsi="Wingdings" w:hint="default"/>
+      </w:rPr>
+    </w:lvl>
+    <w:lvl w:ilvl="3" w:tplc="08070001" w:tentative="1">
+      <w:start w:val="1"/>
+      <w:numFmt w:val="bullet"/>
+      <w:lvlText w:val=""/>
+      <w:lvlJc w:val="left"/>
+      <w:pPr>
+        <w:ind w:left="2880" w:hanging="360"/>
+      </w:pPr>
+      <w:rPr>
+        <w:rFonts w:ascii="Symbol" w:hAnsi="Symbol" w:hint="default"/>
+      </w:rPr>
+    </w:lvl>
+    <w:lvl w:ilvl="4" w:tplc="08070003" w:tentative="1">
+      <w:start w:val="1"/>
+      <w:numFmt w:val="bullet"/>
+      <w:lvlText w:val="o"/>
+      <w:lvlJc w:val="left"/>
+      <w:pPr>
+        <w:ind w:left="3600" w:hanging="360"/>
+      </w:pPr>
+      <w:rPr>
+        <w:rFonts w:ascii="Courier New" w:hAnsi="Courier New" w:cs="Courier New" w:hint="default"/>
+      </w:rPr>
+    </w:lvl>
+    <w:lvl w:ilvl="5" w:tplc="08070005" w:tentative="1">
+      <w:start w:val="1"/>
+      <w:numFmt w:val="bullet"/>
+      <w:lvlText w:val=""/>
+      <w:lvlJc w:val="left"/>
+      <w:pPr>
+        <w:ind w:left="4320" w:hanging="360"/>
+      </w:pPr>
+      <w:rPr>
+        <w:rFonts w:ascii="Wingdings" w:hAnsi="Wingdings" w:hint="default"/>
+      </w:rPr>
+    </w:lvl>
+    <w:lvl w:ilvl="6" w:tplc="08070001" w:tentative="1">
+      <w:start w:val="1"/>
+      <w:numFmt w:val="bullet"/>
+      <w:lvlText w:val=""/>
+      <w:lvlJc w:val="left"/>
+      <w:pPr>
+        <w:ind w:left="5040" w:hanging="360"/>
+      </w:pPr>
+      <w:rPr>
+        <w:rFonts w:ascii="Symbol" w:hAnsi="Symbol" w:hint="default"/>
+      </w:rPr>
+    </w:lvl>
+    <w:lvl w:ilvl="7" w:tplc="08070003" w:tentative="1">
+      <w:start w:val="1"/>
+      <w:numFmt w:val="bullet"/>
+      <w:lvlText w:val="o"/>
+      <w:lvlJc w:val="left"/>
+      <w:pPr>
+        <w:ind w:left="5760" w:hanging="360"/>
+      </w:pPr>
+      <w:rPr>
+        <w:rFonts w:ascii="Courier New" w:hAnsi="Courier New" w:cs="Courier New" w:hint="default"/>
+      </w:rPr>
+    </w:lvl>
+    <w:lvl w:ilvl="8" w:tplc="08070005" w:tentative="1">
+      <w:start w:val="1"/>
+      <w:numFmt w:val="bullet"/>
+      <w:lvlText w:val=""/>
+      <w:lvlJc w:val="left"/>
+      <w:pPr>
+        <w:ind w:left="6480" w:hanging="360"/>
+      </w:pPr>
+      <w:rPr>
+        <w:rFonts w:ascii="Wingdings" w:hAnsi="Wingdings" w:hint="default"/>
+      </w:rPr>
+    </w:lvl>
+  </w:abstractNum>
+  <w:abstractNum w:abstractNumId="19">
     <w:nsid w:val="188E2BED"/>
     <w:multiLevelType w:val="hybridMultilevel"/>
     <w:tmpl w:val="53241D16"/>
@@ -4766,7 +5660,7 @@
       </w:pPr>
     </w:lvl>
   </w:abstractNum>
-  <w:abstractNum w:abstractNumId="18">
+  <w:abstractNum w:abstractNumId="20">
     <w:nsid w:val="199F1A53"/>
     <w:multiLevelType w:val="multilevel"/>
     <w:tmpl w:val="76003A9A"/>
@@ -4887,7 +5781,7 @@
       </w:pPr>
     </w:lvl>
   </w:abstractNum>
-  <w:abstractNum w:abstractNumId="19">
+  <w:abstractNum w:abstractNumId="21">
     <w:nsid w:val="1DB1457B"/>
     <w:multiLevelType w:val="multilevel"/>
     <w:tmpl w:val="0807001D"/>
@@ -5000,7 +5894,7 @@
       </w:pPr>
     </w:lvl>
   </w:abstractNum>
-  <w:abstractNum w:abstractNumId="20">
+  <w:abstractNum w:abstractNumId="22">
     <w:nsid w:val="1DD52398"/>
     <w:multiLevelType w:val="multilevel"/>
     <w:tmpl w:val="0807001D"/>
@@ -5113,7 +6007,7 @@
       </w:pPr>
     </w:lvl>
   </w:abstractNum>
-  <w:abstractNum w:abstractNumId="21">
+  <w:abstractNum w:abstractNumId="23">
     <w:nsid w:val="1F96623E"/>
     <w:multiLevelType w:val="hybridMultilevel"/>
     <w:tmpl w:val="55C8399A"/>
@@ -5226,7 +6120,7 @@
       </w:rPr>
     </w:lvl>
   </w:abstractNum>
-  <w:abstractNum w:abstractNumId="22">
+  <w:abstractNum w:abstractNumId="24">
     <w:nsid w:val="26747815"/>
     <w:multiLevelType w:val="multilevel"/>
     <w:tmpl w:val="0807001D"/>
@@ -5339,7 +6233,7 @@
       </w:pPr>
     </w:lvl>
   </w:abstractNum>
-  <w:abstractNum w:abstractNumId="23">
+  <w:abstractNum w:abstractNumId="25">
     <w:nsid w:val="27A80646"/>
     <w:multiLevelType w:val="multilevel"/>
     <w:tmpl w:val="AF4EC532"/>
@@ -5478,7 +6372,120 @@
       </w:rPr>
     </w:lvl>
   </w:abstractNum>
-  <w:abstractNum w:abstractNumId="24">
+  <w:abstractNum w:abstractNumId="26">
+    <w:nsid w:val="29450970"/>
+    <w:multiLevelType w:val="hybridMultilevel"/>
+    <w:tmpl w:val="8D9058E8"/>
+    <w:lvl w:ilvl="0" w:tplc="7ABC1BC2">
+      <w:start w:val="30"/>
+      <w:numFmt w:val="bullet"/>
+      <w:lvlText w:val="-"/>
+      <w:lvlJc w:val="left"/>
+      <w:pPr>
+        <w:ind w:left="720" w:hanging="360"/>
+      </w:pPr>
+      <w:rPr>
+        <w:rFonts w:ascii="Lucida Sans" w:eastAsia="Lucida Sans" w:hAnsi="Lucida Sans" w:cs="Times New Roman" w:hint="default"/>
+      </w:rPr>
+    </w:lvl>
+    <w:lvl w:ilvl="1" w:tplc="08070003" w:tentative="1">
+      <w:start w:val="1"/>
+      <w:numFmt w:val="bullet"/>
+      <w:lvlText w:val="o"/>
+      <w:lvlJc w:val="left"/>
+      <w:pPr>
+        <w:ind w:left="1440" w:hanging="360"/>
+      </w:pPr>
+      <w:rPr>
+        <w:rFonts w:ascii="Courier New" w:hAnsi="Courier New" w:cs="Courier New" w:hint="default"/>
+      </w:rPr>
+    </w:lvl>
+    <w:lvl w:ilvl="2" w:tplc="08070005" w:tentative="1">
+      <w:start w:val="1"/>
+      <w:numFmt w:val="bullet"/>
+      <w:lvlText w:val=""/>
+      <w:lvlJc w:val="left"/>
+      <w:pPr>
+        <w:ind w:left="2160" w:hanging="360"/>
+      </w:pPr>
+      <w:rPr>
+        <w:rFonts w:ascii="Wingdings" w:hAnsi="Wingdings" w:hint="default"/>
+      </w:rPr>
+    </w:lvl>
+    <w:lvl w:ilvl="3" w:tplc="08070001" w:tentative="1">
+      <w:start w:val="1"/>
+      <w:numFmt w:val="bullet"/>
+      <w:lvlText w:val=""/>
+      <w:lvlJc w:val="left"/>
+      <w:pPr>
+        <w:ind w:left="2880" w:hanging="360"/>
+      </w:pPr>
+      <w:rPr>
+        <w:rFonts w:ascii="Symbol" w:hAnsi="Symbol" w:hint="default"/>
+      </w:rPr>
+    </w:lvl>
+    <w:lvl w:ilvl="4" w:tplc="08070003" w:tentative="1">
+      <w:start w:val="1"/>
+      <w:numFmt w:val="bullet"/>
+      <w:lvlText w:val="o"/>
+      <w:lvlJc w:val="left"/>
+      <w:pPr>
+        <w:ind w:left="3600" w:hanging="360"/>
+      </w:pPr>
+      <w:rPr>
+        <w:rFonts w:ascii="Courier New" w:hAnsi="Courier New" w:cs="Courier New" w:hint="default"/>
+      </w:rPr>
+    </w:lvl>
+    <w:lvl w:ilvl="5" w:tplc="08070005" w:tentative="1">
+      <w:start w:val="1"/>
+      <w:numFmt w:val="bullet"/>
+      <w:lvlText w:val=""/>
+      <w:lvlJc w:val="left"/>
+      <w:pPr>
+        <w:ind w:left="4320" w:hanging="360"/>
+      </w:pPr>
+      <w:rPr>
+        <w:rFonts w:ascii="Wingdings" w:hAnsi="Wingdings" w:hint="default"/>
+      </w:rPr>
+    </w:lvl>
+    <w:lvl w:ilvl="6" w:tplc="08070001" w:tentative="1">
+      <w:start w:val="1"/>
+      <w:numFmt w:val="bullet"/>
+      <w:lvlText w:val=""/>
+      <w:lvlJc w:val="left"/>
+      <w:pPr>
+        <w:ind w:left="5040" w:hanging="360"/>
+      </w:pPr>
+      <w:rPr>
+        <w:rFonts w:ascii="Symbol" w:hAnsi="Symbol" w:hint="default"/>
+      </w:rPr>
+    </w:lvl>
+    <w:lvl w:ilvl="7" w:tplc="08070003" w:tentative="1">
+      <w:start w:val="1"/>
+      <w:numFmt w:val="bullet"/>
+      <w:lvlText w:val="o"/>
+      <w:lvlJc w:val="left"/>
+      <w:pPr>
+        <w:ind w:left="5760" w:hanging="360"/>
+      </w:pPr>
+      <w:rPr>
+        <w:rFonts w:ascii="Courier New" w:hAnsi="Courier New" w:cs="Courier New" w:hint="default"/>
+      </w:rPr>
+    </w:lvl>
+    <w:lvl w:ilvl="8" w:tplc="08070005" w:tentative="1">
+      <w:start w:val="1"/>
+      <w:numFmt w:val="bullet"/>
+      <w:lvlText w:val=""/>
+      <w:lvlJc w:val="left"/>
+      <w:pPr>
+        <w:ind w:left="6480" w:hanging="360"/>
+      </w:pPr>
+      <w:rPr>
+        <w:rFonts w:ascii="Wingdings" w:hAnsi="Wingdings" w:hint="default"/>
+      </w:rPr>
+    </w:lvl>
+  </w:abstractNum>
+  <w:abstractNum w:abstractNumId="27">
     <w:nsid w:val="2BF87341"/>
     <w:multiLevelType w:val="multilevel"/>
     <w:tmpl w:val="83F0EDE8"/>
@@ -5618,7 +6625,7 @@
       </w:rPr>
     </w:lvl>
   </w:abstractNum>
-  <w:abstractNum w:abstractNumId="25">
+  <w:abstractNum w:abstractNumId="28">
     <w:nsid w:val="39135B2B"/>
     <w:multiLevelType w:val="multilevel"/>
     <w:tmpl w:val="0807001D"/>
@@ -5731,7 +6738,7 @@
       </w:pPr>
     </w:lvl>
   </w:abstractNum>
-  <w:abstractNum w:abstractNumId="26">
+  <w:abstractNum w:abstractNumId="29">
     <w:nsid w:val="3C3F7338"/>
     <w:multiLevelType w:val="multilevel"/>
     <w:tmpl w:val="7682CBCE"/>
@@ -5868,7 +6875,120 @@
       </w:rPr>
     </w:lvl>
   </w:abstractNum>
-  <w:abstractNum w:abstractNumId="27">
+  <w:abstractNum w:abstractNumId="30">
+    <w:nsid w:val="3D180E4F"/>
+    <w:multiLevelType w:val="hybridMultilevel"/>
+    <w:tmpl w:val="5562F434"/>
+    <w:lvl w:ilvl="0" w:tplc="7ABC1BC2">
+      <w:start w:val="30"/>
+      <w:numFmt w:val="bullet"/>
+      <w:lvlText w:val="-"/>
+      <w:lvlJc w:val="left"/>
+      <w:pPr>
+        <w:ind w:left="720" w:hanging="360"/>
+      </w:pPr>
+      <w:rPr>
+        <w:rFonts w:ascii="Lucida Sans" w:eastAsia="Lucida Sans" w:hAnsi="Lucida Sans" w:cs="Times New Roman" w:hint="default"/>
+      </w:rPr>
+    </w:lvl>
+    <w:lvl w:ilvl="1" w:tplc="08070003" w:tentative="1">
+      <w:start w:val="1"/>
+      <w:numFmt w:val="bullet"/>
+      <w:lvlText w:val="o"/>
+      <w:lvlJc w:val="left"/>
+      <w:pPr>
+        <w:ind w:left="1440" w:hanging="360"/>
+      </w:pPr>
+      <w:rPr>
+        <w:rFonts w:ascii="Courier New" w:hAnsi="Courier New" w:cs="Courier New" w:hint="default"/>
+      </w:rPr>
+    </w:lvl>
+    <w:lvl w:ilvl="2" w:tplc="08070005" w:tentative="1">
+      <w:start w:val="1"/>
+      <w:numFmt w:val="bullet"/>
+      <w:lvlText w:val=""/>
+      <w:lvlJc w:val="left"/>
+      <w:pPr>
+        <w:ind w:left="2160" w:hanging="360"/>
+      </w:pPr>
+      <w:rPr>
+        <w:rFonts w:ascii="Wingdings" w:hAnsi="Wingdings" w:hint="default"/>
+      </w:rPr>
+    </w:lvl>
+    <w:lvl w:ilvl="3" w:tplc="08070001" w:tentative="1">
+      <w:start w:val="1"/>
+      <w:numFmt w:val="bullet"/>
+      <w:lvlText w:val=""/>
+      <w:lvlJc w:val="left"/>
+      <w:pPr>
+        <w:ind w:left="2880" w:hanging="360"/>
+      </w:pPr>
+      <w:rPr>
+        <w:rFonts w:ascii="Symbol" w:hAnsi="Symbol" w:hint="default"/>
+      </w:rPr>
+    </w:lvl>
+    <w:lvl w:ilvl="4" w:tplc="08070003" w:tentative="1">
+      <w:start w:val="1"/>
+      <w:numFmt w:val="bullet"/>
+      <w:lvlText w:val="o"/>
+      <w:lvlJc w:val="left"/>
+      <w:pPr>
+        <w:ind w:left="3600" w:hanging="360"/>
+      </w:pPr>
+      <w:rPr>
+        <w:rFonts w:ascii="Courier New" w:hAnsi="Courier New" w:cs="Courier New" w:hint="default"/>
+      </w:rPr>
+    </w:lvl>
+    <w:lvl w:ilvl="5" w:tplc="08070005" w:tentative="1">
+      <w:start w:val="1"/>
+      <w:numFmt w:val="bullet"/>
+      <w:lvlText w:val=""/>
+      <w:lvlJc w:val="left"/>
+      <w:pPr>
+        <w:ind w:left="4320" w:hanging="360"/>
+      </w:pPr>
+      <w:rPr>
+        <w:rFonts w:ascii="Wingdings" w:hAnsi="Wingdings" w:hint="default"/>
+      </w:rPr>
+    </w:lvl>
+    <w:lvl w:ilvl="6" w:tplc="08070001" w:tentative="1">
+      <w:start w:val="1"/>
+      <w:numFmt w:val="bullet"/>
+      <w:lvlText w:val=""/>
+      <w:lvlJc w:val="left"/>
+      <w:pPr>
+        <w:ind w:left="5040" w:hanging="360"/>
+      </w:pPr>
+      <w:rPr>
+        <w:rFonts w:ascii="Symbol" w:hAnsi="Symbol" w:hint="default"/>
+      </w:rPr>
+    </w:lvl>
+    <w:lvl w:ilvl="7" w:tplc="08070003" w:tentative="1">
+      <w:start w:val="1"/>
+      <w:numFmt w:val="bullet"/>
+      <w:lvlText w:val="o"/>
+      <w:lvlJc w:val="left"/>
+      <w:pPr>
+        <w:ind w:left="5760" w:hanging="360"/>
+      </w:pPr>
+      <w:rPr>
+        <w:rFonts w:ascii="Courier New" w:hAnsi="Courier New" w:cs="Courier New" w:hint="default"/>
+      </w:rPr>
+    </w:lvl>
+    <w:lvl w:ilvl="8" w:tplc="08070005" w:tentative="1">
+      <w:start w:val="1"/>
+      <w:numFmt w:val="bullet"/>
+      <w:lvlText w:val=""/>
+      <w:lvlJc w:val="left"/>
+      <w:pPr>
+        <w:ind w:left="6480" w:hanging="360"/>
+      </w:pPr>
+      <w:rPr>
+        <w:rFonts w:ascii="Wingdings" w:hAnsi="Wingdings" w:hint="default"/>
+      </w:rPr>
+    </w:lvl>
+  </w:abstractNum>
+  <w:abstractNum w:abstractNumId="31">
     <w:nsid w:val="3F363305"/>
     <w:multiLevelType w:val="multilevel"/>
     <w:tmpl w:val="727C6224"/>
@@ -6005,7 +7125,7 @@
       </w:rPr>
     </w:lvl>
   </w:abstractNum>
-  <w:abstractNum w:abstractNumId="28">
+  <w:abstractNum w:abstractNumId="32">
     <w:nsid w:val="40780DDA"/>
     <w:multiLevelType w:val="multilevel"/>
     <w:tmpl w:val="129061F0"/>
@@ -6142,7 +7262,120 @@
       </w:rPr>
     </w:lvl>
   </w:abstractNum>
-  <w:abstractNum w:abstractNumId="29">
+  <w:abstractNum w:abstractNumId="33">
+    <w:nsid w:val="42FF7A3A"/>
+    <w:multiLevelType w:val="hybridMultilevel"/>
+    <w:tmpl w:val="B302083E"/>
+    <w:lvl w:ilvl="0" w:tplc="08070005">
+      <w:start w:val="1"/>
+      <w:numFmt w:val="bullet"/>
+      <w:lvlText w:val=""/>
+      <w:lvlJc w:val="left"/>
+      <w:pPr>
+        <w:ind w:left="720" w:hanging="360"/>
+      </w:pPr>
+      <w:rPr>
+        <w:rFonts w:ascii="Wingdings" w:hAnsi="Wingdings" w:hint="default"/>
+      </w:rPr>
+    </w:lvl>
+    <w:lvl w:ilvl="1" w:tplc="08070003" w:tentative="1">
+      <w:start w:val="1"/>
+      <w:numFmt w:val="bullet"/>
+      <w:lvlText w:val="o"/>
+      <w:lvlJc w:val="left"/>
+      <w:pPr>
+        <w:ind w:left="1440" w:hanging="360"/>
+      </w:pPr>
+      <w:rPr>
+        <w:rFonts w:ascii="Courier New" w:hAnsi="Courier New" w:cs="Courier New" w:hint="default"/>
+      </w:rPr>
+    </w:lvl>
+    <w:lvl w:ilvl="2" w:tplc="08070005" w:tentative="1">
+      <w:start w:val="1"/>
+      <w:numFmt w:val="bullet"/>
+      <w:lvlText w:val=""/>
+      <w:lvlJc w:val="left"/>
+      <w:pPr>
+        <w:ind w:left="2160" w:hanging="360"/>
+      </w:pPr>
+      <w:rPr>
+        <w:rFonts w:ascii="Wingdings" w:hAnsi="Wingdings" w:hint="default"/>
+      </w:rPr>
+    </w:lvl>
+    <w:lvl w:ilvl="3" w:tplc="08070001" w:tentative="1">
+      <w:start w:val="1"/>
+      <w:numFmt w:val="bullet"/>
+      <w:lvlText w:val=""/>
+      <w:lvlJc w:val="left"/>
+      <w:pPr>
+        <w:ind w:left="2880" w:hanging="360"/>
+      </w:pPr>
+      <w:rPr>
+        <w:rFonts w:ascii="Symbol" w:hAnsi="Symbol" w:hint="default"/>
+      </w:rPr>
+    </w:lvl>
+    <w:lvl w:ilvl="4" w:tplc="08070003" w:tentative="1">
+      <w:start w:val="1"/>
+      <w:numFmt w:val="bullet"/>
+      <w:lvlText w:val="o"/>
+      <w:lvlJc w:val="left"/>
+      <w:pPr>
+        <w:ind w:left="3600" w:hanging="360"/>
+      </w:pPr>
+      <w:rPr>
+        <w:rFonts w:ascii="Courier New" w:hAnsi="Courier New" w:cs="Courier New" w:hint="default"/>
+      </w:rPr>
+    </w:lvl>
+    <w:lvl w:ilvl="5" w:tplc="08070005" w:tentative="1">
+      <w:start w:val="1"/>
+      <w:numFmt w:val="bullet"/>
+      <w:lvlText w:val=""/>
+      <w:lvlJc w:val="left"/>
+      <w:pPr>
+        <w:ind w:left="4320" w:hanging="360"/>
+      </w:pPr>
+      <w:rPr>
+        <w:rFonts w:ascii="Wingdings" w:hAnsi="Wingdings" w:hint="default"/>
+      </w:rPr>
+    </w:lvl>
+    <w:lvl w:ilvl="6" w:tplc="08070001" w:tentative="1">
+      <w:start w:val="1"/>
+      <w:numFmt w:val="bullet"/>
+      <w:lvlText w:val=""/>
+      <w:lvlJc w:val="left"/>
+      <w:pPr>
+        <w:ind w:left="5040" w:hanging="360"/>
+      </w:pPr>
+      <w:rPr>
+        <w:rFonts w:ascii="Symbol" w:hAnsi="Symbol" w:hint="default"/>
+      </w:rPr>
+    </w:lvl>
+    <w:lvl w:ilvl="7" w:tplc="08070003" w:tentative="1">
+      <w:start w:val="1"/>
+      <w:numFmt w:val="bullet"/>
+      <w:lvlText w:val="o"/>
+      <w:lvlJc w:val="left"/>
+      <w:pPr>
+        <w:ind w:left="5760" w:hanging="360"/>
+      </w:pPr>
+      <w:rPr>
+        <w:rFonts w:ascii="Courier New" w:hAnsi="Courier New" w:cs="Courier New" w:hint="default"/>
+      </w:rPr>
+    </w:lvl>
+    <w:lvl w:ilvl="8" w:tplc="08070005" w:tentative="1">
+      <w:start w:val="1"/>
+      <w:numFmt w:val="bullet"/>
+      <w:lvlText w:val=""/>
+      <w:lvlJc w:val="left"/>
+      <w:pPr>
+        <w:ind w:left="6480" w:hanging="360"/>
+      </w:pPr>
+      <w:rPr>
+        <w:rFonts w:ascii="Wingdings" w:hAnsi="Wingdings" w:hint="default"/>
+      </w:rPr>
+    </w:lvl>
+  </w:abstractNum>
+  <w:abstractNum w:abstractNumId="34">
     <w:nsid w:val="43CF1E39"/>
     <w:multiLevelType w:val="hybridMultilevel"/>
     <w:tmpl w:val="DB52877A"/>
@@ -6255,7 +7488,7 @@
       </w:rPr>
     </w:lvl>
   </w:abstractNum>
-  <w:abstractNum w:abstractNumId="30">
+  <w:abstractNum w:abstractNumId="35">
     <w:nsid w:val="497C53A1"/>
     <w:multiLevelType w:val="multilevel"/>
     <w:tmpl w:val="B23E78CC"/>
@@ -6376,7 +7609,7 @@
       </w:pPr>
     </w:lvl>
   </w:abstractNum>
-  <w:abstractNum w:abstractNumId="31">
+  <w:abstractNum w:abstractNumId="36">
     <w:nsid w:val="4BDA1F90"/>
     <w:multiLevelType w:val="multilevel"/>
     <w:tmpl w:val="0807001D"/>
@@ -6489,7 +7722,120 @@
       </w:pPr>
     </w:lvl>
   </w:abstractNum>
-  <w:abstractNum w:abstractNumId="32">
+  <w:abstractNum w:abstractNumId="37">
+    <w:nsid w:val="4C74398A"/>
+    <w:multiLevelType w:val="hybridMultilevel"/>
+    <w:tmpl w:val="46186230"/>
+    <w:lvl w:ilvl="0" w:tplc="7ABC1BC2">
+      <w:start w:val="30"/>
+      <w:numFmt w:val="bullet"/>
+      <w:lvlText w:val="-"/>
+      <w:lvlJc w:val="left"/>
+      <w:pPr>
+        <w:ind w:left="720" w:hanging="360"/>
+      </w:pPr>
+      <w:rPr>
+        <w:rFonts w:ascii="Lucida Sans" w:eastAsia="Lucida Sans" w:hAnsi="Lucida Sans" w:cs="Times New Roman" w:hint="default"/>
+      </w:rPr>
+    </w:lvl>
+    <w:lvl w:ilvl="1" w:tplc="08070003" w:tentative="1">
+      <w:start w:val="1"/>
+      <w:numFmt w:val="bullet"/>
+      <w:lvlText w:val="o"/>
+      <w:lvlJc w:val="left"/>
+      <w:pPr>
+        <w:ind w:left="1440" w:hanging="360"/>
+      </w:pPr>
+      <w:rPr>
+        <w:rFonts w:ascii="Courier New" w:hAnsi="Courier New" w:cs="Courier New" w:hint="default"/>
+      </w:rPr>
+    </w:lvl>
+    <w:lvl w:ilvl="2" w:tplc="08070005" w:tentative="1">
+      <w:start w:val="1"/>
+      <w:numFmt w:val="bullet"/>
+      <w:lvlText w:val=""/>
+      <w:lvlJc w:val="left"/>
+      <w:pPr>
+        <w:ind w:left="2160" w:hanging="360"/>
+      </w:pPr>
+      <w:rPr>
+        <w:rFonts w:ascii="Wingdings" w:hAnsi="Wingdings" w:hint="default"/>
+      </w:rPr>
+    </w:lvl>
+    <w:lvl w:ilvl="3" w:tplc="08070001" w:tentative="1">
+      <w:start w:val="1"/>
+      <w:numFmt w:val="bullet"/>
+      <w:lvlText w:val=""/>
+      <w:lvlJc w:val="left"/>
+      <w:pPr>
+        <w:ind w:left="2880" w:hanging="360"/>
+      </w:pPr>
+      <w:rPr>
+        <w:rFonts w:ascii="Symbol" w:hAnsi="Symbol" w:hint="default"/>
+      </w:rPr>
+    </w:lvl>
+    <w:lvl w:ilvl="4" w:tplc="08070003" w:tentative="1">
+      <w:start w:val="1"/>
+      <w:numFmt w:val="bullet"/>
+      <w:lvlText w:val="o"/>
+      <w:lvlJc w:val="left"/>
+      <w:pPr>
+        <w:ind w:left="3600" w:hanging="360"/>
+      </w:pPr>
+      <w:rPr>
+        <w:rFonts w:ascii="Courier New" w:hAnsi="Courier New" w:cs="Courier New" w:hint="default"/>
+      </w:rPr>
+    </w:lvl>
+    <w:lvl w:ilvl="5" w:tplc="08070005" w:tentative="1">
+      <w:start w:val="1"/>
+      <w:numFmt w:val="bullet"/>
+      <w:lvlText w:val=""/>
+      <w:lvlJc w:val="left"/>
+      <w:pPr>
+        <w:ind w:left="4320" w:hanging="360"/>
+      </w:pPr>
+      <w:rPr>
+        <w:rFonts w:ascii="Wingdings" w:hAnsi="Wingdings" w:hint="default"/>
+      </w:rPr>
+    </w:lvl>
+    <w:lvl w:ilvl="6" w:tplc="08070001" w:tentative="1">
+      <w:start w:val="1"/>
+      <w:numFmt w:val="bullet"/>
+      <w:lvlText w:val=""/>
+      <w:lvlJc w:val="left"/>
+      <w:pPr>
+        <w:ind w:left="5040" w:hanging="360"/>
+      </w:pPr>
+      <w:rPr>
+        <w:rFonts w:ascii="Symbol" w:hAnsi="Symbol" w:hint="default"/>
+      </w:rPr>
+    </w:lvl>
+    <w:lvl w:ilvl="7" w:tplc="08070003" w:tentative="1">
+      <w:start w:val="1"/>
+      <w:numFmt w:val="bullet"/>
+      <w:lvlText w:val="o"/>
+      <w:lvlJc w:val="left"/>
+      <w:pPr>
+        <w:ind w:left="5760" w:hanging="360"/>
+      </w:pPr>
+      <w:rPr>
+        <w:rFonts w:ascii="Courier New" w:hAnsi="Courier New" w:cs="Courier New" w:hint="default"/>
+      </w:rPr>
+    </w:lvl>
+    <w:lvl w:ilvl="8" w:tplc="08070005" w:tentative="1">
+      <w:start w:val="1"/>
+      <w:numFmt w:val="bullet"/>
+      <w:lvlText w:val=""/>
+      <w:lvlJc w:val="left"/>
+      <w:pPr>
+        <w:ind w:left="6480" w:hanging="360"/>
+      </w:pPr>
+      <w:rPr>
+        <w:rFonts w:ascii="Wingdings" w:hAnsi="Wingdings" w:hint="default"/>
+      </w:rPr>
+    </w:lvl>
+  </w:abstractNum>
+  <w:abstractNum w:abstractNumId="38">
     <w:nsid w:val="617E5CEA"/>
     <w:multiLevelType w:val="multilevel"/>
     <w:tmpl w:val="C4928BA0"/>
@@ -6629,7 +7975,7 @@
       </w:rPr>
     </w:lvl>
   </w:abstractNum>
-  <w:abstractNum w:abstractNumId="33">
+  <w:abstractNum w:abstractNumId="39">
     <w:nsid w:val="63FE647F"/>
     <w:multiLevelType w:val="multilevel"/>
     <w:tmpl w:val="B8F2C990"/>
@@ -6750,7 +8096,7 @@
       </w:pPr>
     </w:lvl>
   </w:abstractNum>
-  <w:abstractNum w:abstractNumId="34">
+  <w:abstractNum w:abstractNumId="40">
     <w:nsid w:val="68282258"/>
     <w:multiLevelType w:val="multilevel"/>
     <w:tmpl w:val="0807001F"/>
@@ -6863,7 +8209,120 @@
       </w:pPr>
     </w:lvl>
   </w:abstractNum>
-  <w:abstractNum w:abstractNumId="35">
+  <w:abstractNum w:abstractNumId="41">
+    <w:nsid w:val="690B1F35"/>
+    <w:multiLevelType w:val="hybridMultilevel"/>
+    <w:tmpl w:val="FC9446E6"/>
+    <w:lvl w:ilvl="0" w:tplc="08070005">
+      <w:start w:val="1"/>
+      <w:numFmt w:val="bullet"/>
+      <w:lvlText w:val=""/>
+      <w:lvlJc w:val="left"/>
+      <w:pPr>
+        <w:ind w:left="720" w:hanging="360"/>
+      </w:pPr>
+      <w:rPr>
+        <w:rFonts w:ascii="Wingdings" w:hAnsi="Wingdings" w:hint="default"/>
+      </w:rPr>
+    </w:lvl>
+    <w:lvl w:ilvl="1" w:tplc="08070003" w:tentative="1">
+      <w:start w:val="1"/>
+      <w:numFmt w:val="bullet"/>
+      <w:lvlText w:val="o"/>
+      <w:lvlJc w:val="left"/>
+      <w:pPr>
+        <w:ind w:left="1440" w:hanging="360"/>
+      </w:pPr>
+      <w:rPr>
+        <w:rFonts w:ascii="Courier New" w:hAnsi="Courier New" w:cs="Courier New" w:hint="default"/>
+      </w:rPr>
+    </w:lvl>
+    <w:lvl w:ilvl="2" w:tplc="08070005" w:tentative="1">
+      <w:start w:val="1"/>
+      <w:numFmt w:val="bullet"/>
+      <w:lvlText w:val=""/>
+      <w:lvlJc w:val="left"/>
+      <w:pPr>
+        <w:ind w:left="2160" w:hanging="360"/>
+      </w:pPr>
+      <w:rPr>
+        <w:rFonts w:ascii="Wingdings" w:hAnsi="Wingdings" w:hint="default"/>
+      </w:rPr>
+    </w:lvl>
+    <w:lvl w:ilvl="3" w:tplc="08070001" w:tentative="1">
+      <w:start w:val="1"/>
+      <w:numFmt w:val="bullet"/>
+      <w:lvlText w:val=""/>
+      <w:lvlJc w:val="left"/>
+      <w:pPr>
+        <w:ind w:left="2880" w:hanging="360"/>
+      </w:pPr>
+      <w:rPr>
+        <w:rFonts w:ascii="Symbol" w:hAnsi="Symbol" w:hint="default"/>
+      </w:rPr>
+    </w:lvl>
+    <w:lvl w:ilvl="4" w:tplc="08070003" w:tentative="1">
+      <w:start w:val="1"/>
+      <w:numFmt w:val="bullet"/>
+      <w:lvlText w:val="o"/>
+      <w:lvlJc w:val="left"/>
+      <w:pPr>
+        <w:ind w:left="3600" w:hanging="360"/>
+      </w:pPr>
+      <w:rPr>
+        <w:rFonts w:ascii="Courier New" w:hAnsi="Courier New" w:cs="Courier New" w:hint="default"/>
+      </w:rPr>
+    </w:lvl>
+    <w:lvl w:ilvl="5" w:tplc="08070005" w:tentative="1">
+      <w:start w:val="1"/>
+      <w:numFmt w:val="bullet"/>
+      <w:lvlText w:val=""/>
+      <w:lvlJc w:val="left"/>
+      <w:pPr>
+        <w:ind w:left="4320" w:hanging="360"/>
+      </w:pPr>
+      <w:rPr>
+        <w:rFonts w:ascii="Wingdings" w:hAnsi="Wingdings" w:hint="default"/>
+      </w:rPr>
+    </w:lvl>
+    <w:lvl w:ilvl="6" w:tplc="08070001" w:tentative="1">
+      <w:start w:val="1"/>
+      <w:numFmt w:val="bullet"/>
+      <w:lvlText w:val=""/>
+      <w:lvlJc w:val="left"/>
+      <w:pPr>
+        <w:ind w:left="5040" w:hanging="360"/>
+      </w:pPr>
+      <w:rPr>
+        <w:rFonts w:ascii="Symbol" w:hAnsi="Symbol" w:hint="default"/>
+      </w:rPr>
+    </w:lvl>
+    <w:lvl w:ilvl="7" w:tplc="08070003" w:tentative="1">
+      <w:start w:val="1"/>
+      <w:numFmt w:val="bullet"/>
+      <w:lvlText w:val="o"/>
+      <w:lvlJc w:val="left"/>
+      <w:pPr>
+        <w:ind w:left="5760" w:hanging="360"/>
+      </w:pPr>
+      <w:rPr>
+        <w:rFonts w:ascii="Courier New" w:hAnsi="Courier New" w:cs="Courier New" w:hint="default"/>
+      </w:rPr>
+    </w:lvl>
+    <w:lvl w:ilvl="8" w:tplc="08070005" w:tentative="1">
+      <w:start w:val="1"/>
+      <w:numFmt w:val="bullet"/>
+      <w:lvlText w:val=""/>
+      <w:lvlJc w:val="left"/>
+      <w:pPr>
+        <w:ind w:left="6480" w:hanging="360"/>
+      </w:pPr>
+      <w:rPr>
+        <w:rFonts w:ascii="Wingdings" w:hAnsi="Wingdings" w:hint="default"/>
+      </w:rPr>
+    </w:lvl>
+  </w:abstractNum>
+  <w:abstractNum w:abstractNumId="42">
     <w:nsid w:val="692B7227"/>
     <w:multiLevelType w:val="hybridMultilevel"/>
     <w:tmpl w:val="EE827086"/>
@@ -6976,7 +8435,7 @@
       </w:rPr>
     </w:lvl>
   </w:abstractNum>
-  <w:abstractNum w:abstractNumId="36">
+  <w:abstractNum w:abstractNumId="43">
     <w:nsid w:val="71691BB8"/>
     <w:multiLevelType w:val="hybridMultilevel"/>
     <w:tmpl w:val="4B94E41C"/>
@@ -7089,7 +8548,233 @@
       </w:rPr>
     </w:lvl>
   </w:abstractNum>
-  <w:abstractNum w:abstractNumId="37">
+  <w:abstractNum w:abstractNumId="44">
+    <w:nsid w:val="730E3EA3"/>
+    <w:multiLevelType w:val="hybridMultilevel"/>
+    <w:tmpl w:val="7276870C"/>
+    <w:lvl w:ilvl="0" w:tplc="7ABC1BC2">
+      <w:start w:val="30"/>
+      <w:numFmt w:val="bullet"/>
+      <w:lvlText w:val="-"/>
+      <w:lvlJc w:val="left"/>
+      <w:pPr>
+        <w:ind w:left="720" w:hanging="360"/>
+      </w:pPr>
+      <w:rPr>
+        <w:rFonts w:ascii="Lucida Sans" w:eastAsia="Lucida Sans" w:hAnsi="Lucida Sans" w:cs="Times New Roman" w:hint="default"/>
+      </w:rPr>
+    </w:lvl>
+    <w:lvl w:ilvl="1" w:tplc="08070003" w:tentative="1">
+      <w:start w:val="1"/>
+      <w:numFmt w:val="bullet"/>
+      <w:lvlText w:val="o"/>
+      <w:lvlJc w:val="left"/>
+      <w:pPr>
+        <w:ind w:left="1440" w:hanging="360"/>
+      </w:pPr>
+      <w:rPr>
+        <w:rFonts w:ascii="Courier New" w:hAnsi="Courier New" w:cs="Courier New" w:hint="default"/>
+      </w:rPr>
+    </w:lvl>
+    <w:lvl w:ilvl="2" w:tplc="08070005" w:tentative="1">
+      <w:start w:val="1"/>
+      <w:numFmt w:val="bullet"/>
+      <w:lvlText w:val=""/>
+      <w:lvlJc w:val="left"/>
+      <w:pPr>
+        <w:ind w:left="2160" w:hanging="360"/>
+      </w:pPr>
+      <w:rPr>
+        <w:rFonts w:ascii="Wingdings" w:hAnsi="Wingdings" w:hint="default"/>
+      </w:rPr>
+    </w:lvl>
+    <w:lvl w:ilvl="3" w:tplc="08070001" w:tentative="1">
+      <w:start w:val="1"/>
+      <w:numFmt w:val="bullet"/>
+      <w:lvlText w:val=""/>
+      <w:lvlJc w:val="left"/>
+      <w:pPr>
+        <w:ind w:left="2880" w:hanging="360"/>
+      </w:pPr>
+      <w:rPr>
+        <w:rFonts w:ascii="Symbol" w:hAnsi="Symbol" w:hint="default"/>
+      </w:rPr>
+    </w:lvl>
+    <w:lvl w:ilvl="4" w:tplc="08070003" w:tentative="1">
+      <w:start w:val="1"/>
+      <w:numFmt w:val="bullet"/>
+      <w:lvlText w:val="o"/>
+      <w:lvlJc w:val="left"/>
+      <w:pPr>
+        <w:ind w:left="3600" w:hanging="360"/>
+      </w:pPr>
+      <w:rPr>
+        <w:rFonts w:ascii="Courier New" w:hAnsi="Courier New" w:cs="Courier New" w:hint="default"/>
+      </w:rPr>
+    </w:lvl>
+    <w:lvl w:ilvl="5" w:tplc="08070005" w:tentative="1">
+      <w:start w:val="1"/>
+      <w:numFmt w:val="bullet"/>
+      <w:lvlText w:val=""/>
+      <w:lvlJc w:val="left"/>
+      <w:pPr>
+        <w:ind w:left="4320" w:hanging="360"/>
+      </w:pPr>
+      <w:rPr>
+        <w:rFonts w:ascii="Wingdings" w:hAnsi="Wingdings" w:hint="default"/>
+      </w:rPr>
+    </w:lvl>
+    <w:lvl w:ilvl="6" w:tplc="08070001" w:tentative="1">
+      <w:start w:val="1"/>
+      <w:numFmt w:val="bullet"/>
+      <w:lvlText w:val=""/>
+      <w:lvlJc w:val="left"/>
+      <w:pPr>
+        <w:ind w:left="5040" w:hanging="360"/>
+      </w:pPr>
+      <w:rPr>
+        <w:rFonts w:ascii="Symbol" w:hAnsi="Symbol" w:hint="default"/>
+      </w:rPr>
+    </w:lvl>
+    <w:lvl w:ilvl="7" w:tplc="08070003" w:tentative="1">
+      <w:start w:val="1"/>
+      <w:numFmt w:val="bullet"/>
+      <w:lvlText w:val="o"/>
+      <w:lvlJc w:val="left"/>
+      <w:pPr>
+        <w:ind w:left="5760" w:hanging="360"/>
+      </w:pPr>
+      <w:rPr>
+        <w:rFonts w:ascii="Courier New" w:hAnsi="Courier New" w:cs="Courier New" w:hint="default"/>
+      </w:rPr>
+    </w:lvl>
+    <w:lvl w:ilvl="8" w:tplc="08070005" w:tentative="1">
+      <w:start w:val="1"/>
+      <w:numFmt w:val="bullet"/>
+      <w:lvlText w:val=""/>
+      <w:lvlJc w:val="left"/>
+      <w:pPr>
+        <w:ind w:left="6480" w:hanging="360"/>
+      </w:pPr>
+      <w:rPr>
+        <w:rFonts w:ascii="Wingdings" w:hAnsi="Wingdings" w:hint="default"/>
+      </w:rPr>
+    </w:lvl>
+  </w:abstractNum>
+  <w:abstractNum w:abstractNumId="45">
+    <w:nsid w:val="77C502B5"/>
+    <w:multiLevelType w:val="hybridMultilevel"/>
+    <w:tmpl w:val="F022EC3E"/>
+    <w:lvl w:ilvl="0" w:tplc="08070005">
+      <w:start w:val="1"/>
+      <w:numFmt w:val="bullet"/>
+      <w:lvlText w:val=""/>
+      <w:lvlJc w:val="left"/>
+      <w:pPr>
+        <w:ind w:left="720" w:hanging="360"/>
+      </w:pPr>
+      <w:rPr>
+        <w:rFonts w:ascii="Wingdings" w:hAnsi="Wingdings" w:hint="default"/>
+      </w:rPr>
+    </w:lvl>
+    <w:lvl w:ilvl="1" w:tplc="08070003" w:tentative="1">
+      <w:start w:val="1"/>
+      <w:numFmt w:val="bullet"/>
+      <w:lvlText w:val="o"/>
+      <w:lvlJc w:val="left"/>
+      <w:pPr>
+        <w:ind w:left="1440" w:hanging="360"/>
+      </w:pPr>
+      <w:rPr>
+        <w:rFonts w:ascii="Courier New" w:hAnsi="Courier New" w:cs="Courier New" w:hint="default"/>
+      </w:rPr>
+    </w:lvl>
+    <w:lvl w:ilvl="2" w:tplc="08070005" w:tentative="1">
+      <w:start w:val="1"/>
+      <w:numFmt w:val="bullet"/>
+      <w:lvlText w:val=""/>
+      <w:lvlJc w:val="left"/>
+      <w:pPr>
+        <w:ind w:left="2160" w:hanging="360"/>
+      </w:pPr>
+      <w:rPr>
+        <w:rFonts w:ascii="Wingdings" w:hAnsi="Wingdings" w:hint="default"/>
+      </w:rPr>
+    </w:lvl>
+    <w:lvl w:ilvl="3" w:tplc="08070001" w:tentative="1">
+      <w:start w:val="1"/>
+      <w:numFmt w:val="bullet"/>
+      <w:lvlText w:val=""/>
+      <w:lvlJc w:val="left"/>
+      <w:pPr>
+        <w:ind w:left="2880" w:hanging="360"/>
+      </w:pPr>
+      <w:rPr>
+        <w:rFonts w:ascii="Symbol" w:hAnsi="Symbol" w:hint="default"/>
+      </w:rPr>
+    </w:lvl>
+    <w:lvl w:ilvl="4" w:tplc="08070003" w:tentative="1">
+      <w:start w:val="1"/>
+      <w:numFmt w:val="bullet"/>
+      <w:lvlText w:val="o"/>
+      <w:lvlJc w:val="left"/>
+      <w:pPr>
+        <w:ind w:left="3600" w:hanging="360"/>
+      </w:pPr>
+      <w:rPr>
+        <w:rFonts w:ascii="Courier New" w:hAnsi="Courier New" w:cs="Courier New" w:hint="default"/>
+      </w:rPr>
+    </w:lvl>
+    <w:lvl w:ilvl="5" w:tplc="08070005" w:tentative="1">
+      <w:start w:val="1"/>
+      <w:numFmt w:val="bullet"/>
+      <w:lvlText w:val=""/>
+      <w:lvlJc w:val="left"/>
+      <w:pPr>
+        <w:ind w:left="4320" w:hanging="360"/>
+      </w:pPr>
+      <w:rPr>
+        <w:rFonts w:ascii="Wingdings" w:hAnsi="Wingdings" w:hint="default"/>
+      </w:rPr>
+    </w:lvl>
+    <w:lvl w:ilvl="6" w:tplc="08070001" w:tentative="1">
+      <w:start w:val="1"/>
+      <w:numFmt w:val="bullet"/>
+      <w:lvlText w:val=""/>
+      <w:lvlJc w:val="left"/>
+      <w:pPr>
+        <w:ind w:left="5040" w:hanging="360"/>
+      </w:pPr>
+      <w:rPr>
+        <w:rFonts w:ascii="Symbol" w:hAnsi="Symbol" w:hint="default"/>
+      </w:rPr>
+    </w:lvl>
+    <w:lvl w:ilvl="7" w:tplc="08070003" w:tentative="1">
+      <w:start w:val="1"/>
+      <w:numFmt w:val="bullet"/>
+      <w:lvlText w:val="o"/>
+      <w:lvlJc w:val="left"/>
+      <w:pPr>
+        <w:ind w:left="5760" w:hanging="360"/>
+      </w:pPr>
+      <w:rPr>
+        <w:rFonts w:ascii="Courier New" w:hAnsi="Courier New" w:cs="Courier New" w:hint="default"/>
+      </w:rPr>
+    </w:lvl>
+    <w:lvl w:ilvl="8" w:tplc="08070005" w:tentative="1">
+      <w:start w:val="1"/>
+      <w:numFmt w:val="bullet"/>
+      <w:lvlText w:val=""/>
+      <w:lvlJc w:val="left"/>
+      <w:pPr>
+        <w:ind w:left="6480" w:hanging="360"/>
+      </w:pPr>
+      <w:rPr>
+        <w:rFonts w:ascii="Wingdings" w:hAnsi="Wingdings" w:hint="default"/>
+      </w:rPr>
+    </w:lvl>
+  </w:abstractNum>
+  <w:abstractNum w:abstractNumId="46">
     <w:nsid w:val="7BA82AF0"/>
     <w:multiLevelType w:val="multilevel"/>
     <w:tmpl w:val="0807001D"/>
@@ -7202,7 +8887,7 @@
       </w:pPr>
     </w:lvl>
   </w:abstractNum>
-  <w:abstractNum w:abstractNumId="38">
+  <w:abstractNum w:abstractNumId="47">
     <w:nsid w:val="7FBD4339"/>
     <w:multiLevelType w:val="multilevel"/>
     <w:tmpl w:val="0807001D"/>
@@ -7346,91 +9031,118 @@
     <w:abstractNumId w:val="0"/>
   </w:num>
   <w:num w:numId="11">
+    <w:abstractNumId w:val="19"/>
+  </w:num>
+  <w:num w:numId="12">
+    <w:abstractNumId w:val="35"/>
+  </w:num>
+  <w:num w:numId="13">
+    <w:abstractNumId w:val="15"/>
+  </w:num>
+  <w:num w:numId="14">
+    <w:abstractNumId w:val="25"/>
+  </w:num>
+  <w:num w:numId="15">
+    <w:abstractNumId w:val="24"/>
+  </w:num>
+  <w:num w:numId="16">
+    <w:abstractNumId w:val="20"/>
+  </w:num>
+  <w:num w:numId="17">
+    <w:abstractNumId w:val="13"/>
+  </w:num>
+  <w:num w:numId="18">
+    <w:abstractNumId w:val="39"/>
+  </w:num>
+  <w:num w:numId="19">
+    <w:abstractNumId w:val="28"/>
+  </w:num>
+  <w:num w:numId="20">
+    <w:abstractNumId w:val="40"/>
+  </w:num>
+  <w:num w:numId="21">
+    <w:abstractNumId w:val="47"/>
+  </w:num>
+  <w:num w:numId="22">
+    <w:abstractNumId w:val="21"/>
+  </w:num>
+  <w:num w:numId="23">
+    <w:abstractNumId w:val="36"/>
+  </w:num>
+  <w:num w:numId="24">
+    <w:abstractNumId w:val="32"/>
+  </w:num>
+  <w:num w:numId="25">
+    <w:abstractNumId w:val="22"/>
+  </w:num>
+  <w:num w:numId="26">
+    <w:abstractNumId w:val="29"/>
+  </w:num>
+  <w:num w:numId="27">
+    <w:abstractNumId w:val="27"/>
+  </w:num>
+  <w:num w:numId="28">
+    <w:abstractNumId w:val="38"/>
+  </w:num>
+  <w:num w:numId="29">
+    <w:abstractNumId w:val="31"/>
+  </w:num>
+  <w:num w:numId="30">
+    <w:abstractNumId w:val="16"/>
+  </w:num>
+  <w:num w:numId="31">
+    <w:abstractNumId w:val="46"/>
+  </w:num>
+  <w:num w:numId="32">
+    <w:abstractNumId w:val="42"/>
+  </w:num>
+  <w:num w:numId="33">
+    <w:abstractNumId w:val="43"/>
+  </w:num>
+  <w:num w:numId="34">
+    <w:abstractNumId w:val="34"/>
+  </w:num>
+  <w:num w:numId="35">
     <w:abstractNumId w:val="17"/>
   </w:num>
-  <w:num w:numId="12">
+  <w:num w:numId="36">
+    <w:abstractNumId w:val="12"/>
+  </w:num>
+  <w:num w:numId="37">
+    <w:abstractNumId w:val="23"/>
+  </w:num>
+  <w:num w:numId="38">
+    <w:abstractNumId w:val="11"/>
+  </w:num>
+  <w:num w:numId="39">
+    <w:abstractNumId w:val="14"/>
+  </w:num>
+  <w:num w:numId="40">
+    <w:abstractNumId w:val="10"/>
+  </w:num>
+  <w:num w:numId="41">
+    <w:abstractNumId w:val="45"/>
+  </w:num>
+  <w:num w:numId="42">
+    <w:abstractNumId w:val="33"/>
+  </w:num>
+  <w:num w:numId="43">
+    <w:abstractNumId w:val="41"/>
+  </w:num>
+  <w:num w:numId="44">
+    <w:abstractNumId w:val="44"/>
+  </w:num>
+  <w:num w:numId="45">
+    <w:abstractNumId w:val="37"/>
+  </w:num>
+  <w:num w:numId="46">
+    <w:abstractNumId w:val="18"/>
+  </w:num>
+  <w:num w:numId="47">
     <w:abstractNumId w:val="30"/>
   </w:num>
-  <w:num w:numId="13">
-    <w:abstractNumId w:val="14"/>
-  </w:num>
-  <w:num w:numId="14">
-    <w:abstractNumId w:val="23"/>
-  </w:num>
-  <w:num w:numId="15">
-    <w:abstractNumId w:val="22"/>
-  </w:num>
-  <w:num w:numId="16">
-    <w:abstractNumId w:val="18"/>
-  </w:num>
-  <w:num w:numId="17">
-    <w:abstractNumId w:val="12"/>
-  </w:num>
-  <w:num w:numId="18">
-    <w:abstractNumId w:val="33"/>
-  </w:num>
-  <w:num w:numId="19">
-    <w:abstractNumId w:val="25"/>
-  </w:num>
-  <w:num w:numId="20">
-    <w:abstractNumId w:val="34"/>
-  </w:num>
-  <w:num w:numId="21">
-    <w:abstractNumId w:val="38"/>
-  </w:num>
-  <w:num w:numId="22">
-    <w:abstractNumId w:val="19"/>
-  </w:num>
-  <w:num w:numId="23">
-    <w:abstractNumId w:val="31"/>
-  </w:num>
-  <w:num w:numId="24">
-    <w:abstractNumId w:val="28"/>
-  </w:num>
-  <w:num w:numId="25">
-    <w:abstractNumId w:val="20"/>
-  </w:num>
-  <w:num w:numId="26">
+  <w:num w:numId="48">
     <w:abstractNumId w:val="26"/>
-  </w:num>
-  <w:num w:numId="27">
-    <w:abstractNumId w:val="24"/>
-  </w:num>
-  <w:num w:numId="28">
-    <w:abstractNumId w:val="32"/>
-  </w:num>
-  <w:num w:numId="29">
-    <w:abstractNumId w:val="27"/>
-  </w:num>
-  <w:num w:numId="30">
-    <w:abstractNumId w:val="15"/>
-  </w:num>
-  <w:num w:numId="31">
-    <w:abstractNumId w:val="37"/>
-  </w:num>
-  <w:num w:numId="32">
-    <w:abstractNumId w:val="35"/>
-  </w:num>
-  <w:num w:numId="33">
-    <w:abstractNumId w:val="36"/>
-  </w:num>
-  <w:num w:numId="34">
-    <w:abstractNumId w:val="29"/>
-  </w:num>
-  <w:num w:numId="35">
-    <w:abstractNumId w:val="16"/>
-  </w:num>
-  <w:num w:numId="36">
-    <w:abstractNumId w:val="11"/>
-  </w:num>
-  <w:num w:numId="37">
-    <w:abstractNumId w:val="21"/>
-  </w:num>
-  <w:num w:numId="38">
-    <w:abstractNumId w:val="10"/>
-  </w:num>
-  <w:num w:numId="39">
-    <w:abstractNumId w:val="13"/>
   </w:num>
 </w:numbering>
 </file>
@@ -7744,7 +9456,6 @@
   <w:style w:type="character" w:default="1" w:styleId="Absatz-Standardschriftart">
     <w:name w:val="Default Paragraph Font"/>
     <w:uiPriority w:val="1"/>
-    <w:semiHidden/>
     <w:unhideWhenUsed/>
   </w:style>
   <w:style w:type="table" w:default="1" w:styleId="NormaleTabelle">
@@ -8688,7 +10399,6 @@
   <w:style w:type="character" w:default="1" w:styleId="Absatz-Standardschriftart">
     <w:name w:val="Default Paragraph Font"/>
     <w:uiPriority w:val="1"/>
-    <w:semiHidden/>
     <w:unhideWhenUsed/>
   </w:style>
   <w:style w:type="table" w:default="1" w:styleId="NormaleTabelle">
@@ -9613,7 +11323,7 @@
 </file>
 
 <file path=customXml/itemProps1.xml><?xml version="1.0" encoding="utf-8"?>
-<ds:datastoreItem xmlns:ds="http://schemas.openxmlformats.org/officeDocument/2006/customXml" ds:itemID="{3225EE33-F769-4C88-923D-9B0764ADFB3F}">
+<ds:datastoreItem xmlns:ds="http://schemas.openxmlformats.org/officeDocument/2006/customXml" ds:itemID="{4CF1A7F0-448D-4858-AABA-1B1FC5F8A0E9}">
   <ds:schemaRefs>
     <ds:schemaRef ds:uri="http://schemas.openxmlformats.org/officeDocument/2006/bibliography"/>
   </ds:schemaRefs>

</xml_diff>

<commit_message>
Update Doku Task 3 (Final)
</commit_message>
<xml_diff>
--- a/doc/Task03/CS1_Team_Blue_Bericht.docx
+++ b/doc/Task03/CS1_Team_Blue_Bericht.docx
@@ -17,7 +17,7 @@
       </w:tblGrid>
       <w:tr>
         <w:trPr>
-          <w:trHeight w:hRule="exact" w:val="5670"/>
+          <w:trHeight w:hRule="exact" w:val="5596"/>
         </w:trPr>
         <w:tc>
           <w:tcPr>
@@ -35,6 +35,60 @@
                 <w:noProof/>
               </w:rPr>
             </w:pPr>
+            <w:r>
+              <w:rPr>
+                <w:noProof/>
+                <w:lang w:eastAsia="de-CH"/>
+              </w:rPr>
+              <w:drawing>
+                <wp:inline distT="0" distB="0" distL="0" distR="0" wp14:anchorId="09CC974A" wp14:editId="08D4B2B3">
+                  <wp:extent cx="5327650" cy="3434715"/>
+                  <wp:effectExtent l="0" t="0" r="6350" b="0"/>
+                  <wp:docPr id="18" name="Grafik 18"/>
+                  <wp:cNvGraphicFramePr>
+                    <a:graphicFrameLocks xmlns:a="http://schemas.openxmlformats.org/drawingml/2006/main" noChangeAspect="1"/>
+                  </wp:cNvGraphicFramePr>
+                  <a:graphic xmlns:a="http://schemas.openxmlformats.org/drawingml/2006/main">
+                    <a:graphicData uri="http://schemas.openxmlformats.org/drawingml/2006/picture">
+                      <pic:pic xmlns:pic="http://schemas.openxmlformats.org/drawingml/2006/picture">
+                        <pic:nvPicPr>
+                          <pic:cNvPr id="0" name="Picture 2"/>
+                          <pic:cNvPicPr>
+                            <a:picLocks noChangeAspect="1" noChangeArrowheads="1"/>
+                          </pic:cNvPicPr>
+                        </pic:nvPicPr>
+                        <pic:blipFill>
+                          <a:blip r:embed="rId9">
+                            <a:extLst>
+                              <a:ext uri="{28A0092B-C50C-407E-A947-70E740481C1C}">
+                                <a14:useLocalDpi xmlns:a14="http://schemas.microsoft.com/office/drawing/2010/main" val="0"/>
+                              </a:ext>
+                            </a:extLst>
+                          </a:blip>
+                          <a:srcRect/>
+                          <a:stretch>
+                            <a:fillRect/>
+                          </a:stretch>
+                        </pic:blipFill>
+                        <pic:spPr bwMode="auto">
+                          <a:xfrm>
+                            <a:off x="0" y="0"/>
+                            <a:ext cx="5327650" cy="3434715"/>
+                          </a:xfrm>
+                          <a:prstGeom prst="rect">
+                            <a:avLst/>
+                          </a:prstGeom>
+                          <a:noFill/>
+                          <a:ln>
+                            <a:noFill/>
+                          </a:ln>
+                        </pic:spPr>
+                      </pic:pic>
+                    </a:graphicData>
+                  </a:graphic>
+                </wp:inline>
+              </w:drawing>
+            </w:r>
           </w:p>
         </w:tc>
       </w:tr>
@@ -365,9 +419,9 @@
           <w:szCs w:val="10"/>
         </w:rPr>
         <w:sectPr>
-          <w:headerReference w:type="default" r:id="rId9"/>
-          <w:footerReference w:type="default" r:id="rId10"/>
-          <w:headerReference w:type="first" r:id="rId11"/>
+          <w:headerReference w:type="default" r:id="rId10"/>
+          <w:footerReference w:type="default" r:id="rId11"/>
+          <w:headerReference w:type="first" r:id="rId12"/>
           <w:pgSz w:w="11906" w:h="16838" w:code="9"/>
           <w:pgMar w:top="1758" w:right="2081" w:bottom="680" w:left="1435" w:header="709" w:footer="510" w:gutter="0"/>
           <w:cols w:space="708"/>
@@ -593,11 +647,9 @@
       <w:r>
         <w:t xml:space="preserve">Dr. </w:t>
       </w:r>
-      <w:proofErr w:type="spellStart"/>
       <w:r>
         <w:t>Haemmerle</w:t>
       </w:r>
-      <w:proofErr w:type="spellEnd"/>
       <w:r>
         <w:t>, Kinder- und Jugendpsychologe</w:t>
       </w:r>
@@ -656,13 +708,8 @@
         <w:t xml:space="preserve"> </w:t>
       </w:r>
       <w:r>
-        <w:t xml:space="preserve">Dr. </w:t>
-      </w:r>
-      <w:proofErr w:type="spellStart"/>
-      <w:r>
-        <w:t>Haemmerle</w:t>
-      </w:r>
-      <w:proofErr w:type="spellEnd"/>
+        <w:t>Dr. Haemmerle</w:t>
+      </w:r>
     </w:p>
     <w:p/>
     <w:p>
@@ -686,15 +733,7 @@
         </w:numPr>
       </w:pPr>
       <w:r>
-        <w:t xml:space="preserve">Dr. Patrick </w:t>
-      </w:r>
-      <w:proofErr w:type="spellStart"/>
-      <w:r>
-        <w:t>Haemmerle</w:t>
-      </w:r>
-      <w:proofErr w:type="spellEnd"/>
-      <w:r>
-        <w:t>, spezialisiert auf Kinder- und Jugendpsychiatrie</w:t>
+        <w:t>Dr. Patrick Haemmerle, spezialisiert auf Kinder- und Jugendpsychiatrie</w:t>
       </w:r>
     </w:p>
     <w:p>
@@ -750,10 +789,23 @@
       <w:r>
         <w:br/>
       </w:r>
-      <w:r>
+    </w:p>
+    <w:p>
+      <w:r>
+        <w:br w:type="page"/>
+      </w:r>
+    </w:p>
+    <w:p>
+      <w:pPr>
         <w:rPr>
           <w:b/>
         </w:rPr>
+      </w:pPr>
+      <w:r>
+        <w:rPr>
+          <w:b/>
+        </w:rPr>
+        <w:lastRenderedPageBreak/>
         <w:t>Wie sieht die Terminvereinbarung zwischen Patient und Arzt aus?</w:t>
       </w:r>
     </w:p>
@@ -781,8 +833,6 @@
       <w:r>
         <w:t>z.B.</w:t>
       </w:r>
-      <w:bookmarkStart w:id="2" w:name="_GoBack"/>
-      <w:bookmarkEnd w:id="2"/>
       <w:r>
         <w:t xml:space="preserve"> FNPG) oft Einsatz von Tagesverantwortlichen, welche bei kritischen Patienten zu Rate gezogen werden können</w:t>
       </w:r>
@@ -795,7 +845,6 @@
         </w:numPr>
       </w:pPr>
       <w:r>
-        <w:lastRenderedPageBreak/>
         <w:t>Problem Jugendpsychiatrie: rechtliche Fragen bei der Terminvergabe (erst ab 16 ohne Einwilligung der Eltern möglich), Einschätzung der Notwendigkeit wichtig</w:t>
       </w:r>
     </w:p>
@@ -925,23 +974,7 @@
         </w:numPr>
       </w:pPr>
       <w:r>
-        <w:t xml:space="preserve">sich informieren über Verträglichkeit und Interaktionen (Internet: </w:t>
-      </w:r>
-      <w:proofErr w:type="spellStart"/>
-      <w:r>
-        <w:t>Compendium</w:t>
-      </w:r>
-      <w:proofErr w:type="spellEnd"/>
-      <w:r>
-        <w:t xml:space="preserve">, allg. Infos für Patienten sowie </w:t>
-      </w:r>
-      <w:proofErr w:type="spellStart"/>
-      <w:r>
-        <w:t>Fachinfo</w:t>
-      </w:r>
-      <w:proofErr w:type="spellEnd"/>
-      <w:r>
-        <w:t xml:space="preserve"> für Behandelnde)</w:t>
+        <w:t>sich informieren über Verträglichkeit und Interaktionen (Internet: Compendium, allg. Infos für Patienten sowie Fachinfo für Behandelnde)</w:t>
       </w:r>
     </w:p>
     <w:p>
@@ -1036,15 +1069,7 @@
         </w:numPr>
       </w:pPr>
       <w:r>
-        <w:t xml:space="preserve">Lösung Patrick </w:t>
-      </w:r>
-      <w:proofErr w:type="spellStart"/>
-      <w:r>
-        <w:t>Haemmerle</w:t>
-      </w:r>
-      <w:proofErr w:type="spellEnd"/>
-      <w:r>
-        <w:t>: oft bei 1. Konsultation kein Rezept, erst darüber reden; sich sicher sein, dass der Patient das Medikament auch nehmen wird</w:t>
+        <w:t>Lösung Patrick Haemmerle: oft bei 1. Konsultation kein Rezept, erst darüber reden; sich sicher sein, dass der Patient das Medikament auch nehmen wird</w:t>
       </w:r>
     </w:p>
     <w:p>
@@ -1220,7 +1245,6 @@
     </w:p>
     <w:p>
       <w:r>
-        <w:lastRenderedPageBreak/>
         <w:t>Oft werden die Ergebnisse per Fax, oder Brief versandt. Die Personen welche mit</w:t>
       </w:r>
       <w:r>
@@ -1264,22 +1288,31 @@
       <w:r>
         <w:t xml:space="preserve">Fazit Interview Dr. </w:t>
       </w:r>
-      <w:proofErr w:type="spellStart"/>
       <w:r>
         <w:t>Haemmerle</w:t>
       </w:r>
-      <w:proofErr w:type="spellEnd"/>
-    </w:p>
-    <w:p/>
+    </w:p>
     <w:p>
       <w:r>
         <w:t xml:space="preserve">Dieses Interview konnten wir erst nach der ersten Erstellung von Use-Cases durchführen. </w:t>
       </w:r>
       <w:r>
-        <w:t>X</w:t>
-      </w:r>
-      <w:r>
-        <w:t>xx</w:t>
+        <w:t xml:space="preserve">Folgende Erkenntnisse konnten wir aber daraus ziehen: </w:t>
+      </w:r>
+    </w:p>
+    <w:p>
+      <w:r>
+        <w:t xml:space="preserve">Herr Dr. Haemmerle hat aufgrund seiner jahrelangen Arbeit im psychiatrischen Dienst viele Erfahrungen gesammelt, welche sich seinen Erzählungen zufolge grösstenteils mit unseren Erwartungen und Anforderungen an die App gedeckt haben. </w:t>
+      </w:r>
+    </w:p>
+    <w:p>
+      <w:r>
+        <w:t xml:space="preserve">Die Terminvereinbarung und -verwaltung stehen im Mittelpunkt der Bedürfnisse des Patienten, vor allem die Möglichkeit einer schnellen Beratung im psychiatrischen Notfall ist von grosser Bedeutung. </w:t>
+      </w:r>
+    </w:p>
+    <w:p>
+      <w:r>
+        <w:t>Bezüglich der Gefahr einer Interaktion zwischen verschiedenen Medikamenten hat Patrick Haemmerle unsere Vermutungen bestätigt. Der Arzt verlässt sich bei der Verschreibung neuer Medikamente auf die Aussagen des Patienten und informiert sich anschliessend über mögliche Wechselwirkungen aufgrund bisher eingenommener Präparate. Daher ist es für den Arzt sowie auch den Patienten sehr wichtig zu wissen, welche Medikamente in welchen Mengen eingenommen werden.</w:t>
       </w:r>
     </w:p>
     <w:p>
@@ -1428,6 +1461,7 @@
         </w:numPr>
       </w:pPr>
       <w:r>
+        <w:lastRenderedPageBreak/>
         <w:t xml:space="preserve">Um einen Notfall, im Rahmen einer Suchtbehandlung, zu melden, hat der Patient die Möglichkeit der behandelnden Person einen Notruf abzusetzen. Dies soll nicht die direkte Meldung eines medizinischen Notfalls ersetzen. </w:t>
       </w:r>
     </w:p>
@@ -1516,7 +1550,6 @@
         <w:pStyle w:val="berschrift1"/>
       </w:pPr>
       <w:r>
-        <w:lastRenderedPageBreak/>
         <w:t>Design</w:t>
       </w:r>
     </w:p>
@@ -1568,7 +1601,7 @@
                     </pic:cNvPicPr>
                   </pic:nvPicPr>
                   <pic:blipFill>
-                    <a:blip r:embed="rId12" cstate="print">
+                    <a:blip r:embed="rId13" cstate="print">
                       <a:extLst>
                         <a:ext uri="{28A0092B-C50C-407E-A947-70E740481C1C}">
                           <a14:useLocalDpi xmlns:a14="http://schemas.microsoft.com/office/drawing/2010/main" val="0"/>
@@ -1658,7 +1691,7 @@
                     </pic:cNvPicPr>
                   </pic:nvPicPr>
                   <pic:blipFill rotWithShape="1">
-                    <a:blip r:embed="rId13" cstate="print">
+                    <a:blip r:embed="rId14" cstate="print">
                       <a:extLst>
                         <a:ext uri="{28A0092B-C50C-407E-A947-70E740481C1C}">
                           <a14:useLocalDpi xmlns:a14="http://schemas.microsoft.com/office/drawing/2010/main" val="0"/>
@@ -1715,7 +1748,7 @@
                     </pic:cNvPicPr>
                   </pic:nvPicPr>
                   <pic:blipFill rotWithShape="1">
-                    <a:blip r:embed="rId14" cstate="print">
+                    <a:blip r:embed="rId15" cstate="print">
                       <a:extLst>
                         <a:ext uri="{28A0092B-C50C-407E-A947-70E740481C1C}">
                           <a14:useLocalDpi xmlns:a14="http://schemas.microsoft.com/office/drawing/2010/main" val="0"/>
@@ -1808,7 +1841,7 @@
                     </pic:cNvPicPr>
                   </pic:nvPicPr>
                   <pic:blipFill rotWithShape="1">
-                    <a:blip r:embed="rId15" cstate="print">
+                    <a:blip r:embed="rId16" cstate="print">
                       <a:extLst>
                         <a:ext uri="{28A0092B-C50C-407E-A947-70E740481C1C}">
                           <a14:useLocalDpi xmlns:a14="http://schemas.microsoft.com/office/drawing/2010/main" val="0"/>
@@ -1873,7 +1906,7 @@
                     </pic:cNvPicPr>
                   </pic:nvPicPr>
                   <pic:blipFill rotWithShape="1">
-                    <a:blip r:embed="rId16" cstate="print">
+                    <a:blip r:embed="rId17" cstate="print">
                       <a:extLst>
                         <a:ext uri="{28A0092B-C50C-407E-A947-70E740481C1C}">
                           <a14:useLocalDpi xmlns:a14="http://schemas.microsoft.com/office/drawing/2010/main" val="0"/>
@@ -1933,7 +1966,7 @@
                     </pic:cNvPicPr>
                   </pic:nvPicPr>
                   <pic:blipFill rotWithShape="1">
-                    <a:blip r:embed="rId17" cstate="print">
+                    <a:blip r:embed="rId18" cstate="print">
                       <a:extLst>
                         <a:ext uri="{28A0092B-C50C-407E-A947-70E740481C1C}">
                           <a14:useLocalDpi xmlns:a14="http://schemas.microsoft.com/office/drawing/2010/main" val="0"/>
@@ -2566,7 +2599,7 @@
                     </pic:cNvPicPr>
                   </pic:nvPicPr>
                   <pic:blipFill>
-                    <a:blip r:embed="rId18" cstate="print">
+                    <a:blip r:embed="rId19" cstate="print">
                       <a:extLst>
                         <a:ext uri="{28A0092B-C50C-407E-A947-70E740481C1C}">
                           <a14:useLocalDpi xmlns:a14="http://schemas.microsoft.com/office/drawing/2010/main" val="0"/>
@@ -2666,7 +2699,7 @@
                     </pic:cNvPicPr>
                   </pic:nvPicPr>
                   <pic:blipFill>
-                    <a:blip r:embed="rId19">
+                    <a:blip r:embed="rId20">
                       <a:extLst>
                         <a:ext uri="{28A0092B-C50C-407E-A947-70E740481C1C}">
                           <a14:useLocalDpi xmlns:a14="http://schemas.microsoft.com/office/drawing/2010/main" val="0"/>
@@ -2764,7 +2797,7 @@
                     </pic:cNvPicPr>
                   </pic:nvPicPr>
                   <pic:blipFill rotWithShape="1">
-                    <a:blip r:embed="rId20">
+                    <a:blip r:embed="rId21">
                       <a:extLst>
                         <a:ext uri="{28A0092B-C50C-407E-A947-70E740481C1C}">
                           <a14:useLocalDpi xmlns:a14="http://schemas.microsoft.com/office/drawing/2010/main" val="0"/>
@@ -2929,7 +2962,7 @@
                     </pic:cNvPicPr>
                   </pic:nvPicPr>
                   <pic:blipFill rotWithShape="1">
-                    <a:blip r:embed="rId21">
+                    <a:blip r:embed="rId22">
                       <a:extLst>
                         <a:ext uri="{28A0092B-C50C-407E-A947-70E740481C1C}">
                           <a14:useLocalDpi xmlns:a14="http://schemas.microsoft.com/office/drawing/2010/main" val="0"/>
@@ -3004,7 +3037,7 @@
                     </pic:cNvPicPr>
                   </pic:nvPicPr>
                   <pic:blipFill rotWithShape="1">
-                    <a:blip r:embed="rId22">
+                    <a:blip r:embed="rId23">
                       <a:extLst>
                         <a:ext uri="{28A0092B-C50C-407E-A947-70E740481C1C}">
                           <a14:useLocalDpi xmlns:a14="http://schemas.microsoft.com/office/drawing/2010/main" val="0"/>
@@ -3071,11 +3104,9 @@
       <w:r>
         <w:t xml:space="preserve"> (</w:t>
       </w:r>
-      <w:proofErr w:type="spellStart"/>
-      <w:r>
-        <w:t>forts</w:t>
-      </w:r>
-      <w:proofErr w:type="spellEnd"/>
+      <w:r>
+        <w:t>Forts</w:t>
+      </w:r>
       <w:r>
         <w:t>.)</w:t>
       </w:r>
@@ -3113,11 +3144,11 @@
                     <pic:cNvPicPr/>
                   </pic:nvPicPr>
                   <pic:blipFill>
-                    <a:blip r:embed="rId23">
+                    <a:blip r:embed="rId24">
                       <a:extLst>
                         <a:ext uri="{BEBA8EAE-BF5A-486C-A8C5-ECC9F3942E4B}">
                           <a14:imgProps xmlns:a14="http://schemas.microsoft.com/office/drawing/2010/main">
-                            <a14:imgLayer r:embed="rId24">
+                            <a14:imgLayer r:embed="rId25">
                               <a14:imgEffect>
                                 <a14:brightnessContrast bright="17000" contrast="64000"/>
                               </a14:imgEffect>
@@ -3207,7 +3238,7 @@
                     </pic:cNvPicPr>
                   </pic:nvPicPr>
                   <pic:blipFill rotWithShape="1">
-                    <a:blip r:embed="rId25">
+                    <a:blip r:embed="rId26">
                       <a:extLst>
                         <a:ext uri="{28A0092B-C50C-407E-A947-70E740481C1C}">
                           <a14:useLocalDpi xmlns:a14="http://schemas.microsoft.com/office/drawing/2010/main" val="0"/>
@@ -3322,7 +3353,7 @@
                     <pic:cNvPicPr/>
                   </pic:nvPicPr>
                   <pic:blipFill rotWithShape="1">
-                    <a:blip r:embed="rId26"/>
+                    <a:blip r:embed="rId27"/>
                     <a:srcRect r="17839"/>
                     <a:stretch/>
                   </pic:blipFill>
@@ -3406,11 +3437,11 @@
                     </pic:cNvPicPr>
                   </pic:nvPicPr>
                   <pic:blipFill>
-                    <a:blip r:embed="rId27">
+                    <a:blip r:embed="rId28">
                       <a:extLst>
                         <a:ext uri="{BEBA8EAE-BF5A-486C-A8C5-ECC9F3942E4B}">
                           <a14:imgProps xmlns:a14="http://schemas.microsoft.com/office/drawing/2010/main">
-                            <a14:imgLayer r:embed="rId28">
+                            <a14:imgLayer r:embed="rId29">
                               <a14:imgEffect>
                                 <a14:brightnessContrast bright="-2000" contrast="-19000"/>
                               </a14:imgEffect>
@@ -3571,7 +3602,7 @@
             <o:lock v:ext="edit" aspectratio="t"/>
           </v:shapetype>
           <v:shape id="_x0000_i1025" type="#_x0000_t75" style="width:472.7pt;height:270.45pt">
-            <v:imagedata r:id="rId29" o:title="Patient in SOS fall"/>
+            <v:imagedata r:id="rId30" o:title="Patient in SOS fall"/>
           </v:shape>
         </w:pict>
       </w:r>
@@ -3709,7 +3740,12 @@
     </w:p>
     <w:p>
       <w:r>
-        <w:t>Um Verbesserungen für die Prototypen erarbeiten zu können, haben wir von einem Mitstudierenden Feedback eingeholt. Folgende Punkte wurden erfasst:</w:t>
+        <w:t>Um Verbesserungen für die Pro</w:t>
+      </w:r>
+      <w:bookmarkStart w:id="2" w:name="_GoBack"/>
+      <w:bookmarkEnd w:id="2"/>
+      <w:r>
+        <w:t>totypen erarbeiten zu können, haben wir von einem Mitstudierenden Feedback eingeholt. Folgende Punkte wurden erfasst:</w:t>
       </w:r>
     </w:p>
     <w:p>
@@ -3785,7 +3821,19 @@
         </w:numPr>
       </w:pPr>
       <w:r>
-        <w:t>Die Medikationsoberfläche muss vereinfacht werden</w:t>
+        <w:t xml:space="preserve">Die </w:t>
+      </w:r>
+      <w:r>
+        <w:t>einzelnen Oberflächen</w:t>
+      </w:r>
+      <w:r>
+        <w:t xml:space="preserve"> </w:t>
+      </w:r>
+      <w:r>
+        <w:t xml:space="preserve">müssen </w:t>
+      </w:r>
+      <w:r>
+        <w:t>vereinfacht werden</w:t>
       </w:r>
     </w:p>
     <w:p>
@@ -3798,6 +3846,55 @@
       </w:pPr>
       <w:r>
         <w:t>Der Funktionsumfang muss nochmals bzgl. der Machbarkeit überdacht werden</w:t>
+      </w:r>
+    </w:p>
+    <w:p>
+      <w:pPr>
+        <w:pStyle w:val="berschrift2"/>
+      </w:pPr>
+      <w:r>
+        <w:t>Auszuschliessende Funktionen</w:t>
+      </w:r>
+    </w:p>
+    <w:p>
+      <w:r>
+        <w:t xml:space="preserve">Aus den gewonnenen Erkenntnissen durch den gesamten Design Thinking-Prozess sind wir zum Schluss gekommen folgende Funktionen nicht zu berücksichtigen: </w:t>
+      </w:r>
+    </w:p>
+    <w:p>
+      <w:pPr>
+        <w:pStyle w:val="Listenabsatz"/>
+        <w:numPr>
+          <w:ilvl w:val="0"/>
+          <w:numId w:val="39"/>
+        </w:numPr>
+      </w:pPr>
+      <w:r>
+        <w:t>eRezept für den Medikamentenbezug</w:t>
+      </w:r>
+    </w:p>
+    <w:p>
+      <w:pPr>
+        <w:pStyle w:val="Listenabsatz"/>
+        <w:numPr>
+          <w:ilvl w:val="0"/>
+          <w:numId w:val="39"/>
+        </w:numPr>
+      </w:pPr>
+      <w:r>
+        <w:t>SOS-Funktion mit geographischer Ortung</w:t>
+      </w:r>
+    </w:p>
+    <w:p>
+      <w:pPr>
+        <w:pStyle w:val="Listenabsatz"/>
+        <w:numPr>
+          <w:ilvl w:val="0"/>
+          <w:numId w:val="39"/>
+        </w:numPr>
+      </w:pPr>
+      <w:r>
+        <w:t>Telemedizin</w:t>
       </w:r>
     </w:p>
     <w:sectPr>
@@ -3940,7 +4037,7 @@
                               <w:sz w:val="16"/>
                               <w:szCs w:val="16"/>
                             </w:rPr>
-                            <w:t>2</w:t>
+                            <w:t>16</w:t>
                           </w:r>
                           <w:r>
                             <w:rPr>
@@ -4011,7 +4108,7 @@
                         <w:sz w:val="16"/>
                         <w:szCs w:val="16"/>
                       </w:rPr>
-                      <w:t>2</w:t>
+                      <w:t>16</w:t>
                     </w:r>
                     <w:r>
                       <w:rPr>
@@ -11323,7 +11420,7 @@
 </file>
 
 <file path=customXml/itemProps1.xml><?xml version="1.0" encoding="utf-8"?>
-<ds:datastoreItem xmlns:ds="http://schemas.openxmlformats.org/officeDocument/2006/customXml" ds:itemID="{4CF1A7F0-448D-4858-AABA-1B1FC5F8A0E9}">
+<ds:datastoreItem xmlns:ds="http://schemas.openxmlformats.org/officeDocument/2006/customXml" ds:itemID="{C6AD99B9-F4B2-46F5-878B-F21E2896748B}">
   <ds:schemaRefs>
     <ds:schemaRef ds:uri="http://schemas.openxmlformats.org/officeDocument/2006/bibliography"/>
   </ds:schemaRefs>

</xml_diff>

<commit_message>
Nachtrag und Feedback Task 3
</commit_message>
<xml_diff>
--- a/doc/Task03/CS1_Team_Blue_Bericht.docx
+++ b/doc/Task03/CS1_Team_Blue_Bericht.docx
@@ -705,10 +705,7 @@
         <w:t>Interview Kinder- und Jugendpsychologe</w:t>
       </w:r>
       <w:r>
-        <w:t xml:space="preserve"> </w:t>
-      </w:r>
-      <w:r>
-        <w:t>Dr. Haemmerle</w:t>
+        <w:t xml:space="preserve"> Dr. Haemmerle</w:t>
       </w:r>
     </w:p>
     <w:p/>
@@ -3099,10 +3096,7 @@
       </w:pPr>
       <w:r>
         <w:lastRenderedPageBreak/>
-        <w:t>Prototyp „Medikation 2“</w:t>
-      </w:r>
-      <w:r>
-        <w:t xml:space="preserve"> (</w:t>
+        <w:t>Prototyp „Medikation 2“ (</w:t>
       </w:r>
       <w:r>
         <w:t>Forts</w:t>
@@ -3601,7 +3595,7 @@
             <v:path o:extrusionok="f" gradientshapeok="t" o:connecttype="rect"/>
             <o:lock v:ext="edit" aspectratio="t"/>
           </v:shapetype>
-          <v:shape id="_x0000_i1025" type="#_x0000_t75" style="width:472.7pt;height:270.45pt">
+          <v:shape id="_x0000_i1025" type="#_x0000_t75" style="width:473.15pt;height:270.25pt">
             <v:imagedata r:id="rId30" o:title="Patient in SOS fall"/>
           </v:shape>
         </w:pict>
@@ -3740,12 +3734,7 @@
     </w:p>
     <w:p>
       <w:r>
-        <w:t>Um Verbesserungen für die Pro</w:t>
-      </w:r>
-      <w:bookmarkStart w:id="2" w:name="_GoBack"/>
-      <w:bookmarkEnd w:id="2"/>
-      <w:r>
-        <w:t>totypen erarbeiten zu können, haben wir von einem Mitstudierenden Feedback eingeholt. Folgende Punkte wurden erfasst:</w:t>
+        <w:t>Um Verbesserungen für die Prototypen erarbeiten zu können, haben wir von einem Mitstudierenden Feedback eingeholt. Folgende Punkte wurden erfasst:</w:t>
       </w:r>
     </w:p>
     <w:p>
@@ -3851,6 +3840,76 @@
     <w:p>
       <w:pPr>
         <w:pStyle w:val="berschrift2"/>
+        <w:numPr>
+          <w:ilvl w:val="0"/>
+          <w:numId w:val="0"/>
+        </w:numPr>
+        <w:rPr>
+          <w:color w:val="FF0000"/>
+        </w:rPr>
+      </w:pPr>
+      <w:r>
+        <w:rPr>
+          <w:color w:val="FF0000"/>
+        </w:rPr>
+        <w:t>Nachtrag</w:t>
+      </w:r>
+      <w:r>
+        <w:rPr>
+          <w:color w:val="FF0000"/>
+        </w:rPr>
+        <w:t xml:space="preserve"> 22.10.2014</w:t>
+      </w:r>
+      <w:bookmarkStart w:id="2" w:name="_GoBack"/>
+      <w:bookmarkEnd w:id="2"/>
+      <w:r>
+        <w:rPr>
+          <w:color w:val="FF0000"/>
+        </w:rPr>
+        <w:t>:</w:t>
+      </w:r>
+    </w:p>
+    <w:p>
+      <w:pPr>
+        <w:pStyle w:val="berschrift2"/>
+      </w:pPr>
+      <w:r>
+        <w:t>Umzusetzende Funktionen</w:t>
+      </w:r>
+    </w:p>
+    <w:p>
+      <w:pPr>
+        <w:pStyle w:val="Listenabsatz"/>
+        <w:numPr>
+          <w:ilvl w:val="0"/>
+          <w:numId w:val="50"/>
+        </w:numPr>
+      </w:pPr>
+      <w:r>
+        <w:t>Medikation</w:t>
+      </w:r>
+      <w:r>
+        <w:t xml:space="preserve"> inkl. Alarme</w:t>
+      </w:r>
+    </w:p>
+    <w:p>
+      <w:pPr>
+        <w:pStyle w:val="Listenabsatz"/>
+        <w:numPr>
+          <w:ilvl w:val="0"/>
+          <w:numId w:val="50"/>
+        </w:numPr>
+      </w:pPr>
+      <w:r>
+        <w:t>Therapievereinbarung</w:t>
+      </w:r>
+      <w:r>
+        <w:t xml:space="preserve"> (Ziele)</w:t>
+      </w:r>
+    </w:p>
+    <w:p>
+      <w:pPr>
+        <w:pStyle w:val="berschrift2"/>
       </w:pPr>
       <w:r>
         <w:t>Auszuschliessende Funktionen</w:t>
@@ -3895,6 +3954,62 @@
       </w:pPr>
       <w:r>
         <w:t>Telemedizin</w:t>
+      </w:r>
+    </w:p>
+    <w:p/>
+    <w:p>
+      <w:pPr>
+        <w:rPr>
+          <w:b/>
+          <w:color w:val="FF0000"/>
+        </w:rPr>
+      </w:pPr>
+    </w:p>
+    <w:p>
+      <w:pPr>
+        <w:rPr>
+          <w:b/>
+          <w:color w:val="FF0000"/>
+        </w:rPr>
+      </w:pPr>
+      <w:r>
+        <w:rPr>
+          <w:b/>
+          <w:color w:val="FF0000"/>
+        </w:rPr>
+        <w:t xml:space="preserve">Feedback Task 3: </w:t>
+      </w:r>
+    </w:p>
+    <w:p>
+      <w:pPr>
+        <w:rPr>
+          <w:color w:val="FF0000"/>
+        </w:rPr>
+      </w:pPr>
+      <w:r>
+        <w:rPr>
+          <w:color w:val="FF0000"/>
+        </w:rPr>
+        <w:t>Dokument: Storyboards beschreiben, Dokumentation und Literatur erwähnen 17/20</w:t>
+      </w:r>
+    </w:p>
+    <w:p>
+      <w:pPr>
+        <w:rPr>
+          <w:color w:val="FF0000"/>
+        </w:rPr>
+      </w:pPr>
+      <w:r>
+        <w:rPr>
+          <w:color w:val="FF0000"/>
+        </w:rPr>
+        <w:t xml:space="preserve">Zwischentotal: </w:t>
+      </w:r>
+      <w:r>
+        <w:rPr>
+          <w:color w:val="FF0000"/>
+        </w:rPr>
+        <w:t>41/50</w:t>
       </w:r>
     </w:p>
     <w:sectPr>
@@ -4037,7 +4152,7 @@
                               <w:sz w:val="16"/>
                               <w:szCs w:val="16"/>
                             </w:rPr>
-                            <w:t>16</w:t>
+                            <w:t>11</w:t>
                           </w:r>
                           <w:r>
                             <w:rPr>
@@ -4108,7 +4223,7 @@
                         <w:sz w:val="16"/>
                         <w:szCs w:val="16"/>
                       </w:rPr>
-                      <w:t>16</w:t>
+                      <w:t>11</w:t>
                     </w:r>
                     <w:r>
                       <w:rPr>
@@ -7933,6 +8048,119 @@
     </w:lvl>
   </w:abstractNum>
   <w:abstractNum w:abstractNumId="38">
+    <w:nsid w:val="5C184F91"/>
+    <w:multiLevelType w:val="hybridMultilevel"/>
+    <w:tmpl w:val="4E207222"/>
+    <w:lvl w:ilvl="0" w:tplc="7ABC1BC2">
+      <w:start w:val="30"/>
+      <w:numFmt w:val="bullet"/>
+      <w:lvlText w:val="-"/>
+      <w:lvlJc w:val="left"/>
+      <w:pPr>
+        <w:ind w:left="720" w:hanging="360"/>
+      </w:pPr>
+      <w:rPr>
+        <w:rFonts w:ascii="Lucida Sans" w:eastAsia="Lucida Sans" w:hAnsi="Lucida Sans" w:cs="Times New Roman" w:hint="default"/>
+      </w:rPr>
+    </w:lvl>
+    <w:lvl w:ilvl="1" w:tplc="08070003" w:tentative="1">
+      <w:start w:val="1"/>
+      <w:numFmt w:val="bullet"/>
+      <w:lvlText w:val="o"/>
+      <w:lvlJc w:val="left"/>
+      <w:pPr>
+        <w:ind w:left="1440" w:hanging="360"/>
+      </w:pPr>
+      <w:rPr>
+        <w:rFonts w:ascii="Courier New" w:hAnsi="Courier New" w:cs="Courier New" w:hint="default"/>
+      </w:rPr>
+    </w:lvl>
+    <w:lvl w:ilvl="2" w:tplc="08070005" w:tentative="1">
+      <w:start w:val="1"/>
+      <w:numFmt w:val="bullet"/>
+      <w:lvlText w:val=""/>
+      <w:lvlJc w:val="left"/>
+      <w:pPr>
+        <w:ind w:left="2160" w:hanging="360"/>
+      </w:pPr>
+      <w:rPr>
+        <w:rFonts w:ascii="Wingdings" w:hAnsi="Wingdings" w:hint="default"/>
+      </w:rPr>
+    </w:lvl>
+    <w:lvl w:ilvl="3" w:tplc="08070001" w:tentative="1">
+      <w:start w:val="1"/>
+      <w:numFmt w:val="bullet"/>
+      <w:lvlText w:val=""/>
+      <w:lvlJc w:val="left"/>
+      <w:pPr>
+        <w:ind w:left="2880" w:hanging="360"/>
+      </w:pPr>
+      <w:rPr>
+        <w:rFonts w:ascii="Symbol" w:hAnsi="Symbol" w:hint="default"/>
+      </w:rPr>
+    </w:lvl>
+    <w:lvl w:ilvl="4" w:tplc="08070003" w:tentative="1">
+      <w:start w:val="1"/>
+      <w:numFmt w:val="bullet"/>
+      <w:lvlText w:val="o"/>
+      <w:lvlJc w:val="left"/>
+      <w:pPr>
+        <w:ind w:left="3600" w:hanging="360"/>
+      </w:pPr>
+      <w:rPr>
+        <w:rFonts w:ascii="Courier New" w:hAnsi="Courier New" w:cs="Courier New" w:hint="default"/>
+      </w:rPr>
+    </w:lvl>
+    <w:lvl w:ilvl="5" w:tplc="08070005" w:tentative="1">
+      <w:start w:val="1"/>
+      <w:numFmt w:val="bullet"/>
+      <w:lvlText w:val=""/>
+      <w:lvlJc w:val="left"/>
+      <w:pPr>
+        <w:ind w:left="4320" w:hanging="360"/>
+      </w:pPr>
+      <w:rPr>
+        <w:rFonts w:ascii="Wingdings" w:hAnsi="Wingdings" w:hint="default"/>
+      </w:rPr>
+    </w:lvl>
+    <w:lvl w:ilvl="6" w:tplc="08070001" w:tentative="1">
+      <w:start w:val="1"/>
+      <w:numFmt w:val="bullet"/>
+      <w:lvlText w:val=""/>
+      <w:lvlJc w:val="left"/>
+      <w:pPr>
+        <w:ind w:left="5040" w:hanging="360"/>
+      </w:pPr>
+      <w:rPr>
+        <w:rFonts w:ascii="Symbol" w:hAnsi="Symbol" w:hint="default"/>
+      </w:rPr>
+    </w:lvl>
+    <w:lvl w:ilvl="7" w:tplc="08070003" w:tentative="1">
+      <w:start w:val="1"/>
+      <w:numFmt w:val="bullet"/>
+      <w:lvlText w:val="o"/>
+      <w:lvlJc w:val="left"/>
+      <w:pPr>
+        <w:ind w:left="5760" w:hanging="360"/>
+      </w:pPr>
+      <w:rPr>
+        <w:rFonts w:ascii="Courier New" w:hAnsi="Courier New" w:cs="Courier New" w:hint="default"/>
+      </w:rPr>
+    </w:lvl>
+    <w:lvl w:ilvl="8" w:tplc="08070005" w:tentative="1">
+      <w:start w:val="1"/>
+      <w:numFmt w:val="bullet"/>
+      <w:lvlText w:val=""/>
+      <w:lvlJc w:val="left"/>
+      <w:pPr>
+        <w:ind w:left="6480" w:hanging="360"/>
+      </w:pPr>
+      <w:rPr>
+        <w:rFonts w:ascii="Wingdings" w:hAnsi="Wingdings" w:hint="default"/>
+      </w:rPr>
+    </w:lvl>
+  </w:abstractNum>
+  <w:abstractNum w:abstractNumId="39">
     <w:nsid w:val="617E5CEA"/>
     <w:multiLevelType w:val="multilevel"/>
     <w:tmpl w:val="C4928BA0"/>
@@ -8072,7 +8300,7 @@
       </w:rPr>
     </w:lvl>
   </w:abstractNum>
-  <w:abstractNum w:abstractNumId="39">
+  <w:abstractNum w:abstractNumId="40">
     <w:nsid w:val="63FE647F"/>
     <w:multiLevelType w:val="multilevel"/>
     <w:tmpl w:val="B8F2C990"/>
@@ -8193,7 +8421,7 @@
       </w:pPr>
     </w:lvl>
   </w:abstractNum>
-  <w:abstractNum w:abstractNumId="40">
+  <w:abstractNum w:abstractNumId="41">
     <w:nsid w:val="68282258"/>
     <w:multiLevelType w:val="multilevel"/>
     <w:tmpl w:val="0807001F"/>
@@ -8306,7 +8534,7 @@
       </w:pPr>
     </w:lvl>
   </w:abstractNum>
-  <w:abstractNum w:abstractNumId="41">
+  <w:abstractNum w:abstractNumId="42">
     <w:nsid w:val="690B1F35"/>
     <w:multiLevelType w:val="hybridMultilevel"/>
     <w:tmpl w:val="FC9446E6"/>
@@ -8419,7 +8647,7 @@
       </w:rPr>
     </w:lvl>
   </w:abstractNum>
-  <w:abstractNum w:abstractNumId="42">
+  <w:abstractNum w:abstractNumId="43">
     <w:nsid w:val="692B7227"/>
     <w:multiLevelType w:val="hybridMultilevel"/>
     <w:tmpl w:val="EE827086"/>
@@ -8532,7 +8760,120 @@
       </w:rPr>
     </w:lvl>
   </w:abstractNum>
-  <w:abstractNum w:abstractNumId="43">
+  <w:abstractNum w:abstractNumId="44">
+    <w:nsid w:val="6D790544"/>
+    <w:multiLevelType w:val="hybridMultilevel"/>
+    <w:tmpl w:val="5A8C450A"/>
+    <w:lvl w:ilvl="0" w:tplc="08070001">
+      <w:start w:val="1"/>
+      <w:numFmt w:val="bullet"/>
+      <w:lvlText w:val=""/>
+      <w:lvlJc w:val="left"/>
+      <w:pPr>
+        <w:ind w:left="720" w:hanging="360"/>
+      </w:pPr>
+      <w:rPr>
+        <w:rFonts w:ascii="Symbol" w:hAnsi="Symbol" w:hint="default"/>
+      </w:rPr>
+    </w:lvl>
+    <w:lvl w:ilvl="1" w:tplc="08070003" w:tentative="1">
+      <w:start w:val="1"/>
+      <w:numFmt w:val="bullet"/>
+      <w:lvlText w:val="o"/>
+      <w:lvlJc w:val="left"/>
+      <w:pPr>
+        <w:ind w:left="1440" w:hanging="360"/>
+      </w:pPr>
+      <w:rPr>
+        <w:rFonts w:ascii="Courier New" w:hAnsi="Courier New" w:cs="Courier New" w:hint="default"/>
+      </w:rPr>
+    </w:lvl>
+    <w:lvl w:ilvl="2" w:tplc="08070005" w:tentative="1">
+      <w:start w:val="1"/>
+      <w:numFmt w:val="bullet"/>
+      <w:lvlText w:val=""/>
+      <w:lvlJc w:val="left"/>
+      <w:pPr>
+        <w:ind w:left="2160" w:hanging="360"/>
+      </w:pPr>
+      <w:rPr>
+        <w:rFonts w:ascii="Wingdings" w:hAnsi="Wingdings" w:hint="default"/>
+      </w:rPr>
+    </w:lvl>
+    <w:lvl w:ilvl="3" w:tplc="08070001" w:tentative="1">
+      <w:start w:val="1"/>
+      <w:numFmt w:val="bullet"/>
+      <w:lvlText w:val=""/>
+      <w:lvlJc w:val="left"/>
+      <w:pPr>
+        <w:ind w:left="2880" w:hanging="360"/>
+      </w:pPr>
+      <w:rPr>
+        <w:rFonts w:ascii="Symbol" w:hAnsi="Symbol" w:hint="default"/>
+      </w:rPr>
+    </w:lvl>
+    <w:lvl w:ilvl="4" w:tplc="08070003" w:tentative="1">
+      <w:start w:val="1"/>
+      <w:numFmt w:val="bullet"/>
+      <w:lvlText w:val="o"/>
+      <w:lvlJc w:val="left"/>
+      <w:pPr>
+        <w:ind w:left="3600" w:hanging="360"/>
+      </w:pPr>
+      <w:rPr>
+        <w:rFonts w:ascii="Courier New" w:hAnsi="Courier New" w:cs="Courier New" w:hint="default"/>
+      </w:rPr>
+    </w:lvl>
+    <w:lvl w:ilvl="5" w:tplc="08070005" w:tentative="1">
+      <w:start w:val="1"/>
+      <w:numFmt w:val="bullet"/>
+      <w:lvlText w:val=""/>
+      <w:lvlJc w:val="left"/>
+      <w:pPr>
+        <w:ind w:left="4320" w:hanging="360"/>
+      </w:pPr>
+      <w:rPr>
+        <w:rFonts w:ascii="Wingdings" w:hAnsi="Wingdings" w:hint="default"/>
+      </w:rPr>
+    </w:lvl>
+    <w:lvl w:ilvl="6" w:tplc="08070001" w:tentative="1">
+      <w:start w:val="1"/>
+      <w:numFmt w:val="bullet"/>
+      <w:lvlText w:val=""/>
+      <w:lvlJc w:val="left"/>
+      <w:pPr>
+        <w:ind w:left="5040" w:hanging="360"/>
+      </w:pPr>
+      <w:rPr>
+        <w:rFonts w:ascii="Symbol" w:hAnsi="Symbol" w:hint="default"/>
+      </w:rPr>
+    </w:lvl>
+    <w:lvl w:ilvl="7" w:tplc="08070003" w:tentative="1">
+      <w:start w:val="1"/>
+      <w:numFmt w:val="bullet"/>
+      <w:lvlText w:val="o"/>
+      <w:lvlJc w:val="left"/>
+      <w:pPr>
+        <w:ind w:left="5760" w:hanging="360"/>
+      </w:pPr>
+      <w:rPr>
+        <w:rFonts w:ascii="Courier New" w:hAnsi="Courier New" w:cs="Courier New" w:hint="default"/>
+      </w:rPr>
+    </w:lvl>
+    <w:lvl w:ilvl="8" w:tplc="08070005" w:tentative="1">
+      <w:start w:val="1"/>
+      <w:numFmt w:val="bullet"/>
+      <w:lvlText w:val=""/>
+      <w:lvlJc w:val="left"/>
+      <w:pPr>
+        <w:ind w:left="6480" w:hanging="360"/>
+      </w:pPr>
+      <w:rPr>
+        <w:rFonts w:ascii="Wingdings" w:hAnsi="Wingdings" w:hint="default"/>
+      </w:rPr>
+    </w:lvl>
+  </w:abstractNum>
+  <w:abstractNum w:abstractNumId="45">
     <w:nsid w:val="71691BB8"/>
     <w:multiLevelType w:val="hybridMultilevel"/>
     <w:tmpl w:val="4B94E41C"/>
@@ -8645,7 +8986,7 @@
       </w:rPr>
     </w:lvl>
   </w:abstractNum>
-  <w:abstractNum w:abstractNumId="44">
+  <w:abstractNum w:abstractNumId="46">
     <w:nsid w:val="730E3EA3"/>
     <w:multiLevelType w:val="hybridMultilevel"/>
     <w:tmpl w:val="7276870C"/>
@@ -8758,7 +9099,7 @@
       </w:rPr>
     </w:lvl>
   </w:abstractNum>
-  <w:abstractNum w:abstractNumId="45">
+  <w:abstractNum w:abstractNumId="47">
     <w:nsid w:val="77C502B5"/>
     <w:multiLevelType w:val="hybridMultilevel"/>
     <w:tmpl w:val="F022EC3E"/>
@@ -8871,7 +9212,7 @@
       </w:rPr>
     </w:lvl>
   </w:abstractNum>
-  <w:abstractNum w:abstractNumId="46">
+  <w:abstractNum w:abstractNumId="48">
     <w:nsid w:val="7BA82AF0"/>
     <w:multiLevelType w:val="multilevel"/>
     <w:tmpl w:val="0807001D"/>
@@ -8984,7 +9325,7 @@
       </w:pPr>
     </w:lvl>
   </w:abstractNum>
-  <w:abstractNum w:abstractNumId="47">
+  <w:abstractNum w:abstractNumId="49">
     <w:nsid w:val="7FBD4339"/>
     <w:multiLevelType w:val="multilevel"/>
     <w:tmpl w:val="0807001D"/>
@@ -9149,16 +9490,16 @@
     <w:abstractNumId w:val="13"/>
   </w:num>
   <w:num w:numId="18">
-    <w:abstractNumId w:val="39"/>
+    <w:abstractNumId w:val="40"/>
   </w:num>
   <w:num w:numId="19">
     <w:abstractNumId w:val="28"/>
   </w:num>
   <w:num w:numId="20">
-    <w:abstractNumId w:val="40"/>
+    <w:abstractNumId w:val="41"/>
   </w:num>
   <w:num w:numId="21">
-    <w:abstractNumId w:val="47"/>
+    <w:abstractNumId w:val="49"/>
   </w:num>
   <w:num w:numId="22">
     <w:abstractNumId w:val="21"/>
@@ -9179,7 +9520,7 @@
     <w:abstractNumId w:val="27"/>
   </w:num>
   <w:num w:numId="28">
-    <w:abstractNumId w:val="38"/>
+    <w:abstractNumId w:val="39"/>
   </w:num>
   <w:num w:numId="29">
     <w:abstractNumId w:val="31"/>
@@ -9188,13 +9529,13 @@
     <w:abstractNumId w:val="16"/>
   </w:num>
   <w:num w:numId="31">
-    <w:abstractNumId w:val="46"/>
+    <w:abstractNumId w:val="48"/>
   </w:num>
   <w:num w:numId="32">
-    <w:abstractNumId w:val="42"/>
+    <w:abstractNumId w:val="43"/>
   </w:num>
   <w:num w:numId="33">
-    <w:abstractNumId w:val="43"/>
+    <w:abstractNumId w:val="45"/>
   </w:num>
   <w:num w:numId="34">
     <w:abstractNumId w:val="34"/>
@@ -9218,16 +9559,16 @@
     <w:abstractNumId w:val="10"/>
   </w:num>
   <w:num w:numId="41">
-    <w:abstractNumId w:val="45"/>
+    <w:abstractNumId w:val="47"/>
   </w:num>
   <w:num w:numId="42">
     <w:abstractNumId w:val="33"/>
   </w:num>
   <w:num w:numId="43">
-    <w:abstractNumId w:val="41"/>
+    <w:abstractNumId w:val="42"/>
   </w:num>
   <w:num w:numId="44">
-    <w:abstractNumId w:val="44"/>
+    <w:abstractNumId w:val="46"/>
   </w:num>
   <w:num w:numId="45">
     <w:abstractNumId w:val="37"/>
@@ -9240,6 +9581,12 @@
   </w:num>
   <w:num w:numId="48">
     <w:abstractNumId w:val="26"/>
+  </w:num>
+  <w:num w:numId="49">
+    <w:abstractNumId w:val="44"/>
+  </w:num>
+  <w:num w:numId="50">
+    <w:abstractNumId w:val="38"/>
   </w:num>
 </w:numbering>
 </file>
@@ -9553,6 +9900,7 @@
   <w:style w:type="character" w:default="1" w:styleId="Absatz-Standardschriftart">
     <w:name w:val="Default Paragraph Font"/>
     <w:uiPriority w:val="1"/>
+    <w:semiHidden/>
     <w:unhideWhenUsed/>
   </w:style>
   <w:style w:type="table" w:default="1" w:styleId="NormaleTabelle">
@@ -10496,6 +10844,7 @@
   <w:style w:type="character" w:default="1" w:styleId="Absatz-Standardschriftart">
     <w:name w:val="Default Paragraph Font"/>
     <w:uiPriority w:val="1"/>
+    <w:semiHidden/>
     <w:unhideWhenUsed/>
   </w:style>
   <w:style w:type="table" w:default="1" w:styleId="NormaleTabelle">
@@ -11420,7 +11769,7 @@
 </file>
 
 <file path=customXml/itemProps1.xml><?xml version="1.0" encoding="utf-8"?>
-<ds:datastoreItem xmlns:ds="http://schemas.openxmlformats.org/officeDocument/2006/customXml" ds:itemID="{C6AD99B9-F4B2-46F5-878B-F21E2896748B}">
+<ds:datastoreItem xmlns:ds="http://schemas.openxmlformats.org/officeDocument/2006/customXml" ds:itemID="{2E5E9410-E087-407F-99D4-C42E522C727C}">
   <ds:schemaRefs>
     <ds:schemaRef ds:uri="http://schemas.openxmlformats.org/officeDocument/2006/bibliography"/>
   </ds:schemaRefs>

</xml_diff>